<commit_message>
fix typo in template
</commit_message>
<xml_diff>
--- a/docassemble/Collection/data/templates/cru_discovery_rpds.docx
+++ b/docassemble/Collection/data/templates/cru_discovery_rpds.docx
@@ -40,37 +40,12 @@
           <w:b/>
         </w:rPr>
       </w:pPr>
-      <w:proofErr w:type="gramStart"/>
-      <w:r>
-        <w:rPr>
-          <w:rFonts w:ascii="Times New Roman" w:hAnsi="Times New Roman" w:cs="Times New Roman"/>
-          <w:b/>
-        </w:rPr>
-        <w:t xml:space="preserve">{{ </w:t>
-      </w:r>
-      <w:proofErr w:type="spellStart"/>
-      <w:r>
-        <w:rPr>
-          <w:rFonts w:ascii="Times New Roman" w:hAnsi="Times New Roman" w:cs="Times New Roman"/>
-          <w:b/>
-        </w:rPr>
-        <w:t>debt</w:t>
-      </w:r>
-      <w:proofErr w:type="gramEnd"/>
-      <w:r>
-        <w:rPr>
-          <w:rFonts w:ascii="Times New Roman" w:hAnsi="Times New Roman" w:cs="Times New Roman"/>
-          <w:b/>
-        </w:rPr>
-        <w:t>.complaint_heading</w:t>
-      </w:r>
-      <w:proofErr w:type="spellEnd"/>
-      <w:r>
-        <w:rPr>
-          <w:rFonts w:ascii="Times New Roman" w:hAnsi="Times New Roman" w:cs="Times New Roman"/>
-          <w:b/>
-        </w:rPr>
-        <w:t xml:space="preserve"> }}</w:t>
+      <w:r>
+        <w:rPr>
+          <w:rFonts w:ascii="Times New Roman" w:hAnsi="Times New Roman" w:cs="Times New Roman"/>
+          <w:b/>
+        </w:rPr>
+        <w:t>{{ debt.complaint_heading }}</w:t>
       </w:r>
     </w:p>
     <w:p>
@@ -86,51 +61,44 @@
           <w:bCs/>
           <w:highlight w:val="cyan"/>
         </w:rPr>
-        <w:t xml:space="preserve">{%- if </w:t>
-      </w:r>
-      <w:proofErr w:type="spellStart"/>
-      <w:proofErr w:type="gramStart"/>
+        <w:t>{%- if debt.affirmative_case_state_or_federal == “State” %}</w:t>
+      </w:r>
       <w:r>
         <w:rPr>
           <w:rFonts w:ascii="Times New Roman" w:hAnsi="Times New Roman" w:cs="Times New Roman"/>
           <w:bCs/>
-          <w:highlight w:val="cyan"/>
-        </w:rPr>
-        <w:t>debt.affirmative</w:t>
-      </w:r>
-      <w:proofErr w:type="gramEnd"/>
-      <w:r>
+        </w:rPr>
+        <w:t xml:space="preserve"> </w:t>
+      </w:r>
+    </w:p>
+    <w:p>
+      <w:pPr>
         <w:rPr>
           <w:rFonts w:ascii="Times New Roman" w:hAnsi="Times New Roman" w:cs="Times New Roman"/>
           <w:bCs/>
-          <w:highlight w:val="cyan"/>
-        </w:rPr>
-        <w:t>_case_state_or_federal</w:t>
-      </w:r>
-      <w:proofErr w:type="spellEnd"/>
+        </w:rPr>
+      </w:pPr>
       <w:r>
         <w:rPr>
           <w:rFonts w:ascii="Times New Roman" w:hAnsi="Times New Roman" w:cs="Times New Roman"/>
           <w:bCs/>
-          <w:highlight w:val="cyan"/>
-        </w:rPr>
-        <w:t xml:space="preserve"> == “State” %}</w:t>
+        </w:rPr>
+        <w:tab/>
       </w:r>
       <w:r>
         <w:rPr>
           <w:rFonts w:ascii="Times New Roman" w:hAnsi="Times New Roman" w:cs="Times New Roman"/>
           <w:bCs/>
         </w:rPr>
-        <w:t xml:space="preserve"> </w:t>
-      </w:r>
-    </w:p>
-    <w:p>
-      <w:pPr>
+        <w:tab/>
+      </w:r>
+      <w:r>
         <w:rPr>
           <w:rFonts w:ascii="Times New Roman" w:hAnsi="Times New Roman" w:cs="Times New Roman"/>
           <w:bCs/>
         </w:rPr>
-      </w:pPr>
+        <w:tab/>
+      </w:r>
       <w:r>
         <w:rPr>
           <w:rFonts w:ascii="Times New Roman" w:hAnsi="Times New Roman" w:cs="Times New Roman"/>
@@ -158,75 +126,7 @@
           <w:bCs/>
         </w:rPr>
         <w:tab/>
-      </w:r>
-      <w:r>
-        <w:rPr>
-          <w:rFonts w:ascii="Times New Roman" w:hAnsi="Times New Roman" w:cs="Times New Roman"/>
-          <w:bCs/>
-        </w:rPr>
-        <w:tab/>
-      </w:r>
-      <w:r>
-        <w:rPr>
-          <w:rFonts w:ascii="Times New Roman" w:hAnsi="Times New Roman" w:cs="Times New Roman"/>
-          <w:bCs/>
-        </w:rPr>
-        <w:tab/>
-      </w:r>
-      <w:r>
-        <w:rPr>
-          <w:rFonts w:ascii="Times New Roman" w:hAnsi="Times New Roman" w:cs="Times New Roman"/>
-          <w:bCs/>
-        </w:rPr>
-        <w:tab/>
-      </w:r>
-      <w:proofErr w:type="gramStart"/>
-      <w:r>
-        <w:rPr>
-          <w:rFonts w:ascii="Times New Roman" w:hAnsi="Times New Roman" w:cs="Times New Roman"/>
-          <w:bCs/>
-        </w:rPr>
-        <w:t xml:space="preserve">{{ </w:t>
-      </w:r>
-      <w:proofErr w:type="spellStart"/>
-      <w:r>
-        <w:rPr>
-          <w:rFonts w:ascii="Times New Roman" w:hAnsi="Times New Roman" w:cs="Times New Roman"/>
-          <w:bCs/>
-        </w:rPr>
-        <w:t>debt</w:t>
-      </w:r>
-      <w:proofErr w:type="gramEnd"/>
-      <w:r>
-        <w:rPr>
-          <w:rFonts w:ascii="Times New Roman" w:hAnsi="Times New Roman" w:cs="Times New Roman"/>
-          <w:bCs/>
-        </w:rPr>
-        <w:t>.affirmative_case_court_type</w:t>
-      </w:r>
-      <w:proofErr w:type="spellEnd"/>
-      <w:r>
-        <w:rPr>
-          <w:rFonts w:ascii="Times New Roman" w:hAnsi="Times New Roman" w:cs="Times New Roman"/>
-          <w:bCs/>
-        </w:rPr>
-        <w:t xml:space="preserve"> }} {{ </w:t>
-      </w:r>
-      <w:proofErr w:type="spellStart"/>
-      <w:r>
-        <w:rPr>
-          <w:rFonts w:ascii="Times New Roman" w:hAnsi="Times New Roman" w:cs="Times New Roman"/>
-          <w:bCs/>
-        </w:rPr>
-        <w:t>debt.affirmative_case_court_division</w:t>
-      </w:r>
-      <w:proofErr w:type="spellEnd"/>
-      <w:r>
-        <w:rPr>
-          <w:rFonts w:ascii="Times New Roman" w:hAnsi="Times New Roman" w:cs="Times New Roman"/>
-          <w:bCs/>
-        </w:rPr>
-        <w:t xml:space="preserve"> }} </w:t>
+        <w:t xml:space="preserve">{{ debt.affirmative_case_court_type }} {{ debt.affirmative_case_court_division }} </w:t>
       </w:r>
     </w:p>
     <w:p>
@@ -395,33 +295,11 @@
           <w:bCs/>
         </w:rPr>
       </w:pPr>
-      <w:proofErr w:type="gramStart"/>
-      <w:r>
-        <w:rPr>
-          <w:rFonts w:ascii="Times New Roman" w:hAnsi="Times New Roman" w:cs="Times New Roman"/>
-        </w:rPr>
-        <w:t xml:space="preserve">{{ </w:t>
-      </w:r>
-      <w:proofErr w:type="spellStart"/>
-      <w:r>
-        <w:rPr>
-          <w:rFonts w:ascii="Times New Roman" w:hAnsi="Times New Roman" w:cs="Times New Roman"/>
-        </w:rPr>
-        <w:t>client.name</w:t>
-      </w:r>
-      <w:proofErr w:type="gramEnd"/>
-      <w:r>
-        <w:rPr>
-          <w:rFonts w:ascii="Times New Roman" w:hAnsi="Times New Roman" w:cs="Times New Roman"/>
-        </w:rPr>
-        <w:t>.full</w:t>
-      </w:r>
-      <w:proofErr w:type="spellEnd"/>
-      <w:r>
-        <w:rPr>
-          <w:rFonts w:ascii="Times New Roman" w:hAnsi="Times New Roman" w:cs="Times New Roman"/>
-        </w:rPr>
-        <w:t>() }}</w:t>
+      <w:r>
+        <w:rPr>
+          <w:rFonts w:ascii="Times New Roman" w:hAnsi="Times New Roman" w:cs="Times New Roman"/>
+        </w:rPr>
+        <w:t>{{ client.name.full() }}</w:t>
       </w:r>
       <w:r>
         <w:rPr>
@@ -955,40 +833,11 @@
           <w:b/>
         </w:rPr>
       </w:pPr>
-      <w:proofErr w:type="gramStart"/>
-      <w:r>
-        <w:rPr>
-          <w:rFonts w:ascii="Times New Roman" w:hAnsi="Times New Roman" w:cs="Times New Roman"/>
-        </w:rPr>
-        <w:t xml:space="preserve">{{ </w:t>
-      </w:r>
-      <w:proofErr w:type="spellStart"/>
-      <w:r>
-        <w:rPr>
-          <w:rFonts w:ascii="Times New Roman" w:hAnsi="Times New Roman" w:cs="Times New Roman"/>
-        </w:rPr>
-        <w:t>comma</w:t>
-      </w:r>
-      <w:proofErr w:type="gramEnd"/>
-      <w:r>
-        <w:rPr>
-          <w:rFonts w:ascii="Times New Roman" w:hAnsi="Times New Roman" w:cs="Times New Roman"/>
-        </w:rPr>
-        <w:t>_and_list</w:t>
-      </w:r>
-      <w:proofErr w:type="spellEnd"/>
-      <w:r>
-        <w:rPr>
-          <w:rFonts w:ascii="Times New Roman" w:hAnsi="Times New Roman" w:cs="Times New Roman"/>
-        </w:rPr>
-        <w:t>(</w:t>
-      </w:r>
-      <w:proofErr w:type="spellStart"/>
-      <w:r>
-        <w:rPr>
-          <w:rFonts w:ascii="Times New Roman" w:hAnsi="Times New Roman" w:cs="Times New Roman"/>
-        </w:rPr>
-        <w:t>debt.</w:t>
+      <w:r>
+        <w:rPr>
+          <w:rFonts w:ascii="Times New Roman" w:hAnsi="Times New Roman" w:cs="Times New Roman"/>
+        </w:rPr>
+        <w:t>{{ comma_and_list(debt.</w:t>
       </w:r>
       <w:r>
         <w:rPr>
@@ -997,7 +846,6 @@
         </w:rPr>
         <w:t>collector_list</w:t>
       </w:r>
-      <w:proofErr w:type="spellEnd"/>
       <w:r>
         <w:rPr>
           <w:rFonts w:ascii="Times New Roman" w:hAnsi="Times New Roman" w:cs="Times New Roman"/>
@@ -1194,23 +1042,13 @@
         </w:rPr>
         <w:t xml:space="preserve">PRODUCTION OF DOCUMENTS ISSUED UPON </w:t>
       </w:r>
-      <w:proofErr w:type="gramStart"/>
       <w:r>
         <w:rPr>
           <w:rFonts w:ascii="Times New Roman" w:hAnsi="Times New Roman" w:cs="Times New Roman"/>
           <w:b/>
           <w:u w:val="single"/>
         </w:rPr>
-        <w:t>{{ entity</w:t>
-      </w:r>
-      <w:proofErr w:type="gramEnd"/>
-      <w:r>
-        <w:rPr>
-          <w:rFonts w:ascii="Times New Roman" w:hAnsi="Times New Roman" w:cs="Times New Roman"/>
-          <w:b/>
-          <w:u w:val="single"/>
-        </w:rPr>
-        <w:t xml:space="preserve"> }}</w:t>
+        <w:t>{{ entity }}</w:t>
       </w:r>
     </w:p>
     <w:p>
@@ -1240,14 +1078,7 @@
         <w:rPr>
           <w:rFonts w:ascii="Times New Roman" w:hAnsi="Times New Roman" w:cs="Times New Roman"/>
         </w:rPr>
-        <w:t xml:space="preserve">Pursuant </w:t>
-      </w:r>
-      <w:proofErr w:type="gramStart"/>
-      <w:r>
-        <w:rPr>
-          <w:rFonts w:ascii="Times New Roman" w:hAnsi="Times New Roman" w:cs="Times New Roman"/>
-        </w:rPr>
-        <w:t>to</w:t>
+        <w:t>Pursuant to</w:t>
       </w:r>
       <w:r>
         <w:rPr>
@@ -1255,1310 +1086,1135 @@
           <w:bCs/>
           <w:highlight w:val="yellow"/>
         </w:rPr>
-        <w:t>{</w:t>
-      </w:r>
-      <w:proofErr w:type="gramEnd"/>
-      <w:r>
+        <w:t xml:space="preserve">{% if debt.affirmative_case_state_or_federal == “State” %} </w:t>
+      </w:r>
+    </w:p>
+    <w:p>
+      <w:pPr>
+        <w:spacing w:line="480" w:lineRule="auto"/>
+        <w:rPr>
+          <w:rFonts w:ascii="Times New Roman" w:hAnsi="Times New Roman" w:cs="Times New Roman"/>
+        </w:rPr>
+      </w:pPr>
+      <w:r>
+        <w:rPr>
+          <w:rFonts w:ascii="Times New Roman" w:hAnsi="Times New Roman" w:cs="Times New Roman"/>
+          <w:highlight w:val="yellow"/>
+        </w:rPr>
+        <w:t>Mass. R. Civ. P. 34</w:t>
+      </w:r>
+      <w:r>
+        <w:rPr>
+          <w:rFonts w:ascii="Times New Roman" w:hAnsi="Times New Roman" w:cs="Times New Roman"/>
+          <w:highlight w:val="yellow"/>
+        </w:rPr>
+        <w:t>{% else %}Fed. R. Civ. P. 34{% endif %}</w:t>
+      </w:r>
+      <w:r>
+        <w:rPr>
+          <w:rFonts w:ascii="Times New Roman" w:hAnsi="Times New Roman" w:cs="Times New Roman"/>
+          <w:highlight w:val="yellow"/>
+        </w:rPr>
+        <w:t>,</w:t>
+      </w:r>
+      <w:r>
+        <w:rPr>
+          <w:rFonts w:ascii="Times New Roman" w:hAnsi="Times New Roman" w:cs="Times New Roman"/>
+        </w:rPr>
+        <w:t xml:space="preserve"> the Plaintiff, through counsel, </w:t>
+      </w:r>
+      <w:r>
+        <w:rPr>
+          <w:rFonts w:ascii="Times New Roman" w:hAnsi="Times New Roman" w:cs="Times New Roman"/>
+        </w:rPr>
+        <w:t>s</w:t>
+      </w:r>
+      <w:r>
+        <w:rPr>
+          <w:rFonts w:ascii="Times New Roman" w:hAnsi="Times New Roman" w:cs="Times New Roman"/>
+        </w:rPr>
+        <w:t xml:space="preserve">ubmits </w:t>
+      </w:r>
+      <w:r>
+        <w:rPr>
+          <w:rFonts w:ascii="Times New Roman" w:hAnsi="Times New Roman" w:cs="Times New Roman"/>
+        </w:rPr>
+        <w:t>this</w:t>
+      </w:r>
+      <w:r>
+        <w:rPr>
+          <w:rFonts w:ascii="Times New Roman" w:hAnsi="Times New Roman" w:cs="Times New Roman"/>
+        </w:rPr>
+        <w:t xml:space="preserve"> for production of documents and electronically stored information (</w:t>
+      </w:r>
+      <w:r>
+        <w:rPr>
+          <w:rFonts w:ascii="Times New Roman" w:hAnsi="Times New Roman" w:cs="Times New Roman"/>
+        </w:rPr>
+        <w:t>“</w:t>
+      </w:r>
+      <w:r>
+        <w:rPr>
+          <w:rFonts w:ascii="Times New Roman" w:hAnsi="Times New Roman" w:cs="Times New Roman"/>
+        </w:rPr>
+        <w:t>ESI</w:t>
+      </w:r>
+      <w:r>
+        <w:rPr>
+          <w:rFonts w:ascii="Times New Roman" w:hAnsi="Times New Roman" w:cs="Times New Roman"/>
+        </w:rPr>
+        <w:t>”</w:t>
+      </w:r>
+      <w:r>
+        <w:rPr>
+          <w:rFonts w:ascii="Times New Roman" w:hAnsi="Times New Roman" w:cs="Times New Roman"/>
+        </w:rPr>
+        <w:t xml:space="preserve">) </w:t>
+      </w:r>
+      <w:r>
+        <w:rPr>
+          <w:rFonts w:ascii="Times New Roman" w:hAnsi="Times New Roman" w:cs="Times New Roman"/>
+        </w:rPr>
+        <w:t>to you, {{ entity}}</w:t>
+      </w:r>
+      <w:r>
+        <w:rPr>
+          <w:rFonts w:ascii="Times New Roman" w:hAnsi="Times New Roman" w:cs="Times New Roman"/>
+        </w:rPr>
+        <w:t xml:space="preserve">. </w:t>
+      </w:r>
+      <w:r>
+        <w:rPr>
+          <w:rFonts w:ascii="Times New Roman" w:hAnsi="Times New Roman" w:cs="Times New Roman"/>
+        </w:rPr>
+        <w:t>You</w:t>
+      </w:r>
+      <w:r>
+        <w:rPr>
+          <w:rFonts w:ascii="Times New Roman" w:hAnsi="Times New Roman" w:cs="Times New Roman"/>
+        </w:rPr>
+        <w:t xml:space="preserve"> must answer the</w:t>
+      </w:r>
+      <w:r>
+        <w:rPr>
+          <w:rFonts w:ascii="Times New Roman" w:hAnsi="Times New Roman" w:cs="Times New Roman"/>
+        </w:rPr>
+        <w:t xml:space="preserve">se </w:t>
+      </w:r>
+      <w:r>
+        <w:rPr>
+          <w:rFonts w:ascii="Times New Roman" w:hAnsi="Times New Roman" w:cs="Times New Roman"/>
+        </w:rPr>
+        <w:t>request</w:t>
+      </w:r>
+      <w:r>
+        <w:rPr>
+          <w:rFonts w:ascii="Times New Roman" w:hAnsi="Times New Roman" w:cs="Times New Roman"/>
+        </w:rPr>
+        <w:t>s</w:t>
+      </w:r>
+      <w:r>
+        <w:rPr>
+          <w:rFonts w:ascii="Times New Roman" w:hAnsi="Times New Roman" w:cs="Times New Roman"/>
+        </w:rPr>
+        <w:t xml:space="preserve"> within 30 days of</w:t>
+      </w:r>
+      <w:r>
+        <w:rPr>
+          <w:rFonts w:ascii="Times New Roman" w:hAnsi="Times New Roman" w:cs="Times New Roman"/>
+        </w:rPr>
+        <w:t xml:space="preserve"> </w:t>
+      </w:r>
+      <w:r>
+        <w:rPr>
+          <w:rFonts w:ascii="Times New Roman" w:hAnsi="Times New Roman" w:cs="Times New Roman"/>
+        </w:rPr>
+        <w:t>receipt.</w:t>
+      </w:r>
+      <w:r>
+        <w:rPr>
+          <w:rFonts w:ascii="Times New Roman" w:hAnsi="Times New Roman" w:cs="Times New Roman"/>
+        </w:rPr>
+        <w:t xml:space="preserve"> Please </w:t>
+      </w:r>
+      <w:r>
+        <w:rPr>
+          <w:rFonts w:ascii="Times New Roman" w:hAnsi="Times New Roman" w:cs="Times New Roman"/>
+        </w:rPr>
+        <w:t>produce the documents requested below for inspection and copying at the offices of</w:t>
+      </w:r>
+      <w:r>
+        <w:rPr>
+          <w:rFonts w:ascii="Times New Roman" w:hAnsi="Times New Roman" w:cs="Times New Roman"/>
+        </w:rPr>
+        <w:t xml:space="preserve"> </w:t>
+      </w:r>
+      <w:r>
+        <w:rPr>
+          <w:rFonts w:ascii="Times New Roman" w:hAnsi="Times New Roman" w:cs="Times New Roman"/>
+        </w:rPr>
+        <w:t>{{ advocate.name.full() }}</w:t>
+      </w:r>
+      <w:r>
+        <w:rPr>
+          <w:rFonts w:ascii="Times New Roman" w:hAnsi="Times New Roman" w:cs="Times New Roman"/>
+        </w:rPr>
+        <w:t>, 197 Friend Street, Boston, MA 02114.</w:t>
+      </w:r>
+    </w:p>
+    <w:p>
+      <w:pPr>
+        <w:spacing w:line="480" w:lineRule="auto"/>
+        <w:jc w:val="center"/>
+        <w:rPr>
+          <w:rFonts w:ascii="Times New Roman" w:hAnsi="Times New Roman" w:cs="Times New Roman"/>
+          <w:b/>
+          <w:u w:val="single"/>
+        </w:rPr>
+      </w:pPr>
+      <w:r>
+        <w:rPr>
+          <w:rFonts w:ascii="Times New Roman" w:hAnsi="Times New Roman" w:cs="Times New Roman"/>
+          <w:b/>
+          <w:u w:val="single"/>
+        </w:rPr>
+        <w:t>PRESERVATION OF RECORDS</w:t>
+      </w:r>
+    </w:p>
+    <w:p>
+      <w:pPr>
+        <w:spacing w:line="480" w:lineRule="auto"/>
+        <w:ind w:firstLine="720"/>
+        <w:rPr>
+          <w:rFonts w:ascii="Times New Roman" w:hAnsi="Times New Roman" w:cs="Times New Roman"/>
+        </w:rPr>
+      </w:pPr>
+      <w:r>
+        <w:rPr>
+          <w:rFonts w:ascii="Times New Roman" w:hAnsi="Times New Roman" w:cs="Times New Roman"/>
+        </w:rPr>
+        <w:t xml:space="preserve">This request gives </w:t>
+      </w:r>
+      <w:r>
+        <w:rPr>
+          <w:rFonts w:ascii="Times New Roman" w:hAnsi="Times New Roman" w:cs="Times New Roman"/>
+        </w:rPr>
+        <w:t>you</w:t>
+      </w:r>
+      <w:r>
+        <w:rPr>
+          <w:rFonts w:ascii="Times New Roman" w:hAnsi="Times New Roman" w:cs="Times New Roman"/>
+        </w:rPr>
+        <w:t xml:space="preserve"> notice of the relevance of all records and documents referred to herein, and of all records and documents that may lead to the discovery of such documents. </w:t>
+      </w:r>
+      <w:r>
+        <w:rPr>
+          <w:rFonts w:ascii="Times New Roman" w:hAnsi="Times New Roman" w:cs="Times New Roman"/>
+        </w:rPr>
+        <w:t>We remind you of your</w:t>
+      </w:r>
+      <w:r>
+        <w:rPr>
+          <w:rFonts w:ascii="Times New Roman" w:hAnsi="Times New Roman" w:cs="Times New Roman"/>
+        </w:rPr>
+        <w:t xml:space="preserve"> duty to preserve all of such records and documents and to refrain from </w:t>
+      </w:r>
+      <w:r>
+        <w:rPr>
+          <w:rFonts w:ascii="Times New Roman" w:hAnsi="Times New Roman" w:cs="Times New Roman"/>
+        </w:rPr>
+        <w:lastRenderedPageBreak/>
+        <w:t xml:space="preserve">altering, destroying or disposing of them. In particular, with respect to information collected or recorded in electronic form, </w:t>
+      </w:r>
+      <w:r>
+        <w:rPr>
+          <w:rFonts w:ascii="Times New Roman" w:hAnsi="Times New Roman" w:cs="Times New Roman"/>
+        </w:rPr>
+        <w:t>we remind you that you</w:t>
+      </w:r>
+      <w:r>
+        <w:rPr>
+          <w:rFonts w:ascii="Times New Roman" w:hAnsi="Times New Roman" w:cs="Times New Roman"/>
+        </w:rPr>
+        <w:t xml:space="preserve"> should (a) refrain from recycling computer storage media, such as tapes, disks, USB memory sticks, or external hard drives used for "back-up" purposes to the extent that such media relate to the periods stated in the various requests for production of documents made herein; (b) refrain from any activity that would alter or damage data on any computer systems, including deleting, de­fragmenting or compressing such data, or reverting said computer systems to previous states; (c) refrain from disposing of any electronic media; (d) refrain from saving new data to electronic media that already contains data described in this request for production of documents; (e)</w:t>
+      </w:r>
+      <w:r>
+        <w:rPr>
+          <w:rFonts w:ascii="Times New Roman" w:hAnsi="Times New Roman" w:cs="Times New Roman"/>
+        </w:rPr>
+        <w:t xml:space="preserve"> </w:t>
+      </w:r>
+      <w:r>
+        <w:rPr>
+          <w:rFonts w:ascii="Times New Roman" w:hAnsi="Times New Roman" w:cs="Times New Roman"/>
+        </w:rPr>
+        <w:t>refrain from installing new software or files on any media or machine that contains data described in these discovery requests.</w:t>
+      </w:r>
+    </w:p>
+    <w:p>
+      <w:pPr>
+        <w:spacing w:line="480" w:lineRule="auto"/>
+        <w:ind w:firstLine="720"/>
+        <w:jc w:val="center"/>
+        <w:rPr>
+          <w:rFonts w:ascii="Times New Roman" w:hAnsi="Times New Roman" w:cs="Times New Roman"/>
+          <w:b/>
+          <w:u w:val="single"/>
+        </w:rPr>
+      </w:pPr>
+      <w:r>
+        <w:rPr>
+          <w:rFonts w:ascii="Times New Roman" w:hAnsi="Times New Roman" w:cs="Times New Roman"/>
+          <w:b/>
+          <w:u w:val="single"/>
+        </w:rPr>
+        <w:t xml:space="preserve">INSTRUCTIONS </w:t>
+      </w:r>
+    </w:p>
+    <w:p>
+      <w:pPr>
+        <w:spacing w:line="480" w:lineRule="auto"/>
+        <w:rPr>
+          <w:rFonts w:ascii="Times New Roman" w:hAnsi="Times New Roman" w:cs="Times New Roman"/>
+        </w:rPr>
+      </w:pPr>
+      <w:r>
+        <w:rPr>
+          <w:rFonts w:ascii="Times New Roman" w:hAnsi="Times New Roman" w:cs="Times New Roman"/>
+        </w:rPr>
+        <w:t>1.</w:t>
+      </w:r>
+      <w:r>
+        <w:rPr>
+          <w:rFonts w:ascii="Times New Roman" w:hAnsi="Times New Roman" w:cs="Times New Roman"/>
+        </w:rPr>
+        <w:tab/>
+        <w:t>In your responses to these requests for production, provide all documents and ESI available to you or subject to your reasonable inquiry. This includes those in the possession of your agents, employees, attorneys, and other persons directly or indirectly employed or connected with you and anyone else otherwise subject to your control</w:t>
+      </w:r>
+      <w:r>
+        <w:rPr>
+          <w:rFonts w:ascii="Times New Roman" w:hAnsi="Times New Roman" w:cs="Times New Roman"/>
+        </w:rPr>
+        <w:t xml:space="preserve"> as defined below</w:t>
+      </w:r>
+      <w:r>
+        <w:rPr>
+          <w:rFonts w:ascii="Times New Roman" w:hAnsi="Times New Roman" w:cs="Times New Roman"/>
+        </w:rPr>
+        <w:t>.</w:t>
+      </w:r>
+    </w:p>
+    <w:p>
+      <w:pPr>
+        <w:spacing w:line="480" w:lineRule="auto"/>
+        <w:rPr>
+          <w:rFonts w:ascii="Times New Roman" w:hAnsi="Times New Roman" w:cs="Times New Roman"/>
+        </w:rPr>
+      </w:pPr>
+      <w:r>
+        <w:rPr>
+          <w:rFonts w:ascii="Times New Roman" w:hAnsi="Times New Roman" w:cs="Times New Roman"/>
+        </w:rPr>
+        <w:t>2.</w:t>
+      </w:r>
+      <w:r>
+        <w:rPr>
+          <w:rFonts w:ascii="Times New Roman" w:hAnsi="Times New Roman" w:cs="Times New Roman"/>
+        </w:rPr>
+        <w:tab/>
+        <w:t>Before responding to these requests, make a diligent search of your records, other papers, materials and electronic storages in your possession or available to you or to your representatives.</w:t>
+      </w:r>
+    </w:p>
+    <w:p>
+      <w:pPr>
+        <w:spacing w:line="480" w:lineRule="auto"/>
+        <w:rPr>
+          <w:rFonts w:ascii="Times New Roman" w:hAnsi="Times New Roman" w:cs="Times New Roman"/>
+        </w:rPr>
+      </w:pPr>
+      <w:r>
+        <w:rPr>
+          <w:rFonts w:ascii="Times New Roman" w:hAnsi="Times New Roman" w:cs="Times New Roman"/>
+        </w:rPr>
+        <w:t>3.</w:t>
+      </w:r>
+      <w:r>
+        <w:rPr>
+          <w:rFonts w:ascii="Times New Roman" w:hAnsi="Times New Roman" w:cs="Times New Roman"/>
+        </w:rPr>
+        <w:tab/>
+        <w:t>Serve a copy of all documents or ESI, separately and fully.</w:t>
+      </w:r>
+    </w:p>
+    <w:p>
+      <w:pPr>
+        <w:spacing w:line="480" w:lineRule="auto"/>
+        <w:rPr>
+          <w:rFonts w:ascii="Times New Roman" w:hAnsi="Times New Roman" w:cs="Times New Roman"/>
+        </w:rPr>
+      </w:pPr>
+      <w:r>
+        <w:rPr>
+          <w:rFonts w:ascii="Times New Roman" w:hAnsi="Times New Roman" w:cs="Times New Roman"/>
+        </w:rPr>
+        <w:t>4</w:t>
+      </w:r>
+      <w:r>
+        <w:rPr>
+          <w:rFonts w:ascii="Times New Roman" w:hAnsi="Times New Roman" w:cs="Times New Roman"/>
+        </w:rPr>
+        <w:t>.</w:t>
+      </w:r>
+      <w:r>
+        <w:rPr>
+          <w:rFonts w:ascii="Times New Roman" w:hAnsi="Times New Roman" w:cs="Times New Roman"/>
+        </w:rPr>
+        <w:tab/>
+        <w:t>If a request has sub-parts, respond to each part separately and in full. Do not limit your response to the request as a whole.</w:t>
+      </w:r>
+    </w:p>
+    <w:p>
+      <w:pPr>
+        <w:spacing w:line="480" w:lineRule="auto"/>
+        <w:rPr>
+          <w:rFonts w:ascii="Times New Roman" w:hAnsi="Times New Roman" w:cs="Times New Roman"/>
+        </w:rPr>
+      </w:pPr>
+      <w:r>
+        <w:rPr>
+          <w:rFonts w:ascii="Times New Roman" w:hAnsi="Times New Roman" w:cs="Times New Roman"/>
+        </w:rPr>
+        <w:lastRenderedPageBreak/>
+        <w:t>5</w:t>
+      </w:r>
+      <w:r>
+        <w:rPr>
+          <w:rFonts w:ascii="Times New Roman" w:hAnsi="Times New Roman" w:cs="Times New Roman"/>
+        </w:rPr>
+        <w:t>.</w:t>
+      </w:r>
+      <w:r>
+        <w:rPr>
+          <w:rFonts w:ascii="Times New Roman" w:hAnsi="Times New Roman" w:cs="Times New Roman"/>
+        </w:rPr>
+        <w:tab/>
+        <w:t>If you are unable to respond in full to any of these requests, respond to it to the fullest extent possible, specifying the reason for your inability to respond to the remainder and listing the documents and ESI of which you have knowledge that are responsive to the missing portion.</w:t>
+      </w:r>
+    </w:p>
+    <w:p>
+      <w:pPr>
+        <w:spacing w:line="480" w:lineRule="auto"/>
+        <w:rPr>
+          <w:rFonts w:ascii="Times New Roman" w:hAnsi="Times New Roman" w:cs="Times New Roman"/>
+        </w:rPr>
+      </w:pPr>
+      <w:r>
+        <w:rPr>
+          <w:rFonts w:ascii="Times New Roman" w:hAnsi="Times New Roman" w:cs="Times New Roman"/>
+        </w:rPr>
+        <w:t>6</w:t>
+      </w:r>
+      <w:r>
+        <w:rPr>
+          <w:rFonts w:ascii="Times New Roman" w:hAnsi="Times New Roman" w:cs="Times New Roman"/>
+        </w:rPr>
+        <w:t>.</w:t>
+      </w:r>
+      <w:r>
+        <w:rPr>
+          <w:rFonts w:ascii="Times New Roman" w:hAnsi="Times New Roman" w:cs="Times New Roman"/>
+        </w:rPr>
+        <w:tab/>
+        <w:t>If the documents or ESI requested are not reasonably available in the precise form and scope requested, or for the particular date or period specified, but can be supplied partially, in a modified form or for a different but relevant date or period, provide the best documents or ESI available together and state the reasons that the response is not completely responsive to the request. Identify of any other documents and ESI, or sources from which more complete information is obtainable.</w:t>
+      </w:r>
+    </w:p>
+    <w:p>
+      <w:pPr>
+        <w:pStyle w:val="BodyTextDouble"/>
+        <w:ind w:firstLine="0"/>
+        <w:rPr>
+          <w:rFonts w:ascii="Times New Roman" w:hAnsi="Times New Roman" w:cs="Times New Roman"/>
+        </w:rPr>
+      </w:pPr>
+      <w:r>
+        <w:rPr>
+          <w:rFonts w:ascii="Times New Roman" w:hAnsi="Times New Roman" w:cs="Times New Roman"/>
+        </w:rPr>
+        <w:t>7.</w:t>
+      </w:r>
+      <w:r>
+        <w:rPr>
+          <w:rFonts w:ascii="Times New Roman" w:hAnsi="Times New Roman" w:cs="Times New Roman"/>
+        </w:rPr>
+        <w:tab/>
+      </w:r>
+      <w:r>
+        <w:rPr>
+          <w:rFonts w:ascii="Times New Roman" w:hAnsi="Times New Roman" w:cs="Times New Roman"/>
+        </w:rPr>
+        <w:t>If any document</w:t>
+      </w:r>
+      <w:r>
+        <w:rPr>
+          <w:rFonts w:ascii="Times New Roman" w:hAnsi="Times New Roman" w:cs="Times New Roman"/>
+        </w:rPr>
+        <w:t xml:space="preserve"> or any ESI</w:t>
+      </w:r>
+      <w:r>
+        <w:rPr>
+          <w:rFonts w:ascii="Times New Roman" w:hAnsi="Times New Roman" w:cs="Times New Roman"/>
+        </w:rPr>
+        <w:t xml:space="preserve"> responsive to these requests has been destroyed, please describe such document</w:t>
+      </w:r>
+      <w:r>
+        <w:rPr>
+          <w:rFonts w:ascii="Times New Roman" w:hAnsi="Times New Roman" w:cs="Times New Roman"/>
+        </w:rPr>
+        <w:t xml:space="preserve"> or ESI</w:t>
+      </w:r>
+      <w:r>
+        <w:rPr>
+          <w:rFonts w:ascii="Times New Roman" w:hAnsi="Times New Roman" w:cs="Times New Roman"/>
+        </w:rPr>
+        <w:t xml:space="preserve"> in full and complete detail, state the date of its destruction, state the name of the author, state the name of the person who destroyed it, and set forth the reasons for its destruction.</w:t>
+      </w:r>
+    </w:p>
+    <w:p>
+      <w:pPr>
+        <w:spacing w:line="480" w:lineRule="auto"/>
+        <w:rPr>
+          <w:rFonts w:ascii="Times New Roman" w:hAnsi="Times New Roman" w:cs="Times New Roman"/>
+        </w:rPr>
+      </w:pPr>
+      <w:r>
+        <w:rPr>
+          <w:rFonts w:ascii="Times New Roman" w:hAnsi="Times New Roman" w:cs="Times New Roman"/>
+        </w:rPr>
+        <w:t>8</w:t>
+      </w:r>
+      <w:r>
+        <w:rPr>
+          <w:rFonts w:ascii="Times New Roman" w:hAnsi="Times New Roman" w:cs="Times New Roman"/>
+        </w:rPr>
+        <w:t>.</w:t>
+      </w:r>
+      <w:r>
+        <w:rPr>
+          <w:rFonts w:ascii="Times New Roman" w:hAnsi="Times New Roman" w:cs="Times New Roman"/>
+        </w:rPr>
+        <w:tab/>
+        <w:t>All words in the singular shall be construed to include the plural and vice versa, and all words in either the masculine, feminine or neuter shall be construed to include the all genders and gender identities.</w:t>
+      </w:r>
+    </w:p>
+    <w:p>
+      <w:pPr>
+        <w:spacing w:line="480" w:lineRule="auto"/>
+        <w:rPr>
+          <w:rFonts w:ascii="Times New Roman" w:hAnsi="Times New Roman" w:cs="Times New Roman"/>
+        </w:rPr>
+      </w:pPr>
+      <w:r>
+        <w:rPr>
+          <w:rFonts w:ascii="Times New Roman" w:hAnsi="Times New Roman" w:cs="Times New Roman"/>
+        </w:rPr>
+        <w:t>9</w:t>
+      </w:r>
+      <w:r>
+        <w:rPr>
+          <w:rFonts w:ascii="Times New Roman" w:hAnsi="Times New Roman" w:cs="Times New Roman"/>
+        </w:rPr>
+        <w:t>.</w:t>
+      </w:r>
+      <w:r>
+        <w:rPr>
+          <w:rFonts w:ascii="Times New Roman" w:hAnsi="Times New Roman" w:cs="Times New Roman"/>
+        </w:rPr>
+        <w:tab/>
+        <w:t>The words "and" and "or" shall be construed conjunctively, disjunctively or both as necessary to give the particular request the broadest and most inclusive scope.</w:t>
+      </w:r>
+    </w:p>
+    <w:p>
+      <w:pPr>
+        <w:spacing w:line="480" w:lineRule="auto"/>
+        <w:rPr>
+          <w:rFonts w:ascii="Times New Roman" w:hAnsi="Times New Roman" w:cs="Times New Roman"/>
+        </w:rPr>
+      </w:pPr>
+      <w:r>
+        <w:rPr>
+          <w:rFonts w:ascii="Times New Roman" w:hAnsi="Times New Roman" w:cs="Times New Roman"/>
+        </w:rPr>
+        <w:t>10.</w:t>
+      </w:r>
+      <w:r>
+        <w:rPr>
+          <w:rFonts w:ascii="Times New Roman" w:hAnsi="Times New Roman" w:cs="Times New Roman"/>
+        </w:rPr>
+        <w:tab/>
+      </w:r>
+      <w:r>
+        <w:rPr>
+          <w:rFonts w:ascii="Times New Roman" w:hAnsi="Times New Roman" w:cs="Times New Roman"/>
+        </w:rPr>
+        <w:t>If you believe that a request calls for information contained in documents</w:t>
+      </w:r>
+      <w:r>
+        <w:rPr>
+          <w:rFonts w:ascii="Times New Roman" w:hAnsi="Times New Roman" w:cs="Times New Roman"/>
+        </w:rPr>
+        <w:t>, ESI</w:t>
+      </w:r>
+      <w:r>
+        <w:rPr>
+          <w:rFonts w:ascii="Times New Roman" w:hAnsi="Times New Roman" w:cs="Times New Roman"/>
+        </w:rPr>
+        <w:t xml:space="preserve"> or communications which you claim to be confidential, trade secrets, privileged, or work</w:t>
+      </w:r>
+      <w:r>
+        <w:rPr>
+          <w:rFonts w:ascii="Times New Roman" w:hAnsi="Times New Roman" w:cs="Times New Roman"/>
+        </w:rPr>
+        <w:t xml:space="preserve"> </w:t>
+      </w:r>
+      <w:r>
+        <w:rPr>
+          <w:rFonts w:ascii="Times New Roman" w:hAnsi="Times New Roman" w:cs="Times New Roman"/>
+        </w:rPr>
+        <w:t>product, answer as much of such request and each subpart thereof, as does not indicate allegedly confidential, secret, privileged, or work product information. Identify each such document</w:t>
+      </w:r>
+      <w:r>
+        <w:rPr>
+          <w:rFonts w:ascii="Times New Roman" w:hAnsi="Times New Roman" w:cs="Times New Roman"/>
+        </w:rPr>
+        <w:t>, ESI</w:t>
+      </w:r>
+      <w:r>
+        <w:rPr>
+          <w:rFonts w:ascii="Times New Roman" w:hAnsi="Times New Roman" w:cs="Times New Roman"/>
+        </w:rPr>
+        <w:t xml:space="preserve"> </w:t>
+      </w:r>
+      <w:r>
+        <w:rPr>
+          <w:rFonts w:ascii="Times New Roman" w:hAnsi="Times New Roman" w:cs="Times New Roman"/>
+        </w:rPr>
+        <w:lastRenderedPageBreak/>
+        <w:t>and communication and set forth the basis for your claim of confidentiality, secrecy or privilege with respect to information which you refuse to furnish.</w:t>
+      </w:r>
+    </w:p>
+    <w:p>
+      <w:pPr>
+        <w:spacing w:line="480" w:lineRule="auto"/>
+        <w:rPr>
+          <w:rFonts w:ascii="Times New Roman" w:hAnsi="Times New Roman" w:cs="Times New Roman"/>
+        </w:rPr>
+      </w:pPr>
+      <w:r>
+        <w:rPr>
+          <w:rFonts w:ascii="Times New Roman" w:hAnsi="Times New Roman" w:cs="Times New Roman"/>
+        </w:rPr>
+        <w:t>11.</w:t>
+      </w:r>
+      <w:r>
+        <w:rPr>
+          <w:rFonts w:ascii="Times New Roman" w:hAnsi="Times New Roman" w:cs="Times New Roman"/>
+        </w:rPr>
+        <w:tab/>
+      </w:r>
+      <w:r>
+        <w:rPr>
+          <w:rFonts w:ascii="Times New Roman" w:hAnsi="Times New Roman" w:cs="Times New Roman"/>
+        </w:rPr>
+        <w:t xml:space="preserve">When a requested document </w:t>
+      </w:r>
+      <w:r>
+        <w:rPr>
+          <w:rFonts w:ascii="Times New Roman" w:hAnsi="Times New Roman" w:cs="Times New Roman"/>
+        </w:rPr>
+        <w:t xml:space="preserve">or ESI </w:t>
+      </w:r>
+      <w:r>
+        <w:rPr>
+          <w:rFonts w:ascii="Times New Roman" w:hAnsi="Times New Roman" w:cs="Times New Roman"/>
+        </w:rPr>
+        <w:t>includes confidential employee information, such as names, code the information in a manner allowing for consistent identification of the individual and the actions attributed to the individual without disclosure of the individual's actual identity.</w:t>
+      </w:r>
+    </w:p>
+    <w:p>
+      <w:pPr>
+        <w:spacing w:line="480" w:lineRule="auto"/>
+        <w:rPr>
+          <w:rFonts w:ascii="Times New Roman" w:hAnsi="Times New Roman" w:cs="Times New Roman"/>
+        </w:rPr>
+      </w:pPr>
+      <w:r>
+        <w:rPr>
+          <w:rFonts w:ascii="Times New Roman" w:hAnsi="Times New Roman" w:cs="Times New Roman"/>
+        </w:rPr>
+        <w:t>1</w:t>
+      </w:r>
+      <w:r>
+        <w:rPr>
+          <w:rFonts w:ascii="Times New Roman" w:hAnsi="Times New Roman" w:cs="Times New Roman"/>
+        </w:rPr>
+        <w:t>2</w:t>
+      </w:r>
+      <w:r>
+        <w:rPr>
+          <w:rFonts w:ascii="Times New Roman" w:hAnsi="Times New Roman" w:cs="Times New Roman"/>
+        </w:rPr>
+        <w:t>.</w:t>
+      </w:r>
+      <w:r>
+        <w:rPr>
+          <w:rFonts w:ascii="Times New Roman" w:hAnsi="Times New Roman" w:cs="Times New Roman"/>
+        </w:rPr>
+        <w:tab/>
+        <w:t>If you believe that any request is objectionable, respond to so much of each request each subpart thereof that is not, in your view, objectionable, and separately state the objection and each ground for each such objection to each subpart</w:t>
+      </w:r>
+      <w:r>
+        <w:rPr>
+          <w:rFonts w:ascii="Times New Roman" w:hAnsi="Times New Roman" w:cs="Times New Roman"/>
+        </w:rPr>
+        <w:t>.</w:t>
+      </w:r>
+    </w:p>
+    <w:p>
+      <w:pPr>
+        <w:spacing w:line="480" w:lineRule="auto"/>
+        <w:rPr>
+          <w:rFonts w:ascii="Times New Roman" w:hAnsi="Times New Roman" w:cs="Times New Roman"/>
+        </w:rPr>
+      </w:pPr>
+      <w:r>
+        <w:rPr>
+          <w:rFonts w:ascii="Times New Roman" w:hAnsi="Times New Roman" w:cs="Times New Roman"/>
+        </w:rPr>
+        <w:t>1</w:t>
+      </w:r>
+      <w:r>
+        <w:rPr>
+          <w:rFonts w:ascii="Times New Roman" w:hAnsi="Times New Roman" w:cs="Times New Roman"/>
+        </w:rPr>
+        <w:t>3</w:t>
+      </w:r>
+      <w:r>
+        <w:rPr>
+          <w:rFonts w:ascii="Times New Roman" w:hAnsi="Times New Roman" w:cs="Times New Roman"/>
+        </w:rPr>
+        <w:t>.</w:t>
+      </w:r>
+      <w:r>
+        <w:rPr>
+          <w:rFonts w:ascii="Times New Roman" w:hAnsi="Times New Roman" w:cs="Times New Roman"/>
+        </w:rPr>
+        <w:tab/>
+        <w:t xml:space="preserve">These requests are continuing and require supplemental responses. If any document </w:t>
+      </w:r>
+      <w:r>
+        <w:rPr>
+          <w:rFonts w:ascii="Times New Roman" w:hAnsi="Times New Roman" w:cs="Times New Roman"/>
+        </w:rPr>
+        <w:t xml:space="preserve">or ESI </w:t>
+      </w:r>
+      <w:r>
+        <w:rPr>
+          <w:rFonts w:ascii="Times New Roman" w:hAnsi="Times New Roman" w:cs="Times New Roman"/>
+        </w:rPr>
+        <w:t>is not presently known or available, include a statement to that effect and furnish the document when known or available, unless otherwise agreed to by counsel. Promptly serve supplemental responses upon Plaintiff upon of receipt of such information.</w:t>
+      </w:r>
+    </w:p>
+    <w:p>
+      <w:pPr>
+        <w:pStyle w:val="BodyTextDouble"/>
+        <w:ind w:firstLine="0"/>
+        <w:rPr>
+          <w:rFonts w:ascii="Times New Roman" w:hAnsi="Times New Roman" w:cs="Times New Roman"/>
+        </w:rPr>
+      </w:pPr>
+      <w:r>
+        <w:rPr>
+          <w:rFonts w:ascii="Times New Roman" w:hAnsi="Times New Roman" w:cs="Times New Roman"/>
+        </w:rPr>
+        <w:t>14.</w:t>
+      </w:r>
+      <w:r>
+        <w:rPr>
+          <w:rFonts w:ascii="Times New Roman" w:hAnsi="Times New Roman" w:cs="Times New Roman"/>
+        </w:rPr>
+        <w:tab/>
+        <w:t>Please supplement your discovery responses as required by the Rules.</w:t>
+      </w:r>
+    </w:p>
+    <w:p>
+      <w:pPr>
+        <w:pStyle w:val="BodyTextDouble"/>
+        <w:ind w:firstLine="0"/>
+        <w:rPr>
+          <w:rFonts w:ascii="Times New Roman" w:hAnsi="Times New Roman" w:cs="Times New Roman"/>
+        </w:rPr>
+      </w:pPr>
+      <w:r>
+        <w:rPr>
+          <w:rFonts w:ascii="Times New Roman" w:hAnsi="Times New Roman" w:cs="Times New Roman"/>
+        </w:rPr>
+        <w:t>15.</w:t>
+      </w:r>
+      <w:r>
+        <w:rPr>
+          <w:rFonts w:ascii="Times New Roman" w:hAnsi="Times New Roman" w:cs="Times New Roman"/>
+        </w:rPr>
+        <w:tab/>
+        <w:t xml:space="preserve">Unless otherwise indicated, the time period at issue for these document requests is </w:t>
+      </w:r>
+      <w:r>
+        <w:rPr>
+          <w:rFonts w:ascii="Times New Roman" w:hAnsi="Times New Roman" w:cs="Times New Roman"/>
+        </w:rPr>
+        <w:t>{{ discovery_time_period }}</w:t>
+      </w:r>
+      <w:r>
+        <w:rPr>
+          <w:rFonts w:ascii="Times New Roman" w:hAnsi="Times New Roman" w:cs="Times New Roman"/>
+        </w:rPr>
+        <w:t>.</w:t>
+      </w:r>
+    </w:p>
+    <w:p>
+      <w:pPr>
+        <w:spacing w:line="480" w:lineRule="auto"/>
+        <w:jc w:val="center"/>
+        <w:rPr>
+          <w:rFonts w:ascii="Times New Roman" w:hAnsi="Times New Roman" w:cs="Times New Roman"/>
+          <w:b/>
+          <w:u w:val="single"/>
+        </w:rPr>
+      </w:pPr>
+      <w:r>
+        <w:rPr>
+          <w:rFonts w:ascii="Times New Roman" w:hAnsi="Times New Roman" w:cs="Times New Roman"/>
+          <w:b/>
+          <w:bCs/>
+          <w:u w:val="single"/>
+        </w:rPr>
+        <w:t>DEFINITIONS</w:t>
+      </w:r>
+    </w:p>
+    <w:p>
+      <w:pPr>
+        <w:spacing w:line="480" w:lineRule="auto"/>
+        <w:ind w:firstLine="720"/>
+        <w:rPr>
+          <w:rFonts w:ascii="Times New Roman" w:hAnsi="Times New Roman" w:cs="Times New Roman"/>
+        </w:rPr>
+      </w:pPr>
+      <w:r>
+        <w:rPr>
+          <w:rFonts w:ascii="Times New Roman" w:hAnsi="Times New Roman" w:cs="Times New Roman"/>
+        </w:rPr>
+        <w:t>1.</w:t>
+      </w:r>
+      <w:r>
+        <w:rPr>
+          <w:rFonts w:ascii="Times New Roman" w:hAnsi="Times New Roman" w:cs="Times New Roman"/>
+        </w:rPr>
+        <w:tab/>
+        <w:t xml:space="preserve">The pronouns “you” and “your” refers to the party to whom these </w:t>
+      </w:r>
+      <w:r>
+        <w:rPr>
+          <w:rFonts w:ascii="Times New Roman" w:hAnsi="Times New Roman" w:cs="Times New Roman"/>
+        </w:rPr>
+        <w:t>requests for production</w:t>
+      </w:r>
+      <w:r>
+        <w:rPr>
+          <w:rFonts w:ascii="Times New Roman" w:hAnsi="Times New Roman" w:cs="Times New Roman"/>
+        </w:rPr>
+        <w:t xml:space="preserve"> </w:t>
+      </w:r>
+      <w:r>
+        <w:rPr>
+          <w:rFonts w:ascii="Times New Roman" w:hAnsi="Times New Roman" w:cs="Times New Roman"/>
+        </w:rPr>
+        <w:t>are addressed, and that party’s agents</w:t>
+      </w:r>
+      <w:r>
+        <w:rPr>
+          <w:rFonts w:ascii="Times New Roman" w:hAnsi="Times New Roman" w:cs="Times New Roman"/>
+        </w:rPr>
+        <w:t xml:space="preserve"> </w:t>
+      </w:r>
+      <w:r>
+        <w:rPr>
+          <w:rFonts w:ascii="Times New Roman" w:hAnsi="Times New Roman" w:cs="Times New Roman"/>
+        </w:rPr>
+        <w:t>as well as any officers, directors, employees, independent contractors, agents, attorneys, partners, corporate parents, subsidiaries or affiliates thereof.</w:t>
+      </w:r>
+    </w:p>
+    <w:p>
+      <w:pPr>
         <w:rPr>
           <w:rFonts w:ascii="Times New Roman" w:hAnsi="Times New Roman" w:cs="Times New Roman"/>
           <w:bCs/>
           <w:highlight w:val="yellow"/>
         </w:rPr>
-        <w:t xml:space="preserve">% if </w:t>
-      </w:r>
-      <w:proofErr w:type="spellStart"/>
+      </w:pPr>
+      <w:r>
+        <w:rPr>
+          <w:rFonts w:ascii="Times New Roman" w:hAnsi="Times New Roman" w:cs="Times New Roman"/>
+        </w:rPr>
+        <w:tab/>
+        <w:t>2.</w:t>
+      </w:r>
+      <w:r>
+        <w:rPr>
+          <w:rFonts w:ascii="Times New Roman" w:hAnsi="Times New Roman" w:cs="Times New Roman"/>
+        </w:rPr>
+        <w:tab/>
+      </w:r>
+      <w:r>
+        <w:rPr>
+          <w:rFonts w:ascii="Times New Roman" w:hAnsi="Times New Roman" w:cs="Times New Roman"/>
+          <w:highlight w:val="yellow"/>
+        </w:rPr>
+        <w:t xml:space="preserve">“Document” has the meaning set forth in </w:t>
+      </w:r>
       <w:r>
         <w:rPr>
           <w:rFonts w:ascii="Times New Roman" w:hAnsi="Times New Roman" w:cs="Times New Roman"/>
           <w:bCs/>
           <w:highlight w:val="yellow"/>
         </w:rPr>
-        <w:t>debt.affirmative_case_state_or_federal</w:t>
-      </w:r>
-      <w:proofErr w:type="spellEnd"/>
-      <w:r>
+        <w:t xml:space="preserve">{% if debt.affirmative_case_state_or_federal == “State” %} </w:t>
+      </w:r>
+    </w:p>
+    <w:p>
+      <w:pPr>
+        <w:spacing w:line="480" w:lineRule="auto"/>
+        <w:rPr>
+          <w:rFonts w:ascii="Times New Roman" w:hAnsi="Times New Roman" w:cs="Times New Roman"/>
+        </w:rPr>
+      </w:pPr>
+      <w:r>
+        <w:rPr>
+          <w:rFonts w:ascii="Times New Roman" w:hAnsi="Times New Roman" w:cs="Times New Roman"/>
+          <w:highlight w:val="yellow"/>
+        </w:rPr>
+        <w:t>Mass. R. Civ. P. 34(a)</w:t>
+      </w:r>
+      <w:r>
+        <w:rPr>
+          <w:rFonts w:ascii="Times New Roman" w:hAnsi="Times New Roman" w:cs="Times New Roman"/>
+          <w:highlight w:val="yellow"/>
+        </w:rPr>
+        <w:t>(1)(A)</w:t>
+      </w:r>
+      <w:r>
+        <w:rPr>
+          <w:rFonts w:ascii="Times New Roman" w:hAnsi="Times New Roman" w:cs="Times New Roman"/>
+          <w:highlight w:val="yellow"/>
+        </w:rPr>
+        <w:t>{% else %}Fed. R. Civ. P. 34(a)(1)(A){% endif %},</w:t>
+      </w:r>
+      <w:r>
+        <w:rPr>
+          <w:rFonts w:ascii="Times New Roman" w:hAnsi="Times New Roman" w:cs="Times New Roman"/>
+          <w:highlight w:val="yellow"/>
+        </w:rPr>
+        <w:t>.</w:t>
+      </w:r>
+      <w:r>
+        <w:rPr>
+          <w:rFonts w:ascii="Times New Roman" w:hAnsi="Times New Roman" w:cs="Times New Roman"/>
+          <w:highlight w:val="yellow"/>
+        </w:rPr>
+        <w:t xml:space="preserve"> An earlier</w:t>
+      </w:r>
+      <w:r>
+        <w:rPr>
+          <w:rFonts w:ascii="Times New Roman" w:hAnsi="Times New Roman" w:cs="Times New Roman"/>
+        </w:rPr>
+        <w:t xml:space="preserve"> draft is a separate document within the meaning of this term.</w:t>
+      </w:r>
+    </w:p>
+    <w:p>
+      <w:pPr>
+        <w:spacing w:line="480" w:lineRule="auto"/>
+        <w:rPr>
+          <w:rFonts w:ascii="Times New Roman" w:hAnsi="Times New Roman" w:cs="Times New Roman"/>
+        </w:rPr>
+      </w:pPr>
+      <w:r>
+        <w:rPr>
+          <w:rFonts w:ascii="Times New Roman" w:hAnsi="Times New Roman" w:cs="Times New Roman"/>
+        </w:rPr>
+        <w:lastRenderedPageBreak/>
+        <w:tab/>
+        <w:t>3.</w:t>
+      </w:r>
+      <w:r>
+        <w:rPr>
+          <w:rFonts w:ascii="Times New Roman" w:hAnsi="Times New Roman" w:cs="Times New Roman"/>
+        </w:rPr>
+        <w:tab/>
+        <w:t>“Concerning” has the meaning set forth in Superior Court Standing Order 1-09 (Written Discovery), i.e., “referring to, describing, offering evidence of, or constituting.”</w:t>
+      </w:r>
+    </w:p>
+    <w:p>
+      <w:pPr>
+        <w:spacing w:line="480" w:lineRule="auto"/>
+        <w:rPr>
+          <w:rFonts w:ascii="Times New Roman" w:hAnsi="Times New Roman" w:cs="Times New Roman"/>
+        </w:rPr>
+      </w:pPr>
+      <w:r>
+        <w:rPr>
+          <w:rFonts w:ascii="Times New Roman" w:hAnsi="Times New Roman" w:cs="Times New Roman"/>
+        </w:rPr>
+        <w:tab/>
+        <w:t>4.</w:t>
+      </w:r>
+      <w:r>
+        <w:rPr>
+          <w:rFonts w:ascii="Times New Roman" w:hAnsi="Times New Roman" w:cs="Times New Roman"/>
+        </w:rPr>
+        <w:tab/>
+        <w:t>“Communication” has the meaning set forth in Superior Court Standing Order 1-09 (Written Discovery)</w:t>
+      </w:r>
+      <w:r>
+        <w:rPr>
+          <w:rFonts w:ascii="Times New Roman" w:hAnsi="Times New Roman" w:cs="Times New Roman"/>
+        </w:rPr>
+        <w:t>, i.e., “</w:t>
+      </w:r>
+      <w:r>
+        <w:rPr>
+          <w:rFonts w:ascii="Times New Roman" w:hAnsi="Times New Roman" w:cs="Times New Roman"/>
+        </w:rPr>
+        <w:t>the transmittal of</w:t>
+      </w:r>
+      <w:r>
+        <w:rPr>
+          <w:rFonts w:ascii="Times New Roman" w:hAnsi="Times New Roman" w:cs="Times New Roman"/>
+        </w:rPr>
+        <w:t xml:space="preserve"> </w:t>
+      </w:r>
+      <w:r>
+        <w:rPr>
+          <w:rFonts w:ascii="Times New Roman" w:hAnsi="Times New Roman" w:cs="Times New Roman"/>
+        </w:rPr>
+        <w:t>information (in the form of facts, opinions, ideas, inquiries, or otherwise)</w:t>
+      </w:r>
+      <w:r>
+        <w:rPr>
+          <w:rFonts w:ascii="Times New Roman" w:hAnsi="Times New Roman" w:cs="Times New Roman"/>
+        </w:rPr>
+        <w:t>”</w:t>
+      </w:r>
+      <w:r>
+        <w:rPr>
+          <w:rFonts w:ascii="Times New Roman" w:hAnsi="Times New Roman" w:cs="Times New Roman"/>
+        </w:rPr>
+        <w:t>.</w:t>
+      </w:r>
+    </w:p>
+    <w:p>
+      <w:pPr>
+        <w:spacing w:line="480" w:lineRule="auto"/>
+        <w:rPr>
+          <w:rFonts w:ascii="Times New Roman" w:hAnsi="Times New Roman" w:cs="Times New Roman"/>
+        </w:rPr>
+      </w:pPr>
+      <w:r>
+        <w:rPr>
+          <w:rFonts w:ascii="Times New Roman" w:hAnsi="Times New Roman" w:cs="Times New Roman"/>
+        </w:rPr>
+        <w:tab/>
+        <w:t>5.</w:t>
+      </w:r>
+      <w:r>
+        <w:rPr>
+          <w:rFonts w:ascii="Times New Roman" w:hAnsi="Times New Roman" w:cs="Times New Roman"/>
+        </w:rPr>
+        <w:tab/>
+        <w:t>The term</w:t>
+      </w:r>
+      <w:r>
+        <w:rPr>
+          <w:rFonts w:ascii="Times New Roman" w:hAnsi="Times New Roman" w:cs="Times New Roman"/>
+        </w:rPr>
+        <w:t>s</w:t>
+      </w:r>
+      <w:r>
+        <w:rPr>
+          <w:rFonts w:ascii="Times New Roman" w:hAnsi="Times New Roman" w:cs="Times New Roman"/>
+        </w:rPr>
+        <w:t xml:space="preserve"> “possession, custody or control” means documents within the actual possession, custody or control of the Defendant, as well as documents which are not in the Defendant’s actual possession, custody or control, but which the Defendant has a right to obtain copies of.</w:t>
+      </w:r>
+    </w:p>
+    <w:p>
+      <w:pPr>
         <w:rPr>
           <w:rFonts w:ascii="Times New Roman" w:hAnsi="Times New Roman" w:cs="Times New Roman"/>
           <w:bCs/>
           <w:highlight w:val="yellow"/>
         </w:rPr>
-        <w:t xml:space="preserve"> == “State” %} </w:t>
-      </w:r>
-    </w:p>
-    <w:p>
-      <w:pPr>
-        <w:spacing w:line="480" w:lineRule="auto"/>
-        <w:rPr>
-          <w:rFonts w:ascii="Times New Roman" w:hAnsi="Times New Roman" w:cs="Times New Roman"/>
-        </w:rPr>
-      </w:pPr>
+      </w:pPr>
+      <w:r>
+        <w:rPr>
+          <w:rFonts w:ascii="Times New Roman" w:hAnsi="Times New Roman" w:cs="Times New Roman"/>
+        </w:rPr>
+        <w:t>6</w:t>
+      </w:r>
+      <w:r>
+        <w:rPr>
+          <w:rFonts w:ascii="Times New Roman" w:hAnsi="Times New Roman" w:cs="Times New Roman"/>
+        </w:rPr>
+        <w:t>.</w:t>
+      </w:r>
+      <w:r>
+        <w:rPr>
+          <w:rFonts w:ascii="Times New Roman" w:hAnsi="Times New Roman" w:cs="Times New Roman"/>
+        </w:rPr>
+        <w:tab/>
+      </w:r>
       <w:r>
         <w:rPr>
           <w:rFonts w:ascii="Times New Roman" w:hAnsi="Times New Roman" w:cs="Times New Roman"/>
           <w:highlight w:val="yellow"/>
         </w:rPr>
-        <w:t>Mass. R. Civ. P. 34</w:t>
+        <w:t xml:space="preserve">“Electronically stored information” or “ESI” has the meaning </w:t>
       </w:r>
       <w:r>
         <w:rPr>
           <w:rFonts w:ascii="Times New Roman" w:hAnsi="Times New Roman" w:cs="Times New Roman"/>
           <w:highlight w:val="yellow"/>
         </w:rPr>
-        <w:t xml:space="preserve">{% else </w:t>
-      </w:r>
-      <w:proofErr w:type="gramStart"/>
-      <w:r>
-        <w:rPr>
-          <w:rFonts w:ascii="Times New Roman" w:hAnsi="Times New Roman" w:cs="Times New Roman"/>
-          <w:highlight w:val="yellow"/>
-        </w:rPr>
-        <w:t>%}Fed.</w:t>
-      </w:r>
-      <w:proofErr w:type="gramEnd"/>
-      <w:r>
-        <w:rPr>
-          <w:rFonts w:ascii="Times New Roman" w:hAnsi="Times New Roman" w:cs="Times New Roman"/>
-          <w:highlight w:val="yellow"/>
-        </w:rPr>
-        <w:t xml:space="preserve"> R. Civ. P. 34{% endif %}</w:t>
-      </w:r>
-      <w:r>
-        <w:rPr>
-          <w:rFonts w:ascii="Times New Roman" w:hAnsi="Times New Roman" w:cs="Times New Roman"/>
-          <w:highlight w:val="yellow"/>
-        </w:rPr>
-        <w:t>,</w:t>
-      </w:r>
-      <w:r>
-        <w:rPr>
-          <w:rFonts w:ascii="Times New Roman" w:hAnsi="Times New Roman" w:cs="Times New Roman"/>
-        </w:rPr>
-        <w:t xml:space="preserve"> the Plaintiff, through counsel, </w:t>
-      </w:r>
-      <w:r>
-        <w:rPr>
-          <w:rFonts w:ascii="Times New Roman" w:hAnsi="Times New Roman" w:cs="Times New Roman"/>
-        </w:rPr>
-        <w:t>s</w:t>
-      </w:r>
-      <w:r>
-        <w:rPr>
-          <w:rFonts w:ascii="Times New Roman" w:hAnsi="Times New Roman" w:cs="Times New Roman"/>
-        </w:rPr>
-        <w:t xml:space="preserve">ubmits </w:t>
-      </w:r>
-      <w:r>
-        <w:rPr>
-          <w:rFonts w:ascii="Times New Roman" w:hAnsi="Times New Roman" w:cs="Times New Roman"/>
-        </w:rPr>
-        <w:t>this</w:t>
-      </w:r>
-      <w:r>
-        <w:rPr>
-          <w:rFonts w:ascii="Times New Roman" w:hAnsi="Times New Roman" w:cs="Times New Roman"/>
-        </w:rPr>
-        <w:t xml:space="preserve"> for production of documents and electronically stored information (</w:t>
-      </w:r>
-      <w:r>
-        <w:rPr>
-          <w:rFonts w:ascii="Times New Roman" w:hAnsi="Times New Roman" w:cs="Times New Roman"/>
-        </w:rPr>
-        <w:t>“</w:t>
-      </w:r>
-      <w:r>
-        <w:rPr>
-          <w:rFonts w:ascii="Times New Roman" w:hAnsi="Times New Roman" w:cs="Times New Roman"/>
-        </w:rPr>
-        <w:t>ESI</w:t>
-      </w:r>
-      <w:r>
-        <w:rPr>
-          <w:rFonts w:ascii="Times New Roman" w:hAnsi="Times New Roman" w:cs="Times New Roman"/>
-        </w:rPr>
-        <w:t>”</w:t>
-      </w:r>
-      <w:r>
-        <w:rPr>
-          <w:rFonts w:ascii="Times New Roman" w:hAnsi="Times New Roman" w:cs="Times New Roman"/>
-        </w:rPr>
-        <w:t xml:space="preserve">) </w:t>
-      </w:r>
-      <w:r>
-        <w:rPr>
-          <w:rFonts w:ascii="Times New Roman" w:hAnsi="Times New Roman" w:cs="Times New Roman"/>
-        </w:rPr>
-        <w:t>to you, {{ entity}}</w:t>
-      </w:r>
-      <w:r>
-        <w:rPr>
-          <w:rFonts w:ascii="Times New Roman" w:hAnsi="Times New Roman" w:cs="Times New Roman"/>
-        </w:rPr>
-        <w:t xml:space="preserve">. </w:t>
-      </w:r>
-      <w:r>
-        <w:rPr>
-          <w:rFonts w:ascii="Times New Roman" w:hAnsi="Times New Roman" w:cs="Times New Roman"/>
-        </w:rPr>
-        <w:t>You</w:t>
-      </w:r>
-      <w:r>
-        <w:rPr>
-          <w:rFonts w:ascii="Times New Roman" w:hAnsi="Times New Roman" w:cs="Times New Roman"/>
-        </w:rPr>
-        <w:t xml:space="preserve"> must answer the</w:t>
-      </w:r>
-      <w:r>
-        <w:rPr>
-          <w:rFonts w:ascii="Times New Roman" w:hAnsi="Times New Roman" w:cs="Times New Roman"/>
-        </w:rPr>
-        <w:t xml:space="preserve">se </w:t>
-      </w:r>
-      <w:r>
-        <w:rPr>
-          <w:rFonts w:ascii="Times New Roman" w:hAnsi="Times New Roman" w:cs="Times New Roman"/>
-        </w:rPr>
-        <w:t>request</w:t>
-      </w:r>
-      <w:r>
-        <w:rPr>
-          <w:rFonts w:ascii="Times New Roman" w:hAnsi="Times New Roman" w:cs="Times New Roman"/>
-        </w:rPr>
-        <w:t>s</w:t>
-      </w:r>
-      <w:r>
-        <w:rPr>
-          <w:rFonts w:ascii="Times New Roman" w:hAnsi="Times New Roman" w:cs="Times New Roman"/>
-        </w:rPr>
-        <w:t xml:space="preserve"> within 30 days of</w:t>
-      </w:r>
-      <w:r>
-        <w:rPr>
-          <w:rFonts w:ascii="Times New Roman" w:hAnsi="Times New Roman" w:cs="Times New Roman"/>
-        </w:rPr>
-        <w:t xml:space="preserve"> </w:t>
-      </w:r>
-      <w:r>
-        <w:rPr>
-          <w:rFonts w:ascii="Times New Roman" w:hAnsi="Times New Roman" w:cs="Times New Roman"/>
-        </w:rPr>
-        <w:t>receipt.</w:t>
-      </w:r>
-      <w:r>
-        <w:rPr>
-          <w:rFonts w:ascii="Times New Roman" w:hAnsi="Times New Roman" w:cs="Times New Roman"/>
-        </w:rPr>
-        <w:t xml:space="preserve"> Please </w:t>
-      </w:r>
-      <w:r>
-        <w:rPr>
-          <w:rFonts w:ascii="Times New Roman" w:hAnsi="Times New Roman" w:cs="Times New Roman"/>
-        </w:rPr>
-        <w:t>produce the documents requested below for inspection and copying at the offices of</w:t>
-      </w:r>
-      <w:r>
-        <w:rPr>
-          <w:rFonts w:ascii="Times New Roman" w:hAnsi="Times New Roman" w:cs="Times New Roman"/>
-        </w:rPr>
-        <w:t xml:space="preserve"> </w:t>
-      </w:r>
-      <w:proofErr w:type="gramStart"/>
-      <w:r>
-        <w:rPr>
-          <w:rFonts w:ascii="Times New Roman" w:hAnsi="Times New Roman" w:cs="Times New Roman"/>
-        </w:rPr>
-        <w:t xml:space="preserve">{{ </w:t>
-      </w:r>
-      <w:proofErr w:type="spellStart"/>
-      <w:r>
-        <w:rPr>
-          <w:rFonts w:ascii="Times New Roman" w:hAnsi="Times New Roman" w:cs="Times New Roman"/>
-        </w:rPr>
-        <w:t>advocate.name</w:t>
-      </w:r>
-      <w:proofErr w:type="gramEnd"/>
-      <w:r>
-        <w:rPr>
-          <w:rFonts w:ascii="Times New Roman" w:hAnsi="Times New Roman" w:cs="Times New Roman"/>
-        </w:rPr>
-        <w:t>.full</w:t>
-      </w:r>
-      <w:proofErr w:type="spellEnd"/>
-      <w:r>
-        <w:rPr>
-          <w:rFonts w:ascii="Times New Roman" w:hAnsi="Times New Roman" w:cs="Times New Roman"/>
-        </w:rPr>
-        <w:t>() }}</w:t>
-      </w:r>
-      <w:r>
-        <w:rPr>
-          <w:rFonts w:ascii="Times New Roman" w:hAnsi="Times New Roman" w:cs="Times New Roman"/>
-        </w:rPr>
-        <w:t>, 197 Friend Street, Boston, MA 02114.</w:t>
-      </w:r>
-    </w:p>
-    <w:p>
-      <w:pPr>
-        <w:spacing w:line="480" w:lineRule="auto"/>
-        <w:jc w:val="center"/>
-        <w:rPr>
-          <w:rFonts w:ascii="Times New Roman" w:hAnsi="Times New Roman" w:cs="Times New Roman"/>
-          <w:b/>
-          <w:u w:val="single"/>
-        </w:rPr>
-      </w:pPr>
-      <w:r>
-        <w:rPr>
-          <w:rFonts w:ascii="Times New Roman" w:hAnsi="Times New Roman" w:cs="Times New Roman"/>
-          <w:b/>
-          <w:u w:val="single"/>
-        </w:rPr>
-        <w:t>PRESERVATION OF RECORDS</w:t>
-      </w:r>
-    </w:p>
-    <w:p>
-      <w:pPr>
-        <w:spacing w:line="480" w:lineRule="auto"/>
-        <w:ind w:firstLine="720"/>
-        <w:rPr>
-          <w:rFonts w:ascii="Times New Roman" w:hAnsi="Times New Roman" w:cs="Times New Roman"/>
-        </w:rPr>
-      </w:pPr>
-      <w:r>
-        <w:rPr>
-          <w:rFonts w:ascii="Times New Roman" w:hAnsi="Times New Roman" w:cs="Times New Roman"/>
-        </w:rPr>
-        <w:t xml:space="preserve">This request gives </w:t>
-      </w:r>
-      <w:r>
-        <w:rPr>
-          <w:rFonts w:ascii="Times New Roman" w:hAnsi="Times New Roman" w:cs="Times New Roman"/>
-        </w:rPr>
-        <w:t>you</w:t>
-      </w:r>
-      <w:r>
-        <w:rPr>
-          <w:rFonts w:ascii="Times New Roman" w:hAnsi="Times New Roman" w:cs="Times New Roman"/>
-        </w:rPr>
-        <w:t xml:space="preserve"> notice of the relevance of all records and documents referred to herein, and of all records and documents that may lead to the discovery of such documents. </w:t>
-      </w:r>
-      <w:r>
-        <w:rPr>
-          <w:rFonts w:ascii="Times New Roman" w:hAnsi="Times New Roman" w:cs="Times New Roman"/>
-        </w:rPr>
-        <w:t>We remind you of your</w:t>
-      </w:r>
-      <w:r>
-        <w:rPr>
-          <w:rFonts w:ascii="Times New Roman" w:hAnsi="Times New Roman" w:cs="Times New Roman"/>
-        </w:rPr>
-        <w:t xml:space="preserve"> duty to preserve all of such records and documents and to refrain from </w:t>
-      </w:r>
-      <w:r>
-        <w:rPr>
-          <w:rFonts w:ascii="Times New Roman" w:hAnsi="Times New Roman" w:cs="Times New Roman"/>
-        </w:rPr>
-        <w:lastRenderedPageBreak/>
-        <w:t xml:space="preserve">altering, destroying or disposing of them. In particular, with respect to information collected or recorded in electronic form, </w:t>
-      </w:r>
-      <w:r>
-        <w:rPr>
-          <w:rFonts w:ascii="Times New Roman" w:hAnsi="Times New Roman" w:cs="Times New Roman"/>
-        </w:rPr>
-        <w:t>we remind you that you</w:t>
-      </w:r>
-      <w:r>
-        <w:rPr>
-          <w:rFonts w:ascii="Times New Roman" w:hAnsi="Times New Roman" w:cs="Times New Roman"/>
-        </w:rPr>
-        <w:t xml:space="preserve"> should (a) refrain from recycling computer storage media, such as tapes, disks, USB memory sticks, or external hard drives used for "back-up" purposes to the extent that such media relate to the periods stated in the various requests for production of documents made herein; (b) refrain from any activity that would alter or damage data on any computer systems, including deleting, de­fragmenting or compressing such data, or reverting said computer systems to previous states; (c) refrain from disposing of any electronic media; (d) refrain from saving new data to electronic media that already contains data described in this request for production of documents; (e)</w:t>
-      </w:r>
-      <w:r>
-        <w:rPr>
-          <w:rFonts w:ascii="Times New Roman" w:hAnsi="Times New Roman" w:cs="Times New Roman"/>
-        </w:rPr>
-        <w:t xml:space="preserve"> </w:t>
-      </w:r>
-      <w:r>
-        <w:rPr>
-          <w:rFonts w:ascii="Times New Roman" w:hAnsi="Times New Roman" w:cs="Times New Roman"/>
-        </w:rPr>
-        <w:t>refrain from installing new software or files on any media or machine that contains data described in these discovery requests.</w:t>
-      </w:r>
-    </w:p>
-    <w:p>
-      <w:pPr>
-        <w:spacing w:line="480" w:lineRule="auto"/>
-        <w:ind w:firstLine="720"/>
-        <w:jc w:val="center"/>
-        <w:rPr>
-          <w:rFonts w:ascii="Times New Roman" w:hAnsi="Times New Roman" w:cs="Times New Roman"/>
-          <w:b/>
-          <w:u w:val="single"/>
-        </w:rPr>
-      </w:pPr>
-      <w:r>
-        <w:rPr>
-          <w:rFonts w:ascii="Times New Roman" w:hAnsi="Times New Roman" w:cs="Times New Roman"/>
-          <w:b/>
-          <w:u w:val="single"/>
-        </w:rPr>
-        <w:t xml:space="preserve">INSTRUCTIONS </w:t>
-      </w:r>
-    </w:p>
-    <w:p>
-      <w:pPr>
-        <w:spacing w:line="480" w:lineRule="auto"/>
-        <w:rPr>
-          <w:rFonts w:ascii="Times New Roman" w:hAnsi="Times New Roman" w:cs="Times New Roman"/>
-        </w:rPr>
-      </w:pPr>
-      <w:r>
-        <w:rPr>
-          <w:rFonts w:ascii="Times New Roman" w:hAnsi="Times New Roman" w:cs="Times New Roman"/>
-        </w:rPr>
-        <w:t>1.</w:t>
-      </w:r>
-      <w:r>
-        <w:rPr>
-          <w:rFonts w:ascii="Times New Roman" w:hAnsi="Times New Roman" w:cs="Times New Roman"/>
-        </w:rPr>
-        <w:tab/>
-        <w:t>In your responses to these requests for production, provide all documents and ESI available to you or subject to your reasonable inquiry. This includes those in the possession of your agents, employees, attorneys, and other persons directly or indirectly employed or connected with you and anyone else otherwise subject to your control</w:t>
-      </w:r>
-      <w:r>
-        <w:rPr>
-          <w:rFonts w:ascii="Times New Roman" w:hAnsi="Times New Roman" w:cs="Times New Roman"/>
-        </w:rPr>
-        <w:t xml:space="preserve"> as defined below</w:t>
-      </w:r>
-      <w:r>
-        <w:rPr>
-          <w:rFonts w:ascii="Times New Roman" w:hAnsi="Times New Roman" w:cs="Times New Roman"/>
-        </w:rPr>
-        <w:t>.</w:t>
-      </w:r>
-    </w:p>
-    <w:p>
-      <w:pPr>
-        <w:spacing w:line="480" w:lineRule="auto"/>
-        <w:rPr>
-          <w:rFonts w:ascii="Times New Roman" w:hAnsi="Times New Roman" w:cs="Times New Roman"/>
-        </w:rPr>
-      </w:pPr>
-      <w:r>
-        <w:rPr>
-          <w:rFonts w:ascii="Times New Roman" w:hAnsi="Times New Roman" w:cs="Times New Roman"/>
-        </w:rPr>
-        <w:t>2.</w:t>
-      </w:r>
-      <w:r>
-        <w:rPr>
-          <w:rFonts w:ascii="Times New Roman" w:hAnsi="Times New Roman" w:cs="Times New Roman"/>
-        </w:rPr>
-        <w:tab/>
-        <w:t>Before responding to these requests, make a diligent search of your records, other papers, materials and electronic storages in your possession or available to you or to your representatives.</w:t>
-      </w:r>
-    </w:p>
-    <w:p>
-      <w:pPr>
-        <w:spacing w:line="480" w:lineRule="auto"/>
-        <w:rPr>
-          <w:rFonts w:ascii="Times New Roman" w:hAnsi="Times New Roman" w:cs="Times New Roman"/>
-        </w:rPr>
-      </w:pPr>
-      <w:r>
-        <w:rPr>
-          <w:rFonts w:ascii="Times New Roman" w:hAnsi="Times New Roman" w:cs="Times New Roman"/>
-        </w:rPr>
-        <w:t>3.</w:t>
-      </w:r>
-      <w:r>
-        <w:rPr>
-          <w:rFonts w:ascii="Times New Roman" w:hAnsi="Times New Roman" w:cs="Times New Roman"/>
-        </w:rPr>
-        <w:tab/>
-        <w:t>Serve a copy of all documents or ESI, separately and fully.</w:t>
-      </w:r>
-    </w:p>
-    <w:p>
-      <w:pPr>
-        <w:spacing w:line="480" w:lineRule="auto"/>
-        <w:rPr>
-          <w:rFonts w:ascii="Times New Roman" w:hAnsi="Times New Roman" w:cs="Times New Roman"/>
-        </w:rPr>
-      </w:pPr>
-      <w:r>
-        <w:rPr>
-          <w:rFonts w:ascii="Times New Roman" w:hAnsi="Times New Roman" w:cs="Times New Roman"/>
-        </w:rPr>
-        <w:t>4</w:t>
-      </w:r>
-      <w:r>
-        <w:rPr>
-          <w:rFonts w:ascii="Times New Roman" w:hAnsi="Times New Roman" w:cs="Times New Roman"/>
-        </w:rPr>
-        <w:t>.</w:t>
-      </w:r>
-      <w:r>
-        <w:rPr>
-          <w:rFonts w:ascii="Times New Roman" w:hAnsi="Times New Roman" w:cs="Times New Roman"/>
-        </w:rPr>
-        <w:tab/>
-        <w:t>If a request has sub-parts, respond to each part separately and in full. Do not limit your response to the request as a whole.</w:t>
-      </w:r>
-    </w:p>
-    <w:p>
-      <w:pPr>
-        <w:spacing w:line="480" w:lineRule="auto"/>
-        <w:rPr>
-          <w:rFonts w:ascii="Times New Roman" w:hAnsi="Times New Roman" w:cs="Times New Roman"/>
-        </w:rPr>
-      </w:pPr>
-      <w:r>
-        <w:rPr>
-          <w:rFonts w:ascii="Times New Roman" w:hAnsi="Times New Roman" w:cs="Times New Roman"/>
-        </w:rPr>
-        <w:lastRenderedPageBreak/>
-        <w:t>5</w:t>
-      </w:r>
-      <w:r>
-        <w:rPr>
-          <w:rFonts w:ascii="Times New Roman" w:hAnsi="Times New Roman" w:cs="Times New Roman"/>
-        </w:rPr>
-        <w:t>.</w:t>
-      </w:r>
-      <w:r>
-        <w:rPr>
-          <w:rFonts w:ascii="Times New Roman" w:hAnsi="Times New Roman" w:cs="Times New Roman"/>
-        </w:rPr>
-        <w:tab/>
-        <w:t>If you are unable to respond in full to any of these requests, respond to it to the fullest extent possible, specifying the reason for your inability to respond to the remainder and listing the documents and ESI of which you have knowledge that are responsive to the missing portion.</w:t>
-      </w:r>
-    </w:p>
-    <w:p>
-      <w:pPr>
-        <w:spacing w:line="480" w:lineRule="auto"/>
-        <w:rPr>
-          <w:rFonts w:ascii="Times New Roman" w:hAnsi="Times New Roman" w:cs="Times New Roman"/>
-        </w:rPr>
-      </w:pPr>
-      <w:r>
-        <w:rPr>
-          <w:rFonts w:ascii="Times New Roman" w:hAnsi="Times New Roman" w:cs="Times New Roman"/>
-        </w:rPr>
-        <w:t>6</w:t>
-      </w:r>
-      <w:r>
-        <w:rPr>
-          <w:rFonts w:ascii="Times New Roman" w:hAnsi="Times New Roman" w:cs="Times New Roman"/>
-        </w:rPr>
-        <w:t>.</w:t>
-      </w:r>
-      <w:r>
-        <w:rPr>
-          <w:rFonts w:ascii="Times New Roman" w:hAnsi="Times New Roman" w:cs="Times New Roman"/>
-        </w:rPr>
-        <w:tab/>
-        <w:t>If the documents or ESI requested are not reasonably available in the precise form and scope requested, or for the particular date or period specified, but can be supplied partially, in a modified form or for a different but relevant date or period, provide the best documents or ESI available together and state the reasons that the response is not completely responsive to the request. Identify of any other documents and ESI, or sources from which more complete information is obtainable.</w:t>
-      </w:r>
-    </w:p>
-    <w:p>
-      <w:pPr>
-        <w:pStyle w:val="BodyTextDouble"/>
-        <w:ind w:firstLine="0"/>
-        <w:rPr>
-          <w:rFonts w:ascii="Times New Roman" w:hAnsi="Times New Roman" w:cs="Times New Roman"/>
-        </w:rPr>
-      </w:pPr>
-      <w:r>
-        <w:rPr>
-          <w:rFonts w:ascii="Times New Roman" w:hAnsi="Times New Roman" w:cs="Times New Roman"/>
-        </w:rPr>
-        <w:t>7.</w:t>
-      </w:r>
-      <w:r>
-        <w:rPr>
-          <w:rFonts w:ascii="Times New Roman" w:hAnsi="Times New Roman" w:cs="Times New Roman"/>
-        </w:rPr>
-        <w:tab/>
-      </w:r>
-      <w:r>
-        <w:rPr>
-          <w:rFonts w:ascii="Times New Roman" w:hAnsi="Times New Roman" w:cs="Times New Roman"/>
-        </w:rPr>
-        <w:t>If any document</w:t>
-      </w:r>
-      <w:r>
-        <w:rPr>
-          <w:rFonts w:ascii="Times New Roman" w:hAnsi="Times New Roman" w:cs="Times New Roman"/>
-        </w:rPr>
-        <w:t xml:space="preserve"> or any ESI</w:t>
-      </w:r>
-      <w:r>
-        <w:rPr>
-          <w:rFonts w:ascii="Times New Roman" w:hAnsi="Times New Roman" w:cs="Times New Roman"/>
-        </w:rPr>
-        <w:t xml:space="preserve"> responsive to these requests has been destroyed, please describe such document</w:t>
-      </w:r>
-      <w:r>
-        <w:rPr>
-          <w:rFonts w:ascii="Times New Roman" w:hAnsi="Times New Roman" w:cs="Times New Roman"/>
-        </w:rPr>
-        <w:t xml:space="preserve"> or ESI</w:t>
-      </w:r>
-      <w:r>
-        <w:rPr>
-          <w:rFonts w:ascii="Times New Roman" w:hAnsi="Times New Roman" w:cs="Times New Roman"/>
-        </w:rPr>
-        <w:t xml:space="preserve"> in full and complete detail, state the date of its destruction, state the name of the author, state the name of the person who destroyed it, and set forth the reasons for its destruction.</w:t>
-      </w:r>
-    </w:p>
-    <w:p>
-      <w:pPr>
-        <w:spacing w:line="480" w:lineRule="auto"/>
-        <w:rPr>
-          <w:rFonts w:ascii="Times New Roman" w:hAnsi="Times New Roman" w:cs="Times New Roman"/>
-        </w:rPr>
-      </w:pPr>
-      <w:r>
-        <w:rPr>
-          <w:rFonts w:ascii="Times New Roman" w:hAnsi="Times New Roman" w:cs="Times New Roman"/>
-        </w:rPr>
-        <w:t>8</w:t>
-      </w:r>
-      <w:r>
-        <w:rPr>
-          <w:rFonts w:ascii="Times New Roman" w:hAnsi="Times New Roman" w:cs="Times New Roman"/>
-        </w:rPr>
-        <w:t>.</w:t>
-      </w:r>
-      <w:r>
-        <w:rPr>
-          <w:rFonts w:ascii="Times New Roman" w:hAnsi="Times New Roman" w:cs="Times New Roman"/>
-        </w:rPr>
-        <w:tab/>
-        <w:t>All words in the singular shall be construed to include the plural and vice versa, and all words in either the masculine, feminine or neuter shall be construed to include the all genders and gender identities.</w:t>
-      </w:r>
-    </w:p>
-    <w:p>
-      <w:pPr>
-        <w:spacing w:line="480" w:lineRule="auto"/>
-        <w:rPr>
-          <w:rFonts w:ascii="Times New Roman" w:hAnsi="Times New Roman" w:cs="Times New Roman"/>
-        </w:rPr>
-      </w:pPr>
-      <w:r>
-        <w:rPr>
-          <w:rFonts w:ascii="Times New Roman" w:hAnsi="Times New Roman" w:cs="Times New Roman"/>
-        </w:rPr>
-        <w:t>9</w:t>
-      </w:r>
-      <w:r>
-        <w:rPr>
-          <w:rFonts w:ascii="Times New Roman" w:hAnsi="Times New Roman" w:cs="Times New Roman"/>
-        </w:rPr>
-        <w:t>.</w:t>
-      </w:r>
-      <w:r>
-        <w:rPr>
-          <w:rFonts w:ascii="Times New Roman" w:hAnsi="Times New Roman" w:cs="Times New Roman"/>
-        </w:rPr>
-        <w:tab/>
-        <w:t>The words "and" and "or" shall be construed conjunctively, disjunctively or both as necessary to give the particular request the broadest and most inclusive scope.</w:t>
-      </w:r>
-    </w:p>
-    <w:p>
-      <w:pPr>
-        <w:spacing w:line="480" w:lineRule="auto"/>
-        <w:rPr>
-          <w:rFonts w:ascii="Times New Roman" w:hAnsi="Times New Roman" w:cs="Times New Roman"/>
-        </w:rPr>
-      </w:pPr>
-      <w:r>
-        <w:rPr>
-          <w:rFonts w:ascii="Times New Roman" w:hAnsi="Times New Roman" w:cs="Times New Roman"/>
-        </w:rPr>
-        <w:t>10.</w:t>
-      </w:r>
-      <w:r>
-        <w:rPr>
-          <w:rFonts w:ascii="Times New Roman" w:hAnsi="Times New Roman" w:cs="Times New Roman"/>
-        </w:rPr>
-        <w:tab/>
-      </w:r>
-      <w:r>
-        <w:rPr>
-          <w:rFonts w:ascii="Times New Roman" w:hAnsi="Times New Roman" w:cs="Times New Roman"/>
-        </w:rPr>
-        <w:t>If you believe that a request calls for information contained in documents</w:t>
-      </w:r>
-      <w:r>
-        <w:rPr>
-          <w:rFonts w:ascii="Times New Roman" w:hAnsi="Times New Roman" w:cs="Times New Roman"/>
-        </w:rPr>
-        <w:t>, ESI</w:t>
-      </w:r>
-      <w:r>
-        <w:rPr>
-          <w:rFonts w:ascii="Times New Roman" w:hAnsi="Times New Roman" w:cs="Times New Roman"/>
-        </w:rPr>
-        <w:t xml:space="preserve"> or communications which you claim to be confidential, trade secrets, privileged, or work</w:t>
-      </w:r>
-      <w:r>
-        <w:rPr>
-          <w:rFonts w:ascii="Times New Roman" w:hAnsi="Times New Roman" w:cs="Times New Roman"/>
-        </w:rPr>
-        <w:t xml:space="preserve"> </w:t>
-      </w:r>
-      <w:r>
-        <w:rPr>
-          <w:rFonts w:ascii="Times New Roman" w:hAnsi="Times New Roman" w:cs="Times New Roman"/>
-        </w:rPr>
-        <w:t>product, answer as much of such request and each subpart thereof, as does not indicate allegedly confidential, secret, privileged, or work product information. Identify each such document</w:t>
-      </w:r>
-      <w:r>
-        <w:rPr>
-          <w:rFonts w:ascii="Times New Roman" w:hAnsi="Times New Roman" w:cs="Times New Roman"/>
-        </w:rPr>
-        <w:t>, ESI</w:t>
-      </w:r>
-      <w:r>
-        <w:rPr>
-          <w:rFonts w:ascii="Times New Roman" w:hAnsi="Times New Roman" w:cs="Times New Roman"/>
-        </w:rPr>
-        <w:t xml:space="preserve"> </w:t>
-      </w:r>
-      <w:r>
-        <w:rPr>
-          <w:rFonts w:ascii="Times New Roman" w:hAnsi="Times New Roman" w:cs="Times New Roman"/>
-        </w:rPr>
-        <w:lastRenderedPageBreak/>
-        <w:t>and communication and set forth the basis for your claim of confidentiality, secrecy or privilege with respect to information which you refuse to furnish.</w:t>
-      </w:r>
-    </w:p>
-    <w:p>
-      <w:pPr>
-        <w:spacing w:line="480" w:lineRule="auto"/>
-        <w:rPr>
-          <w:rFonts w:ascii="Times New Roman" w:hAnsi="Times New Roman" w:cs="Times New Roman"/>
-        </w:rPr>
-      </w:pPr>
-      <w:r>
-        <w:rPr>
-          <w:rFonts w:ascii="Times New Roman" w:hAnsi="Times New Roman" w:cs="Times New Roman"/>
-        </w:rPr>
-        <w:t>11.</w:t>
-      </w:r>
-      <w:r>
-        <w:rPr>
-          <w:rFonts w:ascii="Times New Roman" w:hAnsi="Times New Roman" w:cs="Times New Roman"/>
-        </w:rPr>
-        <w:tab/>
-      </w:r>
-      <w:r>
-        <w:rPr>
-          <w:rFonts w:ascii="Times New Roman" w:hAnsi="Times New Roman" w:cs="Times New Roman"/>
-        </w:rPr>
-        <w:t xml:space="preserve">When a requested document </w:t>
-      </w:r>
-      <w:r>
-        <w:rPr>
-          <w:rFonts w:ascii="Times New Roman" w:hAnsi="Times New Roman" w:cs="Times New Roman"/>
-        </w:rPr>
-        <w:t xml:space="preserve">or ESI </w:t>
-      </w:r>
-      <w:r>
-        <w:rPr>
-          <w:rFonts w:ascii="Times New Roman" w:hAnsi="Times New Roman" w:cs="Times New Roman"/>
-        </w:rPr>
-        <w:t>includes confidential employee information, such as names, code the information in a manner allowing for consistent identification of the individual and the actions attributed to the individual without disclosure of the individual's actual identity.</w:t>
-      </w:r>
-    </w:p>
-    <w:p>
-      <w:pPr>
-        <w:spacing w:line="480" w:lineRule="auto"/>
-        <w:rPr>
-          <w:rFonts w:ascii="Times New Roman" w:hAnsi="Times New Roman" w:cs="Times New Roman"/>
-        </w:rPr>
-      </w:pPr>
-      <w:r>
-        <w:rPr>
-          <w:rFonts w:ascii="Times New Roman" w:hAnsi="Times New Roman" w:cs="Times New Roman"/>
-        </w:rPr>
-        <w:t>1</w:t>
-      </w:r>
-      <w:r>
-        <w:rPr>
-          <w:rFonts w:ascii="Times New Roman" w:hAnsi="Times New Roman" w:cs="Times New Roman"/>
-        </w:rPr>
-        <w:t>2</w:t>
-      </w:r>
-      <w:r>
-        <w:rPr>
-          <w:rFonts w:ascii="Times New Roman" w:hAnsi="Times New Roman" w:cs="Times New Roman"/>
-        </w:rPr>
-        <w:t>.</w:t>
-      </w:r>
-      <w:r>
-        <w:rPr>
-          <w:rFonts w:ascii="Times New Roman" w:hAnsi="Times New Roman" w:cs="Times New Roman"/>
-        </w:rPr>
-        <w:tab/>
-        <w:t>If you believe that any request is objectionable, respond to so much of each request each subpart thereof that is not, in your view, objectionable, and separately state the objection and each ground for each such objection to each subpart</w:t>
-      </w:r>
-      <w:r>
-        <w:rPr>
-          <w:rFonts w:ascii="Times New Roman" w:hAnsi="Times New Roman" w:cs="Times New Roman"/>
-        </w:rPr>
-        <w:t>.</w:t>
-      </w:r>
-    </w:p>
-    <w:p>
-      <w:pPr>
-        <w:spacing w:line="480" w:lineRule="auto"/>
-        <w:rPr>
-          <w:rFonts w:ascii="Times New Roman" w:hAnsi="Times New Roman" w:cs="Times New Roman"/>
-        </w:rPr>
-      </w:pPr>
-      <w:r>
-        <w:rPr>
-          <w:rFonts w:ascii="Times New Roman" w:hAnsi="Times New Roman" w:cs="Times New Roman"/>
-        </w:rPr>
-        <w:t>1</w:t>
-      </w:r>
-      <w:r>
-        <w:rPr>
-          <w:rFonts w:ascii="Times New Roman" w:hAnsi="Times New Roman" w:cs="Times New Roman"/>
-        </w:rPr>
-        <w:t>3</w:t>
-      </w:r>
-      <w:r>
-        <w:rPr>
-          <w:rFonts w:ascii="Times New Roman" w:hAnsi="Times New Roman" w:cs="Times New Roman"/>
-        </w:rPr>
-        <w:t>.</w:t>
-      </w:r>
-      <w:r>
-        <w:rPr>
-          <w:rFonts w:ascii="Times New Roman" w:hAnsi="Times New Roman" w:cs="Times New Roman"/>
-        </w:rPr>
-        <w:tab/>
-        <w:t xml:space="preserve">These requests are continuing and require supplemental responses. If any document </w:t>
-      </w:r>
-      <w:r>
-        <w:rPr>
-          <w:rFonts w:ascii="Times New Roman" w:hAnsi="Times New Roman" w:cs="Times New Roman"/>
-        </w:rPr>
-        <w:t xml:space="preserve">or ESI </w:t>
-      </w:r>
-      <w:r>
-        <w:rPr>
-          <w:rFonts w:ascii="Times New Roman" w:hAnsi="Times New Roman" w:cs="Times New Roman"/>
-        </w:rPr>
-        <w:t>is not presently known or available, include a statement to that effect and furnish the document when known or available, unless otherwise agreed to by counsel. Promptly serve supplemental responses upon Plaintiff upon of receipt of such information.</w:t>
-      </w:r>
-    </w:p>
-    <w:p>
-      <w:pPr>
-        <w:pStyle w:val="BodyTextDouble"/>
-        <w:ind w:firstLine="0"/>
-        <w:rPr>
-          <w:rFonts w:ascii="Times New Roman" w:hAnsi="Times New Roman" w:cs="Times New Roman"/>
-        </w:rPr>
-      </w:pPr>
-      <w:r>
-        <w:rPr>
-          <w:rFonts w:ascii="Times New Roman" w:hAnsi="Times New Roman" w:cs="Times New Roman"/>
-        </w:rPr>
-        <w:t>14.</w:t>
-      </w:r>
-      <w:r>
-        <w:rPr>
-          <w:rFonts w:ascii="Times New Roman" w:hAnsi="Times New Roman" w:cs="Times New Roman"/>
-        </w:rPr>
-        <w:tab/>
-        <w:t>Please supplement your discovery responses as required by the Rules.</w:t>
-      </w:r>
-    </w:p>
-    <w:p>
-      <w:pPr>
-        <w:pStyle w:val="BodyTextDouble"/>
-        <w:ind w:firstLine="0"/>
-        <w:rPr>
-          <w:rFonts w:ascii="Times New Roman" w:hAnsi="Times New Roman" w:cs="Times New Roman"/>
-        </w:rPr>
-      </w:pPr>
-      <w:r>
-        <w:rPr>
-          <w:rFonts w:ascii="Times New Roman" w:hAnsi="Times New Roman" w:cs="Times New Roman"/>
-        </w:rPr>
-        <w:t>15.</w:t>
-      </w:r>
-      <w:r>
-        <w:rPr>
-          <w:rFonts w:ascii="Times New Roman" w:hAnsi="Times New Roman" w:cs="Times New Roman"/>
-        </w:rPr>
-        <w:tab/>
-        <w:t xml:space="preserve">Unless otherwise indicated, the time period at issue for these document requests is </w:t>
-      </w:r>
-      <w:proofErr w:type="gramStart"/>
-      <w:r>
-        <w:rPr>
-          <w:rFonts w:ascii="Times New Roman" w:hAnsi="Times New Roman" w:cs="Times New Roman"/>
-        </w:rPr>
-        <w:t xml:space="preserve">{{ </w:t>
-      </w:r>
-      <w:proofErr w:type="spellStart"/>
-      <w:r>
-        <w:rPr>
-          <w:rFonts w:ascii="Times New Roman" w:hAnsi="Times New Roman" w:cs="Times New Roman"/>
-        </w:rPr>
-        <w:t>discovery</w:t>
-      </w:r>
-      <w:proofErr w:type="gramEnd"/>
-      <w:r>
-        <w:rPr>
-          <w:rFonts w:ascii="Times New Roman" w:hAnsi="Times New Roman" w:cs="Times New Roman"/>
-        </w:rPr>
-        <w:t>_time_period</w:t>
-      </w:r>
-      <w:proofErr w:type="spellEnd"/>
-      <w:r>
-        <w:rPr>
-          <w:rFonts w:ascii="Times New Roman" w:hAnsi="Times New Roman" w:cs="Times New Roman"/>
-        </w:rPr>
-        <w:t xml:space="preserve"> }}</w:t>
-      </w:r>
-      <w:r>
-        <w:rPr>
-          <w:rFonts w:ascii="Times New Roman" w:hAnsi="Times New Roman" w:cs="Times New Roman"/>
-        </w:rPr>
-        <w:t>.</w:t>
-      </w:r>
-    </w:p>
-    <w:p>
-      <w:pPr>
-        <w:spacing w:line="480" w:lineRule="auto"/>
-        <w:jc w:val="center"/>
-        <w:rPr>
-          <w:rFonts w:ascii="Times New Roman" w:hAnsi="Times New Roman" w:cs="Times New Roman"/>
-          <w:b/>
-          <w:u w:val="single"/>
-        </w:rPr>
-      </w:pPr>
-      <w:r>
-        <w:rPr>
-          <w:rFonts w:ascii="Times New Roman" w:hAnsi="Times New Roman" w:cs="Times New Roman"/>
-          <w:b/>
-          <w:bCs/>
-          <w:u w:val="single"/>
-        </w:rPr>
-        <w:t>DEFINITIONS</w:t>
-      </w:r>
-    </w:p>
-    <w:p>
-      <w:pPr>
-        <w:spacing w:line="480" w:lineRule="auto"/>
-        <w:ind w:firstLine="720"/>
-        <w:rPr>
-          <w:rFonts w:ascii="Times New Roman" w:hAnsi="Times New Roman" w:cs="Times New Roman"/>
-        </w:rPr>
-      </w:pPr>
-      <w:r>
-        <w:rPr>
-          <w:rFonts w:ascii="Times New Roman" w:hAnsi="Times New Roman" w:cs="Times New Roman"/>
-        </w:rPr>
-        <w:t>1.</w:t>
-      </w:r>
-      <w:r>
-        <w:rPr>
-          <w:rFonts w:ascii="Times New Roman" w:hAnsi="Times New Roman" w:cs="Times New Roman"/>
-        </w:rPr>
-        <w:tab/>
-        <w:t xml:space="preserve">The pronouns “you” and “your” refers to the party to whom these </w:t>
-      </w:r>
-      <w:r>
-        <w:rPr>
-          <w:rFonts w:ascii="Times New Roman" w:hAnsi="Times New Roman" w:cs="Times New Roman"/>
-        </w:rPr>
-        <w:t>requests for production</w:t>
-      </w:r>
-      <w:r>
-        <w:rPr>
-          <w:rFonts w:ascii="Times New Roman" w:hAnsi="Times New Roman" w:cs="Times New Roman"/>
-        </w:rPr>
-        <w:t xml:space="preserve"> </w:t>
-      </w:r>
-      <w:r>
-        <w:rPr>
-          <w:rFonts w:ascii="Times New Roman" w:hAnsi="Times New Roman" w:cs="Times New Roman"/>
-        </w:rPr>
-        <w:t>are addressed, and that party’s agents</w:t>
-      </w:r>
-      <w:r>
-        <w:rPr>
-          <w:rFonts w:ascii="Times New Roman" w:hAnsi="Times New Roman" w:cs="Times New Roman"/>
-        </w:rPr>
-        <w:t xml:space="preserve"> </w:t>
-      </w:r>
-      <w:r>
-        <w:rPr>
-          <w:rFonts w:ascii="Times New Roman" w:hAnsi="Times New Roman" w:cs="Times New Roman"/>
-        </w:rPr>
-        <w:t>as well as any officers, directors, employees, independent contractors, agents, attorneys, partners, corporate parents, subsidiaries or affiliates thereof.</w:t>
-      </w:r>
-    </w:p>
-    <w:p>
-      <w:pPr>
+        <w:t xml:space="preserve">set forth in </w:t>
+      </w:r>
+      <w:r>
         <w:rPr>
           <w:rFonts w:ascii="Times New Roman" w:hAnsi="Times New Roman" w:cs="Times New Roman"/>
           <w:bCs/>
           <w:highlight w:val="yellow"/>
         </w:rPr>
-      </w:pPr>
-      <w:r>
-        <w:rPr>
-          <w:rFonts w:ascii="Times New Roman" w:hAnsi="Times New Roman" w:cs="Times New Roman"/>
-        </w:rPr>
-        <w:tab/>
-        <w:t>2.</w:t>
-      </w:r>
-      <w:r>
-        <w:rPr>
-          <w:rFonts w:ascii="Times New Roman" w:hAnsi="Times New Roman" w:cs="Times New Roman"/>
-        </w:rPr>
-        <w:tab/>
-      </w:r>
+        <w:t xml:space="preserve">{% if debt.affirmative_case_state_or_federal == “State” %} </w:t>
+      </w:r>
+    </w:p>
+    <w:p>
+      <w:pPr>
+        <w:spacing w:line="480" w:lineRule="auto"/>
+        <w:rPr>
+          <w:rFonts w:ascii="Times New Roman" w:hAnsi="Times New Roman" w:cs="Times New Roman"/>
+        </w:rPr>
+      </w:pPr>
       <w:r>
         <w:rPr>
           <w:rFonts w:ascii="Times New Roman" w:hAnsi="Times New Roman" w:cs="Times New Roman"/>
           <w:highlight w:val="yellow"/>
         </w:rPr>
-        <w:t xml:space="preserve">“Document” has the meaning set forth in </w:t>
-      </w:r>
-      <w:r>
-        <w:rPr>
-          <w:rFonts w:ascii="Times New Roman" w:hAnsi="Times New Roman" w:cs="Times New Roman"/>
-          <w:bCs/>
-          <w:highlight w:val="yellow"/>
-        </w:rPr>
-        <w:t xml:space="preserve">{% if </w:t>
-      </w:r>
-      <w:proofErr w:type="spellStart"/>
-      <w:proofErr w:type="gramStart"/>
-      <w:r>
-        <w:rPr>
-          <w:rFonts w:ascii="Times New Roman" w:hAnsi="Times New Roman" w:cs="Times New Roman"/>
-          <w:bCs/>
-          <w:highlight w:val="yellow"/>
-        </w:rPr>
-        <w:t>debt.affirmative</w:t>
-      </w:r>
-      <w:proofErr w:type="gramEnd"/>
-      <w:r>
-        <w:rPr>
-          <w:rFonts w:ascii="Times New Roman" w:hAnsi="Times New Roman" w:cs="Times New Roman"/>
-          <w:bCs/>
-          <w:highlight w:val="yellow"/>
-        </w:rPr>
-        <w:t>_case_state_or_federal</w:t>
-      </w:r>
-      <w:proofErr w:type="spellEnd"/>
-      <w:r>
-        <w:rPr>
-          <w:rFonts w:ascii="Times New Roman" w:hAnsi="Times New Roman" w:cs="Times New Roman"/>
-          <w:bCs/>
-          <w:highlight w:val="yellow"/>
-        </w:rPr>
-        <w:t xml:space="preserve"> == “State” %} </w:t>
-      </w:r>
-    </w:p>
-    <w:p>
-      <w:pPr>
-        <w:spacing w:line="480" w:lineRule="auto"/>
-        <w:rPr>
-          <w:rFonts w:ascii="Times New Roman" w:hAnsi="Times New Roman" w:cs="Times New Roman"/>
-        </w:rPr>
-      </w:pPr>
-      <w:r>
-        <w:rPr>
-          <w:rFonts w:ascii="Times New Roman" w:hAnsi="Times New Roman" w:cs="Times New Roman"/>
-          <w:highlight w:val="yellow"/>
-        </w:rPr>
-        <w:t>Mass. R. Civ. P. 34(a)</w:t>
-      </w:r>
-      <w:r>
-        <w:rPr>
-          <w:rFonts w:ascii="Times New Roman" w:hAnsi="Times New Roman" w:cs="Times New Roman"/>
-          <w:highlight w:val="yellow"/>
-        </w:rPr>
-        <w:t>(1)(</w:t>
-      </w:r>
-      <w:proofErr w:type="gramStart"/>
-      <w:r>
-        <w:rPr>
-          <w:rFonts w:ascii="Times New Roman" w:hAnsi="Times New Roman" w:cs="Times New Roman"/>
-          <w:highlight w:val="yellow"/>
-        </w:rPr>
-        <w:t>A)</w:t>
-      </w:r>
-      <w:r>
-        <w:rPr>
-          <w:rFonts w:ascii="Times New Roman" w:hAnsi="Times New Roman" w:cs="Times New Roman"/>
-          <w:highlight w:val="yellow"/>
-        </w:rPr>
-        <w:t>{</w:t>
-      </w:r>
-      <w:proofErr w:type="gramEnd"/>
-      <w:r>
-        <w:rPr>
-          <w:rFonts w:ascii="Times New Roman" w:hAnsi="Times New Roman" w:cs="Times New Roman"/>
-          <w:highlight w:val="yellow"/>
-        </w:rPr>
-        <w:t>% else %}Fed. R. Civ. P. 34(a)(1)(A){% endif %},</w:t>
-      </w:r>
-      <w:r>
-        <w:rPr>
-          <w:rFonts w:ascii="Times New Roman" w:hAnsi="Times New Roman" w:cs="Times New Roman"/>
-          <w:highlight w:val="yellow"/>
-        </w:rPr>
-        <w:t>.</w:t>
-      </w:r>
-      <w:r>
-        <w:rPr>
-          <w:rFonts w:ascii="Times New Roman" w:hAnsi="Times New Roman" w:cs="Times New Roman"/>
-          <w:highlight w:val="yellow"/>
-        </w:rPr>
-        <w:t xml:space="preserve"> An earlier</w:t>
-      </w:r>
-      <w:r>
-        <w:rPr>
-          <w:rFonts w:ascii="Times New Roman" w:hAnsi="Times New Roman" w:cs="Times New Roman"/>
-        </w:rPr>
-        <w:t xml:space="preserve"> draft is a separate document within the meaning of this term.</w:t>
-      </w:r>
-    </w:p>
-    <w:p>
-      <w:pPr>
-        <w:spacing w:line="480" w:lineRule="auto"/>
-        <w:rPr>
-          <w:rFonts w:ascii="Times New Roman" w:hAnsi="Times New Roman" w:cs="Times New Roman"/>
-        </w:rPr>
-      </w:pPr>
-      <w:r>
-        <w:rPr>
-          <w:rFonts w:ascii="Times New Roman" w:hAnsi="Times New Roman" w:cs="Times New Roman"/>
-        </w:rPr>
-        <w:lastRenderedPageBreak/>
-        <w:tab/>
-        <w:t>3.</w:t>
-      </w:r>
-      <w:r>
-        <w:rPr>
-          <w:rFonts w:ascii="Times New Roman" w:hAnsi="Times New Roman" w:cs="Times New Roman"/>
-        </w:rPr>
-        <w:tab/>
-        <w:t>“Concerning” has the meaning set forth in Superior Court Standing Order 1-09 (Written Discovery), i.e., “referring to, describing, offering evidence of, or constituting.”</w:t>
-      </w:r>
-    </w:p>
-    <w:p>
-      <w:pPr>
-        <w:spacing w:line="480" w:lineRule="auto"/>
-        <w:rPr>
-          <w:rFonts w:ascii="Times New Roman" w:hAnsi="Times New Roman" w:cs="Times New Roman"/>
-        </w:rPr>
-      </w:pPr>
-      <w:r>
-        <w:rPr>
-          <w:rFonts w:ascii="Times New Roman" w:hAnsi="Times New Roman" w:cs="Times New Roman"/>
-        </w:rPr>
-        <w:tab/>
-        <w:t>4.</w:t>
-      </w:r>
-      <w:r>
-        <w:rPr>
-          <w:rFonts w:ascii="Times New Roman" w:hAnsi="Times New Roman" w:cs="Times New Roman"/>
-        </w:rPr>
-        <w:tab/>
-        <w:t>“Communication” has the meaning set forth in Superior Court Standing Order 1-09 (Written Discovery)</w:t>
-      </w:r>
-      <w:r>
-        <w:rPr>
-          <w:rFonts w:ascii="Times New Roman" w:hAnsi="Times New Roman" w:cs="Times New Roman"/>
-        </w:rPr>
-        <w:t>, i.e., “</w:t>
-      </w:r>
-      <w:r>
-        <w:rPr>
-          <w:rFonts w:ascii="Times New Roman" w:hAnsi="Times New Roman" w:cs="Times New Roman"/>
-        </w:rPr>
-        <w:t>the transmittal of</w:t>
-      </w:r>
-      <w:r>
-        <w:rPr>
-          <w:rFonts w:ascii="Times New Roman" w:hAnsi="Times New Roman" w:cs="Times New Roman"/>
-        </w:rPr>
-        <w:t xml:space="preserve"> </w:t>
-      </w:r>
-      <w:r>
-        <w:rPr>
-          <w:rFonts w:ascii="Times New Roman" w:hAnsi="Times New Roman" w:cs="Times New Roman"/>
-        </w:rPr>
-        <w:t>information (in the form of facts, opinions, ideas, inquiries, or otherwise)</w:t>
-      </w:r>
-      <w:r>
-        <w:rPr>
-          <w:rFonts w:ascii="Times New Roman" w:hAnsi="Times New Roman" w:cs="Times New Roman"/>
-        </w:rPr>
-        <w:t>”</w:t>
-      </w:r>
-      <w:r>
-        <w:rPr>
-          <w:rFonts w:ascii="Times New Roman" w:hAnsi="Times New Roman" w:cs="Times New Roman"/>
-        </w:rPr>
-        <w:t>.</w:t>
-      </w:r>
-    </w:p>
-    <w:p>
-      <w:pPr>
-        <w:spacing w:line="480" w:lineRule="auto"/>
-        <w:rPr>
-          <w:rFonts w:ascii="Times New Roman" w:hAnsi="Times New Roman" w:cs="Times New Roman"/>
-        </w:rPr>
-      </w:pPr>
-      <w:r>
-        <w:rPr>
-          <w:rFonts w:ascii="Times New Roman" w:hAnsi="Times New Roman" w:cs="Times New Roman"/>
-        </w:rPr>
-        <w:tab/>
-        <w:t>5.</w:t>
-      </w:r>
-      <w:r>
-        <w:rPr>
-          <w:rFonts w:ascii="Times New Roman" w:hAnsi="Times New Roman" w:cs="Times New Roman"/>
-        </w:rPr>
-        <w:tab/>
-        <w:t>The term</w:t>
-      </w:r>
-      <w:r>
-        <w:rPr>
-          <w:rFonts w:ascii="Times New Roman" w:hAnsi="Times New Roman" w:cs="Times New Roman"/>
-        </w:rPr>
-        <w:t>s</w:t>
-      </w:r>
-      <w:r>
-        <w:rPr>
-          <w:rFonts w:ascii="Times New Roman" w:hAnsi="Times New Roman" w:cs="Times New Roman"/>
-        </w:rPr>
-        <w:t xml:space="preserve"> “possession, custody or control” means documents within the actual possession, custody or control of the Defendant, as well as documents which are not in the Defendant’s actual possession, custody or control, but which the Defendant has a right to obtain copies of.</w:t>
-      </w:r>
-    </w:p>
-    <w:p>
-      <w:pPr>
-        <w:rPr>
-          <w:rFonts w:ascii="Times New Roman" w:hAnsi="Times New Roman" w:cs="Times New Roman"/>
-          <w:bCs/>
-          <w:highlight w:val="yellow"/>
-        </w:rPr>
-      </w:pPr>
-      <w:r>
-        <w:rPr>
-          <w:rFonts w:ascii="Times New Roman" w:hAnsi="Times New Roman" w:cs="Times New Roman"/>
-        </w:rPr>
-        <w:t>6</w:t>
-      </w:r>
-      <w:r>
-        <w:rPr>
-          <w:rFonts w:ascii="Times New Roman" w:hAnsi="Times New Roman" w:cs="Times New Roman"/>
-        </w:rPr>
-        <w:t>.</w:t>
-      </w:r>
-      <w:r>
-        <w:rPr>
-          <w:rFonts w:ascii="Times New Roman" w:hAnsi="Times New Roman" w:cs="Times New Roman"/>
-        </w:rPr>
-        <w:tab/>
-      </w:r>
-      <w:r>
-        <w:rPr>
-          <w:rFonts w:ascii="Times New Roman" w:hAnsi="Times New Roman" w:cs="Times New Roman"/>
-          <w:highlight w:val="yellow"/>
-        </w:rPr>
-        <w:t xml:space="preserve">“Electronically stored information” or “ESI” has the meaning </w:t>
-      </w:r>
-      <w:r>
-        <w:rPr>
-          <w:rFonts w:ascii="Times New Roman" w:hAnsi="Times New Roman" w:cs="Times New Roman"/>
-          <w:highlight w:val="yellow"/>
-        </w:rPr>
-        <w:t xml:space="preserve">set forth in </w:t>
-      </w:r>
-      <w:r>
-        <w:rPr>
-          <w:rFonts w:ascii="Times New Roman" w:hAnsi="Times New Roman" w:cs="Times New Roman"/>
-          <w:bCs/>
-          <w:highlight w:val="yellow"/>
-        </w:rPr>
-        <w:t xml:space="preserve">{% if </w:t>
-      </w:r>
-      <w:proofErr w:type="spellStart"/>
-      <w:proofErr w:type="gramStart"/>
-      <w:r>
-        <w:rPr>
-          <w:rFonts w:ascii="Times New Roman" w:hAnsi="Times New Roman" w:cs="Times New Roman"/>
-          <w:bCs/>
-          <w:highlight w:val="yellow"/>
-        </w:rPr>
-        <w:t>debt.affirmative</w:t>
-      </w:r>
-      <w:proofErr w:type="gramEnd"/>
-      <w:r>
-        <w:rPr>
-          <w:rFonts w:ascii="Times New Roman" w:hAnsi="Times New Roman" w:cs="Times New Roman"/>
-          <w:bCs/>
-          <w:highlight w:val="yellow"/>
-        </w:rPr>
-        <w:t>_case_state_or_federal</w:t>
-      </w:r>
-      <w:proofErr w:type="spellEnd"/>
-      <w:r>
-        <w:rPr>
-          <w:rFonts w:ascii="Times New Roman" w:hAnsi="Times New Roman" w:cs="Times New Roman"/>
-          <w:bCs/>
-          <w:highlight w:val="yellow"/>
-        </w:rPr>
-        <w:t xml:space="preserve"> == “State” %} </w:t>
-      </w:r>
-    </w:p>
-    <w:p>
-      <w:pPr>
-        <w:spacing w:line="480" w:lineRule="auto"/>
-        <w:rPr>
-          <w:rFonts w:ascii="Times New Roman" w:hAnsi="Times New Roman" w:cs="Times New Roman"/>
-        </w:rPr>
-      </w:pPr>
-      <w:r>
-        <w:rPr>
-          <w:rFonts w:ascii="Times New Roman" w:hAnsi="Times New Roman" w:cs="Times New Roman"/>
-          <w:highlight w:val="yellow"/>
-        </w:rPr>
-        <w:t>Mass. R. Civ. P. 34(a)(1)(</w:t>
-      </w:r>
-      <w:proofErr w:type="gramStart"/>
-      <w:r>
-        <w:rPr>
-          <w:rFonts w:ascii="Times New Roman" w:hAnsi="Times New Roman" w:cs="Times New Roman"/>
-          <w:highlight w:val="yellow"/>
-        </w:rPr>
-        <w:t>A){</w:t>
-      </w:r>
-      <w:proofErr w:type="gramEnd"/>
-      <w:r>
-        <w:rPr>
-          <w:rFonts w:ascii="Times New Roman" w:hAnsi="Times New Roman" w:cs="Times New Roman"/>
-          <w:highlight w:val="yellow"/>
-        </w:rPr>
-        <w:t>% else %}Fed. R. Civ. P. 34(a)(1)(A){% endif %}</w:t>
+        <w:t>Mass. R. Civ. P. 34(a)(1)(A){% else %}Fed. R. Civ. P. 34(a)(1)(A){% endif %}</w:t>
       </w:r>
       <w:r>
         <w:rPr>
@@ -2714,23 +2370,98 @@
           <w:rFonts w:ascii="Times New Roman" w:hAnsi="Times New Roman" w:cs="Times New Roman"/>
           <w:highlight w:val="green"/>
         </w:rPr>
-        <w:t xml:space="preserve">{%- if </w:t>
-      </w:r>
-      <w:proofErr w:type="spellStart"/>
+        <w:t>{%- if need_complaince_info %}</w:t>
+      </w:r>
+    </w:p>
+    <w:p>
+      <w:pPr>
+        <w:spacing w:line="480" w:lineRule="auto"/>
+        <w:ind w:firstLine="720"/>
+        <w:rPr>
+          <w:rFonts w:ascii="Times New Roman" w:hAnsi="Times New Roman" w:cs="Times New Roman"/>
+        </w:rPr>
+      </w:pPr>
+      <w:r>
+        <w:rPr>
+          <w:rFonts w:ascii="Times New Roman" w:hAnsi="Times New Roman" w:cs="Times New Roman"/>
+        </w:rPr>
+        <w:t>8</w:t>
+      </w:r>
+      <w:r>
+        <w:rPr>
+          <w:rFonts w:ascii="Times New Roman" w:hAnsi="Times New Roman" w:cs="Times New Roman"/>
+        </w:rPr>
+        <w:t>.</w:t>
+      </w:r>
+      <w:r>
+        <w:rPr>
+          <w:rFonts w:ascii="Times New Roman" w:hAnsi="Times New Roman" w:cs="Times New Roman"/>
+        </w:rPr>
+        <w:tab/>
+        <w:t>"Training" includes, but is not limited to, any instruction or education, provided by any person(s), designed to increase the competence or skills of person(s) so as to enable person(s) successfully to perform the present job requirements or future job requirements.</w:t>
+      </w:r>
+    </w:p>
+    <w:p>
+      <w:pPr>
+        <w:spacing w:line="480" w:lineRule="auto"/>
+        <w:ind w:firstLine="720"/>
+        <w:rPr>
+          <w:rFonts w:ascii="Times New Roman" w:hAnsi="Times New Roman" w:cs="Times New Roman"/>
+        </w:rPr>
+      </w:pPr>
+      <w:r>
+        <w:rPr>
+          <w:rFonts w:ascii="Times New Roman" w:hAnsi="Times New Roman" w:cs="Times New Roman"/>
+        </w:rPr>
+        <w:t>9</w:t>
+      </w:r>
+      <w:r>
+        <w:rPr>
+          <w:rFonts w:ascii="Times New Roman" w:hAnsi="Times New Roman" w:cs="Times New Roman"/>
+        </w:rPr>
+        <w:t>.</w:t>
+      </w:r>
+      <w:r>
+        <w:rPr>
+          <w:rFonts w:ascii="Times New Roman" w:hAnsi="Times New Roman" w:cs="Times New Roman"/>
+        </w:rPr>
+        <w:tab/>
+        <w:t xml:space="preserve">"Policy" or "policies" means procedure(s) or definite courses </w:t>
+      </w:r>
+      <w:r>
+        <w:rPr>
+          <w:rFonts w:ascii="Times New Roman" w:hAnsi="Times New Roman" w:cs="Times New Roman"/>
+        </w:rPr>
+        <w:t xml:space="preserve">of action </w:t>
+      </w:r>
+      <w:r>
+        <w:rPr>
+          <w:rFonts w:ascii="Times New Roman" w:hAnsi="Times New Roman" w:cs="Times New Roman"/>
+        </w:rPr>
+        <w:t>or methods of actions selected from among alternatives and in light of given conditions to guide and determine present and future decisions, whether or not such procedures are written.</w:t>
+      </w:r>
+    </w:p>
+    <w:p>
+      <w:pPr>
+        <w:spacing w:line="480" w:lineRule="auto"/>
+        <w:ind w:firstLine="720"/>
+        <w:rPr>
+          <w:rFonts w:ascii="Times New Roman" w:hAnsi="Times New Roman" w:cs="Times New Roman"/>
+        </w:rPr>
+      </w:pPr>
       <w:r>
         <w:rPr>
           <w:rFonts w:ascii="Times New Roman" w:hAnsi="Times New Roman" w:cs="Times New Roman"/>
           <w:highlight w:val="green"/>
         </w:rPr>
-        <w:t>need_complaince_info</w:t>
-      </w:r>
-      <w:proofErr w:type="spellEnd"/>
+        <w:t>{%</w:t>
+      </w:r>
       <w:r>
         <w:rPr>
           <w:rFonts w:ascii="Times New Roman" w:hAnsi="Times New Roman" w:cs="Times New Roman"/>
           <w:highlight w:val="green"/>
         </w:rPr>
-        <w:t xml:space="preserve"> %}</w:t>
+        <w:t xml:space="preserve"> endif %}</w:t>
       </w:r>
     </w:p>
     <w:p>
@@ -2745,113 +2476,6 @@
         <w:rPr>
           <w:rFonts w:ascii="Times New Roman" w:hAnsi="Times New Roman" w:cs="Times New Roman"/>
         </w:rPr>
-        <w:t>8</w:t>
-      </w:r>
-      <w:r>
-        <w:rPr>
-          <w:rFonts w:ascii="Times New Roman" w:hAnsi="Times New Roman" w:cs="Times New Roman"/>
-        </w:rPr>
-        <w:t>.</w:t>
-      </w:r>
-      <w:r>
-        <w:rPr>
-          <w:rFonts w:ascii="Times New Roman" w:hAnsi="Times New Roman" w:cs="Times New Roman"/>
-        </w:rPr>
-        <w:tab/>
-        <w:t>"Training" includes, but is not limited to, any instruction or education, provided by any person(s), designed to increase the competence or skills of person(s) so as to enable person(s) successfully to perform the present job requirements or future job requirements.</w:t>
-      </w:r>
-    </w:p>
-    <w:p>
-      <w:pPr>
-        <w:spacing w:line="480" w:lineRule="auto"/>
-        <w:ind w:firstLine="720"/>
-        <w:rPr>
-          <w:rFonts w:ascii="Times New Roman" w:hAnsi="Times New Roman" w:cs="Times New Roman"/>
-        </w:rPr>
-      </w:pPr>
-      <w:r>
-        <w:rPr>
-          <w:rFonts w:ascii="Times New Roman" w:hAnsi="Times New Roman" w:cs="Times New Roman"/>
-        </w:rPr>
-        <w:t>9</w:t>
-      </w:r>
-      <w:r>
-        <w:rPr>
-          <w:rFonts w:ascii="Times New Roman" w:hAnsi="Times New Roman" w:cs="Times New Roman"/>
-        </w:rPr>
-        <w:t>.</w:t>
-      </w:r>
-      <w:r>
-        <w:rPr>
-          <w:rFonts w:ascii="Times New Roman" w:hAnsi="Times New Roman" w:cs="Times New Roman"/>
-        </w:rPr>
-        <w:tab/>
-        <w:t xml:space="preserve">"Policy" or "policies" means procedure(s) or definite courses </w:t>
-      </w:r>
-      <w:r>
-        <w:rPr>
-          <w:rFonts w:ascii="Times New Roman" w:hAnsi="Times New Roman" w:cs="Times New Roman"/>
-        </w:rPr>
-        <w:t xml:space="preserve">of action </w:t>
-      </w:r>
-      <w:r>
-        <w:rPr>
-          <w:rFonts w:ascii="Times New Roman" w:hAnsi="Times New Roman" w:cs="Times New Roman"/>
-        </w:rPr>
-        <w:t>or methods of actions selected from among alternatives and in light of given conditions to guide and determine present and future decisions, whether or not such procedures are written.</w:t>
-      </w:r>
-    </w:p>
-    <w:p>
-      <w:pPr>
-        <w:spacing w:line="480" w:lineRule="auto"/>
-        <w:ind w:firstLine="720"/>
-        <w:rPr>
-          <w:rFonts w:ascii="Times New Roman" w:hAnsi="Times New Roman" w:cs="Times New Roman"/>
-        </w:rPr>
-      </w:pPr>
-      <w:r>
-        <w:rPr>
-          <w:rFonts w:ascii="Times New Roman" w:hAnsi="Times New Roman" w:cs="Times New Roman"/>
-          <w:highlight w:val="green"/>
-        </w:rPr>
-        <w:t>{%</w:t>
-      </w:r>
-      <w:r>
-        <w:rPr>
-          <w:rFonts w:ascii="Times New Roman" w:hAnsi="Times New Roman" w:cs="Times New Roman"/>
-          <w:highlight w:val="green"/>
-        </w:rPr>
-        <w:t xml:space="preserve"> </w:t>
-      </w:r>
-      <w:proofErr w:type="spellStart"/>
-      <w:r>
-        <w:rPr>
-          <w:rFonts w:ascii="Times New Roman" w:hAnsi="Times New Roman" w:cs="Times New Roman"/>
-          <w:highlight w:val="green"/>
-        </w:rPr>
-        <w:t>endif</w:t>
-      </w:r>
-      <w:proofErr w:type="spellEnd"/>
-      <w:r>
-        <w:rPr>
-          <w:rFonts w:ascii="Times New Roman" w:hAnsi="Times New Roman" w:cs="Times New Roman"/>
-          <w:highlight w:val="green"/>
-        </w:rPr>
-        <w:t xml:space="preserve"> %}</w:t>
-      </w:r>
-    </w:p>
-    <w:p>
-      <w:pPr>
-        <w:spacing w:line="480" w:lineRule="auto"/>
-        <w:ind w:firstLine="720"/>
-        <w:rPr>
-          <w:rFonts w:ascii="Times New Roman" w:hAnsi="Times New Roman" w:cs="Times New Roman"/>
-        </w:rPr>
-      </w:pPr>
-      <w:r>
-        <w:rPr>
-          <w:rFonts w:ascii="Times New Roman" w:hAnsi="Times New Roman" w:cs="Times New Roman"/>
-        </w:rPr>
         <w:t>10.</w:t>
       </w:r>
       <w:r>
@@ -2867,26 +2491,11 @@
         </w:rPr>
         <w:t xml:space="preserve">“Alleged debt”, “debt”, “account” or “defendant’s account” refers to </w:t>
       </w:r>
-      <w:proofErr w:type="gramStart"/>
-      <w:r>
-        <w:rPr>
-          <w:rFonts w:ascii="Times New Roman" w:hAnsi="Times New Roman" w:cs="Times New Roman"/>
-        </w:rPr>
-        <w:t xml:space="preserve">{{ </w:t>
-      </w:r>
-      <w:proofErr w:type="spellStart"/>
-      <w:r>
-        <w:rPr>
-          <w:rFonts w:ascii="Times New Roman" w:hAnsi="Times New Roman" w:cs="Times New Roman"/>
-        </w:rPr>
-        <w:t>debt</w:t>
-      </w:r>
-      <w:proofErr w:type="gramEnd"/>
-      <w:r>
-        <w:rPr>
-          <w:rFonts w:ascii="Times New Roman" w:hAnsi="Times New Roman" w:cs="Times New Roman"/>
-        </w:rPr>
-        <w:t>_</w:t>
+      <w:r>
+        <w:rPr>
+          <w:rFonts w:ascii="Times New Roman" w:hAnsi="Times New Roman" w:cs="Times New Roman"/>
+        </w:rPr>
+        <w:t>{{ debt_</w:t>
       </w:r>
       <w:r>
         <w:rPr>
@@ -2894,7 +2503,6 @@
         </w:rPr>
         <w:t>information</w:t>
       </w:r>
-      <w:proofErr w:type="spellEnd"/>
       <w:r>
         <w:rPr>
           <w:rFonts w:ascii="Times New Roman" w:hAnsi="Times New Roman" w:cs="Times New Roman"/>
@@ -2981,39 +2589,17 @@
         </w:rPr>
         <w:t xml:space="preserve"> if </w:t>
       </w:r>
-      <w:proofErr w:type="spellStart"/>
-      <w:r>
-        <w:rPr>
-          <w:rFonts w:ascii="Times New Roman" w:hAnsi="Times New Roman" w:cs="Times New Roman"/>
-        </w:rPr>
-        <w:t>drqs_checked</w:t>
-      </w:r>
-      <w:proofErr w:type="spellEnd"/>
-      <w:r>
-        <w:rPr>
-          <w:rFonts w:ascii="Times New Roman" w:hAnsi="Times New Roman" w:cs="Times New Roman"/>
-        </w:rPr>
-        <w:t>[</w:t>
-      </w:r>
-      <w:r>
-        <w:rPr>
-          <w:rFonts w:ascii="Times New Roman" w:hAnsi="Times New Roman" w:cs="Times New Roman"/>
-        </w:rPr>
-        <w:t>“</w:t>
-      </w:r>
-      <w:proofErr w:type="spellStart"/>
-      <w:r>
-        <w:rPr>
-          <w:rFonts w:ascii="Times New Roman" w:hAnsi="Times New Roman" w:cs="Times New Roman"/>
-        </w:rPr>
-        <w:t>all_docs_for_trial</w:t>
-      </w:r>
-      <w:proofErr w:type="spellEnd"/>
-      <w:r>
-        <w:rPr>
-          <w:rFonts w:ascii="Times New Roman" w:hAnsi="Times New Roman" w:cs="Times New Roman"/>
-        </w:rPr>
-        <w:t>”</w:t>
+      <w:r>
+        <w:rPr>
+          <w:rFonts w:ascii="Times New Roman" w:hAnsi="Times New Roman" w:cs="Times New Roman"/>
+        </w:rPr>
+        <w:t>drqs_checked[</w:t>
+      </w:r>
+      <w:r>
+        <w:rPr>
+          <w:rFonts w:ascii="Times New Roman" w:hAnsi="Times New Roman" w:cs="Times New Roman"/>
+        </w:rPr>
+        <w:t>“all_docs_for_trial”</w:t>
       </w:r>
       <w:r>
         <w:rPr>
@@ -3083,21 +2669,7 @@
         <w:rPr>
           <w:rFonts w:ascii="Times New Roman" w:hAnsi="Times New Roman" w:cs="Times New Roman"/>
         </w:rPr>
-        <w:t xml:space="preserve"> </w:t>
-      </w:r>
-      <w:proofErr w:type="spellStart"/>
-      <w:r>
-        <w:rPr>
-          <w:rFonts w:ascii="Times New Roman" w:hAnsi="Times New Roman" w:cs="Times New Roman"/>
-        </w:rPr>
-        <w:t>endif</w:t>
-      </w:r>
-      <w:proofErr w:type="spellEnd"/>
-      <w:r>
-        <w:rPr>
-          <w:rFonts w:ascii="Times New Roman" w:hAnsi="Times New Roman" w:cs="Times New Roman"/>
-        </w:rPr>
-        <w:t xml:space="preserve"> %}</w:t>
+        <w:t xml:space="preserve"> endif %}</w:t>
       </w:r>
     </w:p>
     <w:p>
@@ -3125,19 +2697,11 @@
         </w:rPr>
         <w:t xml:space="preserve"> if </w:t>
       </w:r>
-      <w:proofErr w:type="spellStart"/>
-      <w:r>
-        <w:rPr>
-          <w:rFonts w:ascii="Times New Roman" w:hAnsi="Times New Roman" w:cs="Times New Roman"/>
-        </w:rPr>
-        <w:t>drqs_checked</w:t>
-      </w:r>
-      <w:proofErr w:type="spellEnd"/>
-      <w:r>
-        <w:rPr>
-          <w:rFonts w:ascii="Times New Roman" w:hAnsi="Times New Roman" w:cs="Times New Roman"/>
-        </w:rPr>
-        <w:t>[</w:t>
+      <w:r>
+        <w:rPr>
+          <w:rFonts w:ascii="Times New Roman" w:hAnsi="Times New Roman" w:cs="Times New Roman"/>
+        </w:rPr>
+        <w:t>drqs_checked[</w:t>
       </w:r>
       <w:r>
         <w:rPr>
@@ -3145,14 +2709,12 @@
         </w:rPr>
         <w:t>“</w:t>
       </w:r>
-      <w:proofErr w:type="spellStart"/>
       <w:r>
         <w:rPr>
           <w:rFonts w:ascii="Times New Roman" w:hAnsi="Times New Roman" w:cs="Times New Roman"/>
         </w:rPr>
         <w:t>used_for_ints</w:t>
       </w:r>
-      <w:proofErr w:type="spellEnd"/>
       <w:r>
         <w:rPr>
           <w:rFonts w:ascii="Times New Roman" w:hAnsi="Times New Roman" w:cs="Times New Roman"/>
@@ -3240,21 +2802,7 @@
         <w:rPr>
           <w:rFonts w:ascii="Times New Roman" w:hAnsi="Times New Roman" w:cs="Times New Roman"/>
         </w:rPr>
-        <w:t xml:space="preserve"> </w:t>
-      </w:r>
-      <w:proofErr w:type="spellStart"/>
-      <w:r>
-        <w:rPr>
-          <w:rFonts w:ascii="Times New Roman" w:hAnsi="Times New Roman" w:cs="Times New Roman"/>
-        </w:rPr>
-        <w:t>endif</w:t>
-      </w:r>
-      <w:proofErr w:type="spellEnd"/>
-      <w:r>
-        <w:rPr>
-          <w:rFonts w:ascii="Times New Roman" w:hAnsi="Times New Roman" w:cs="Times New Roman"/>
-        </w:rPr>
-        <w:t xml:space="preserve"> %}</w:t>
+        <w:t xml:space="preserve"> endif %}</w:t>
       </w:r>
     </w:p>
     <w:p>
@@ -3282,19 +2830,11 @@
         </w:rPr>
         <w:t xml:space="preserve"> if </w:t>
       </w:r>
-      <w:proofErr w:type="spellStart"/>
-      <w:r>
-        <w:rPr>
-          <w:rFonts w:ascii="Times New Roman" w:hAnsi="Times New Roman" w:cs="Times New Roman"/>
-        </w:rPr>
-        <w:t>drqs_checked</w:t>
-      </w:r>
-      <w:proofErr w:type="spellEnd"/>
-      <w:r>
-        <w:rPr>
-          <w:rFonts w:ascii="Times New Roman" w:hAnsi="Times New Roman" w:cs="Times New Roman"/>
-        </w:rPr>
-        <w:t>[</w:t>
+      <w:r>
+        <w:rPr>
+          <w:rFonts w:ascii="Times New Roman" w:hAnsi="Times New Roman" w:cs="Times New Roman"/>
+        </w:rPr>
+        <w:t>drqs_checked[</w:t>
       </w:r>
       <w:r>
         <w:rPr>
@@ -3302,14 +2842,12 @@
         </w:rPr>
         <w:t>“</w:t>
       </w:r>
-      <w:proofErr w:type="spellStart"/>
       <w:r>
         <w:rPr>
           <w:rFonts w:ascii="Times New Roman" w:hAnsi="Times New Roman" w:cs="Times New Roman"/>
         </w:rPr>
         <w:t>identified_in_ints</w:t>
       </w:r>
-      <w:proofErr w:type="spellEnd"/>
       <w:r>
         <w:rPr>
           <w:rFonts w:ascii="Times New Roman" w:hAnsi="Times New Roman" w:cs="Times New Roman"/>
@@ -3396,16 +2934,8 @@
         <w:rPr>
           <w:rFonts w:ascii="Times New Roman" w:hAnsi="Times New Roman" w:cs="Times New Roman"/>
         </w:rPr>
-        <w:t xml:space="preserve">% </w:t>
-      </w:r>
-      <w:proofErr w:type="spellStart"/>
-      <w:r>
-        <w:rPr>
-          <w:rFonts w:ascii="Times New Roman" w:hAnsi="Times New Roman" w:cs="Times New Roman"/>
-        </w:rPr>
-        <w:t>endif</w:t>
-      </w:r>
-      <w:proofErr w:type="spellEnd"/>
+        <w:t>% endif</w:t>
+      </w:r>
       <w:r>
         <w:rPr>
           <w:rFonts w:ascii="Times New Roman" w:hAnsi="Times New Roman" w:cs="Times New Roman"/>
@@ -3444,19 +2974,11 @@
         </w:rPr>
         <w:t xml:space="preserve"> </w:t>
       </w:r>
-      <w:proofErr w:type="spellStart"/>
-      <w:r>
-        <w:rPr>
-          <w:rFonts w:ascii="Times New Roman" w:hAnsi="Times New Roman" w:cs="Times New Roman"/>
-        </w:rPr>
-        <w:t>drqs_checked</w:t>
-      </w:r>
-      <w:proofErr w:type="spellEnd"/>
-      <w:r>
-        <w:rPr>
-          <w:rFonts w:ascii="Times New Roman" w:hAnsi="Times New Roman" w:cs="Times New Roman"/>
-        </w:rPr>
-        <w:t>[</w:t>
+      <w:r>
+        <w:rPr>
+          <w:rFonts w:ascii="Times New Roman" w:hAnsi="Times New Roman" w:cs="Times New Roman"/>
+        </w:rPr>
+        <w:t>drqs_checked[</w:t>
       </w:r>
       <w:r>
         <w:rPr>
@@ -3464,14 +2986,12 @@
         </w:rPr>
         <w:t>“</w:t>
       </w:r>
-      <w:proofErr w:type="spellStart"/>
       <w:r>
         <w:rPr>
           <w:rFonts w:ascii="Times New Roman" w:hAnsi="Times New Roman" w:cs="Times New Roman"/>
         </w:rPr>
         <w:t>used_for_complaint</w:t>
       </w:r>
-      <w:proofErr w:type="spellEnd"/>
       <w:r>
         <w:rPr>
           <w:rFonts w:ascii="Times New Roman" w:hAnsi="Times New Roman" w:cs="Times New Roman"/>
@@ -3588,16 +3108,8 @@
         <w:rPr>
           <w:rFonts w:ascii="Times New Roman" w:hAnsi="Times New Roman" w:cs="Times New Roman"/>
         </w:rPr>
-        <w:t xml:space="preserve">% </w:t>
-      </w:r>
-      <w:proofErr w:type="spellStart"/>
-      <w:r>
-        <w:rPr>
-          <w:rFonts w:ascii="Times New Roman" w:hAnsi="Times New Roman" w:cs="Times New Roman"/>
-        </w:rPr>
-        <w:t>endif</w:t>
-      </w:r>
-      <w:proofErr w:type="spellEnd"/>
+        <w:t>% endif</w:t>
+      </w:r>
       <w:r>
         <w:rPr>
           <w:rFonts w:ascii="Times New Roman" w:hAnsi="Times New Roman" w:cs="Times New Roman"/>
@@ -3636,39 +3148,17 @@
         </w:rPr>
         <w:t xml:space="preserve"> </w:t>
       </w:r>
-      <w:proofErr w:type="spellStart"/>
-      <w:r>
-        <w:rPr>
-          <w:rFonts w:ascii="Times New Roman" w:hAnsi="Times New Roman" w:cs="Times New Roman"/>
-        </w:rPr>
-        <w:t>drqs_checked</w:t>
-      </w:r>
-      <w:proofErr w:type="spellEnd"/>
-      <w:r>
-        <w:rPr>
-          <w:rFonts w:ascii="Times New Roman" w:hAnsi="Times New Roman" w:cs="Times New Roman"/>
-        </w:rPr>
-        <w:t>[</w:t>
-      </w:r>
-      <w:r>
-        <w:rPr>
-          <w:rFonts w:ascii="Times New Roman" w:hAnsi="Times New Roman" w:cs="Times New Roman"/>
-        </w:rPr>
-        <w:t>“</w:t>
-      </w:r>
-      <w:proofErr w:type="spellStart"/>
-      <w:r>
-        <w:rPr>
-          <w:rFonts w:ascii="Times New Roman" w:hAnsi="Times New Roman" w:cs="Times New Roman"/>
-        </w:rPr>
-        <w:t>used_for_admissions</w:t>
-      </w:r>
-      <w:proofErr w:type="spellEnd"/>
-      <w:r>
-        <w:rPr>
-          <w:rFonts w:ascii="Times New Roman" w:hAnsi="Times New Roman" w:cs="Times New Roman"/>
-        </w:rPr>
-        <w:t>”</w:t>
+      <w:r>
+        <w:rPr>
+          <w:rFonts w:ascii="Times New Roman" w:hAnsi="Times New Roman" w:cs="Times New Roman"/>
+        </w:rPr>
+        <w:t>drqs_checked[</w:t>
+      </w:r>
+      <w:r>
+        <w:rPr>
+          <w:rFonts w:ascii="Times New Roman" w:hAnsi="Times New Roman" w:cs="Times New Roman"/>
+        </w:rPr>
+        <w:t>“used_for_admissions”</w:t>
       </w:r>
       <w:r>
         <w:rPr>
@@ -3756,16 +3246,8 @@
         <w:rPr>
           <w:rFonts w:ascii="Times New Roman" w:hAnsi="Times New Roman" w:cs="Times New Roman"/>
         </w:rPr>
-        <w:t xml:space="preserve">% </w:t>
-      </w:r>
-      <w:proofErr w:type="spellStart"/>
-      <w:r>
-        <w:rPr>
-          <w:rFonts w:ascii="Times New Roman" w:hAnsi="Times New Roman" w:cs="Times New Roman"/>
-        </w:rPr>
-        <w:t>endif</w:t>
-      </w:r>
-      <w:proofErr w:type="spellEnd"/>
+        <w:t>% endif</w:t>
+      </w:r>
       <w:r>
         <w:rPr>
           <w:rFonts w:ascii="Times New Roman" w:hAnsi="Times New Roman" w:cs="Times New Roman"/>
@@ -3804,19 +3286,11 @@
         </w:rPr>
         <w:t xml:space="preserve"> </w:t>
       </w:r>
-      <w:proofErr w:type="spellStart"/>
-      <w:r>
-        <w:rPr>
-          <w:rFonts w:ascii="Times New Roman" w:hAnsi="Times New Roman" w:cs="Times New Roman"/>
-        </w:rPr>
-        <w:t>drqs_checked</w:t>
-      </w:r>
-      <w:proofErr w:type="spellEnd"/>
-      <w:r>
-        <w:rPr>
-          <w:rFonts w:ascii="Times New Roman" w:hAnsi="Times New Roman" w:cs="Times New Roman"/>
-        </w:rPr>
-        <w:t>[</w:t>
+      <w:r>
+        <w:rPr>
+          <w:rFonts w:ascii="Times New Roman" w:hAnsi="Times New Roman" w:cs="Times New Roman"/>
+        </w:rPr>
+        <w:t>drqs_checked[</w:t>
       </w:r>
       <w:r>
         <w:rPr>
@@ -3824,14 +3298,12 @@
         </w:rPr>
         <w:t>“</w:t>
       </w:r>
-      <w:proofErr w:type="spellStart"/>
       <w:r>
         <w:rPr>
           <w:rFonts w:ascii="Times New Roman" w:hAnsi="Times New Roman" w:cs="Times New Roman"/>
         </w:rPr>
         <w:t>related_to_claims</w:t>
       </w:r>
-      <w:proofErr w:type="spellEnd"/>
       <w:r>
         <w:rPr>
           <w:rFonts w:ascii="Times New Roman" w:hAnsi="Times New Roman" w:cs="Times New Roman"/>
@@ -3930,16 +3402,8 @@
         <w:rPr>
           <w:rFonts w:ascii="Times New Roman" w:hAnsi="Times New Roman" w:cs="Times New Roman"/>
         </w:rPr>
-        <w:t xml:space="preserve">% </w:t>
-      </w:r>
-      <w:proofErr w:type="spellStart"/>
-      <w:r>
-        <w:rPr>
-          <w:rFonts w:ascii="Times New Roman" w:hAnsi="Times New Roman" w:cs="Times New Roman"/>
-        </w:rPr>
-        <w:t>endif</w:t>
-      </w:r>
-      <w:proofErr w:type="spellEnd"/>
+        <w:t>% endif</w:t>
+      </w:r>
       <w:r>
         <w:rPr>
           <w:rFonts w:ascii="Times New Roman" w:hAnsi="Times New Roman" w:cs="Times New Roman"/>
@@ -3978,19 +3442,11 @@
         </w:rPr>
         <w:t xml:space="preserve"> </w:t>
       </w:r>
-      <w:proofErr w:type="spellStart"/>
-      <w:r>
-        <w:rPr>
-          <w:rFonts w:ascii="Times New Roman" w:hAnsi="Times New Roman" w:cs="Times New Roman"/>
-        </w:rPr>
-        <w:t>drqs_checked</w:t>
-      </w:r>
-      <w:proofErr w:type="spellEnd"/>
-      <w:r>
-        <w:rPr>
-          <w:rFonts w:ascii="Times New Roman" w:hAnsi="Times New Roman" w:cs="Times New Roman"/>
-        </w:rPr>
-        <w:t>[</w:t>
+      <w:r>
+        <w:rPr>
+          <w:rFonts w:ascii="Times New Roman" w:hAnsi="Times New Roman" w:cs="Times New Roman"/>
+        </w:rPr>
+        <w:t>drqs_checked[</w:t>
       </w:r>
       <w:r>
         <w:rPr>
@@ -4066,16 +3522,8 @@
         <w:rPr>
           <w:rFonts w:ascii="Times New Roman" w:hAnsi="Times New Roman" w:cs="Times New Roman"/>
         </w:rPr>
-        <w:t xml:space="preserve">% </w:t>
-      </w:r>
-      <w:proofErr w:type="spellStart"/>
-      <w:r>
-        <w:rPr>
-          <w:rFonts w:ascii="Times New Roman" w:hAnsi="Times New Roman" w:cs="Times New Roman"/>
-        </w:rPr>
-        <w:t>endif</w:t>
-      </w:r>
-      <w:proofErr w:type="spellEnd"/>
+        <w:t>% endif</w:t>
+      </w:r>
       <w:r>
         <w:rPr>
           <w:rFonts w:ascii="Times New Roman" w:hAnsi="Times New Roman" w:cs="Times New Roman"/>
@@ -4114,39 +3562,17 @@
         </w:rPr>
         <w:t xml:space="preserve"> </w:t>
       </w:r>
-      <w:proofErr w:type="spellStart"/>
-      <w:r>
-        <w:rPr>
-          <w:rFonts w:ascii="Times New Roman" w:hAnsi="Times New Roman" w:cs="Times New Roman"/>
-        </w:rPr>
-        <w:t>drqs_checked</w:t>
-      </w:r>
-      <w:proofErr w:type="spellEnd"/>
-      <w:r>
-        <w:rPr>
-          <w:rFonts w:ascii="Times New Roman" w:hAnsi="Times New Roman" w:cs="Times New Roman"/>
-        </w:rPr>
-        <w:t>[</w:t>
-      </w:r>
-      <w:r>
-        <w:rPr>
-          <w:rFonts w:ascii="Times New Roman" w:hAnsi="Times New Roman" w:cs="Times New Roman"/>
-        </w:rPr>
-        <w:t>“</w:t>
-      </w:r>
-      <w:proofErr w:type="spellStart"/>
-      <w:r>
-        <w:rPr>
-          <w:rFonts w:ascii="Times New Roman" w:hAnsi="Times New Roman" w:cs="Times New Roman"/>
-        </w:rPr>
-        <w:t>docs_concerning_client</w:t>
-      </w:r>
-      <w:proofErr w:type="spellEnd"/>
-      <w:r>
-        <w:rPr>
-          <w:rFonts w:ascii="Times New Roman" w:hAnsi="Times New Roman" w:cs="Times New Roman"/>
-        </w:rPr>
-        <w:t>”</w:t>
+      <w:r>
+        <w:rPr>
+          <w:rFonts w:ascii="Times New Roman" w:hAnsi="Times New Roman" w:cs="Times New Roman"/>
+        </w:rPr>
+        <w:t>drqs_checked[</w:t>
+      </w:r>
+      <w:r>
+        <w:rPr>
+          <w:rFonts w:ascii="Times New Roman" w:hAnsi="Times New Roman" w:cs="Times New Roman"/>
+        </w:rPr>
+        <w:t>“docs_concerning_client”</w:t>
       </w:r>
       <w:r>
         <w:rPr>
@@ -4253,16 +3679,8 @@
         <w:rPr>
           <w:rFonts w:ascii="Times New Roman" w:hAnsi="Times New Roman" w:cs="Times New Roman"/>
         </w:rPr>
-        <w:t xml:space="preserve">% </w:t>
-      </w:r>
-      <w:proofErr w:type="spellStart"/>
-      <w:r>
-        <w:rPr>
-          <w:rFonts w:ascii="Times New Roman" w:hAnsi="Times New Roman" w:cs="Times New Roman"/>
-        </w:rPr>
-        <w:t>endif</w:t>
-      </w:r>
-      <w:proofErr w:type="spellEnd"/>
+        <w:t>% endif</w:t>
+      </w:r>
       <w:r>
         <w:rPr>
           <w:rFonts w:ascii="Times New Roman" w:hAnsi="Times New Roman" w:cs="Times New Roman"/>
@@ -4301,39 +3719,17 @@
         </w:rPr>
         <w:t xml:space="preserve"> </w:t>
       </w:r>
-      <w:proofErr w:type="spellStart"/>
-      <w:r>
-        <w:rPr>
-          <w:rFonts w:ascii="Times New Roman" w:hAnsi="Times New Roman" w:cs="Times New Roman"/>
-        </w:rPr>
-        <w:t>drqs_checked</w:t>
-      </w:r>
-      <w:proofErr w:type="spellEnd"/>
-      <w:r>
-        <w:rPr>
-          <w:rFonts w:ascii="Times New Roman" w:hAnsi="Times New Roman" w:cs="Times New Roman"/>
-        </w:rPr>
-        <w:t>[</w:t>
-      </w:r>
-      <w:r>
-        <w:rPr>
-          <w:rFonts w:ascii="Times New Roman" w:hAnsi="Times New Roman" w:cs="Times New Roman"/>
-        </w:rPr>
-        <w:t>“</w:t>
-      </w:r>
-      <w:proofErr w:type="spellStart"/>
-      <w:r>
-        <w:rPr>
-          <w:rFonts w:ascii="Times New Roman" w:hAnsi="Times New Roman" w:cs="Times New Roman"/>
-        </w:rPr>
-        <w:t>docs_concerning_client</w:t>
-      </w:r>
-      <w:proofErr w:type="spellEnd"/>
-      <w:r>
-        <w:rPr>
-          <w:rFonts w:ascii="Times New Roman" w:hAnsi="Times New Roman" w:cs="Times New Roman"/>
-        </w:rPr>
-        <w:t>”</w:t>
+      <w:r>
+        <w:rPr>
+          <w:rFonts w:ascii="Times New Roman" w:hAnsi="Times New Roman" w:cs="Times New Roman"/>
+        </w:rPr>
+        <w:t>drqs_checked[</w:t>
+      </w:r>
+      <w:r>
+        <w:rPr>
+          <w:rFonts w:ascii="Times New Roman" w:hAnsi="Times New Roman" w:cs="Times New Roman"/>
+        </w:rPr>
+        <w:t>“docs_concerning_client”</w:t>
       </w:r>
       <w:r>
         <w:rPr>
@@ -4397,16 +3793,8 @@
         <w:rPr>
           <w:rFonts w:ascii="Times New Roman" w:hAnsi="Times New Roman" w:cs="Times New Roman"/>
         </w:rPr>
-        <w:t xml:space="preserve">% </w:t>
-      </w:r>
-      <w:proofErr w:type="spellStart"/>
-      <w:r>
-        <w:rPr>
-          <w:rFonts w:ascii="Times New Roman" w:hAnsi="Times New Roman" w:cs="Times New Roman"/>
-        </w:rPr>
-        <w:t>endif</w:t>
-      </w:r>
-      <w:proofErr w:type="spellEnd"/>
+        <w:t>% endif</w:t>
+      </w:r>
       <w:r>
         <w:rPr>
           <w:rFonts w:ascii="Times New Roman" w:hAnsi="Times New Roman" w:cs="Times New Roman"/>
@@ -4445,19 +3833,11 @@
         </w:rPr>
         <w:t xml:space="preserve"> </w:t>
       </w:r>
-      <w:proofErr w:type="spellStart"/>
-      <w:r>
-        <w:rPr>
-          <w:rFonts w:ascii="Times New Roman" w:hAnsi="Times New Roman" w:cs="Times New Roman"/>
-        </w:rPr>
-        <w:t>drqs_checked</w:t>
-      </w:r>
-      <w:proofErr w:type="spellEnd"/>
-      <w:r>
-        <w:rPr>
-          <w:rFonts w:ascii="Times New Roman" w:hAnsi="Times New Roman" w:cs="Times New Roman"/>
-        </w:rPr>
-        <w:t>[</w:t>
+      <w:r>
+        <w:rPr>
+          <w:rFonts w:ascii="Times New Roman" w:hAnsi="Times New Roman" w:cs="Times New Roman"/>
+        </w:rPr>
+        <w:t>drqs_checked[</w:t>
       </w:r>
       <w:r>
         <w:rPr>
@@ -4569,16 +3949,8 @@
         <w:rPr>
           <w:rFonts w:ascii="Times New Roman" w:hAnsi="Times New Roman" w:cs="Times New Roman"/>
         </w:rPr>
-        <w:t xml:space="preserve">% </w:t>
-      </w:r>
-      <w:proofErr w:type="spellStart"/>
-      <w:r>
-        <w:rPr>
-          <w:rFonts w:ascii="Times New Roman" w:hAnsi="Times New Roman" w:cs="Times New Roman"/>
-        </w:rPr>
-        <w:t>endif</w:t>
-      </w:r>
-      <w:proofErr w:type="spellEnd"/>
+        <w:t>% endif</w:t>
+      </w:r>
       <w:r>
         <w:rPr>
           <w:rFonts w:ascii="Times New Roman" w:hAnsi="Times New Roman" w:cs="Times New Roman"/>
@@ -4617,19 +3989,11 @@
         </w:rPr>
         <w:t xml:space="preserve"> </w:t>
       </w:r>
-      <w:proofErr w:type="spellStart"/>
-      <w:r>
-        <w:rPr>
-          <w:rFonts w:ascii="Times New Roman" w:hAnsi="Times New Roman" w:cs="Times New Roman"/>
-        </w:rPr>
-        <w:t>drqs_checked</w:t>
-      </w:r>
-      <w:proofErr w:type="spellEnd"/>
-      <w:r>
-        <w:rPr>
-          <w:rFonts w:ascii="Times New Roman" w:hAnsi="Times New Roman" w:cs="Times New Roman"/>
-        </w:rPr>
-        <w:t>[</w:t>
+      <w:r>
+        <w:rPr>
+          <w:rFonts w:ascii="Times New Roman" w:hAnsi="Times New Roman" w:cs="Times New Roman"/>
+        </w:rPr>
+        <w:t>drqs_checked[</w:t>
       </w:r>
       <w:r>
         <w:rPr>
@@ -4637,14 +4001,12 @@
         </w:rPr>
         <w:t>“</w:t>
       </w:r>
-      <w:proofErr w:type="spellStart"/>
       <w:r>
         <w:rPr>
           <w:rFonts w:ascii="Times New Roman" w:hAnsi="Times New Roman" w:cs="Times New Roman"/>
         </w:rPr>
         <w:t>client_signed</w:t>
       </w:r>
-      <w:proofErr w:type="spellEnd"/>
       <w:r>
         <w:rPr>
           <w:rFonts w:ascii="Times New Roman" w:hAnsi="Times New Roman" w:cs="Times New Roman"/>
@@ -4713,16 +4075,8 @@
         <w:rPr>
           <w:rFonts w:ascii="Times New Roman" w:hAnsi="Times New Roman" w:cs="Times New Roman"/>
         </w:rPr>
-        <w:t xml:space="preserve">% </w:t>
-      </w:r>
-      <w:proofErr w:type="spellStart"/>
-      <w:r>
-        <w:rPr>
-          <w:rFonts w:ascii="Times New Roman" w:hAnsi="Times New Roman" w:cs="Times New Roman"/>
-        </w:rPr>
-        <w:t>endif</w:t>
-      </w:r>
-      <w:proofErr w:type="spellEnd"/>
+        <w:t>% endif</w:t>
+      </w:r>
       <w:r>
         <w:rPr>
           <w:rFonts w:ascii="Times New Roman" w:hAnsi="Times New Roman" w:cs="Times New Roman"/>
@@ -4761,32 +4115,17 @@
         </w:rPr>
         <w:t xml:space="preserve"> </w:t>
       </w:r>
-      <w:proofErr w:type="spellStart"/>
-      <w:r>
-        <w:rPr>
-          <w:rFonts w:ascii="Times New Roman" w:hAnsi="Times New Roman" w:cs="Times New Roman"/>
-        </w:rPr>
-        <w:t>drqs_checked</w:t>
-      </w:r>
-      <w:proofErr w:type="spellEnd"/>
-      <w:r>
-        <w:rPr>
-          <w:rFonts w:ascii="Times New Roman" w:hAnsi="Times New Roman" w:cs="Times New Roman"/>
-        </w:rPr>
-        <w:t>[</w:t>
-      </w:r>
-      <w:r>
-        <w:rPr>
-          <w:rFonts w:ascii="Times New Roman" w:hAnsi="Times New Roman" w:cs="Times New Roman"/>
-        </w:rPr>
-        <w:t>“</w:t>
-      </w:r>
-      <w:proofErr w:type="spellStart"/>
-      <w:r>
-        <w:rPr>
-          <w:rFonts w:ascii="Times New Roman" w:hAnsi="Times New Roman" w:cs="Times New Roman"/>
-        </w:rPr>
-        <w:t>d</w:t>
+      <w:r>
+        <w:rPr>
+          <w:rFonts w:ascii="Times New Roman" w:hAnsi="Times New Roman" w:cs="Times New Roman"/>
+        </w:rPr>
+        <w:t>drqs_checked[</w:t>
+      </w:r>
+      <w:r>
+        <w:rPr>
+          <w:rFonts w:ascii="Times New Roman" w:hAnsi="Times New Roman" w:cs="Times New Roman"/>
+        </w:rPr>
+        <w:t>“d</w:t>
       </w:r>
       <w:r>
         <w:rPr>
@@ -4794,7 +4133,6 @@
         </w:rPr>
         <w:t>ebt_calculations</w:t>
       </w:r>
-      <w:proofErr w:type="spellEnd"/>
       <w:r>
         <w:rPr>
           <w:rFonts w:ascii="Times New Roman" w:hAnsi="Times New Roman" w:cs="Times New Roman"/>
@@ -4875,16 +4213,8 @@
         <w:rPr>
           <w:rFonts w:ascii="Times New Roman" w:hAnsi="Times New Roman" w:cs="Times New Roman"/>
         </w:rPr>
-        <w:t xml:space="preserve">% </w:t>
-      </w:r>
-      <w:proofErr w:type="spellStart"/>
-      <w:r>
-        <w:rPr>
-          <w:rFonts w:ascii="Times New Roman" w:hAnsi="Times New Roman" w:cs="Times New Roman"/>
-        </w:rPr>
-        <w:t>endif</w:t>
-      </w:r>
-      <w:proofErr w:type="spellEnd"/>
+        <w:t>% endif</w:t>
+      </w:r>
       <w:r>
         <w:rPr>
           <w:rFonts w:ascii="Times New Roman" w:hAnsi="Times New Roman" w:cs="Times New Roman"/>
@@ -4923,19 +4253,11 @@
         </w:rPr>
         <w:t xml:space="preserve"> </w:t>
       </w:r>
-      <w:proofErr w:type="spellStart"/>
-      <w:r>
-        <w:rPr>
-          <w:rFonts w:ascii="Times New Roman" w:hAnsi="Times New Roman" w:cs="Times New Roman"/>
-        </w:rPr>
-        <w:t>drqs_checked</w:t>
-      </w:r>
-      <w:proofErr w:type="spellEnd"/>
-      <w:r>
-        <w:rPr>
-          <w:rFonts w:ascii="Times New Roman" w:hAnsi="Times New Roman" w:cs="Times New Roman"/>
-        </w:rPr>
-        <w:t>[</w:t>
+      <w:r>
+        <w:rPr>
+          <w:rFonts w:ascii="Times New Roman" w:hAnsi="Times New Roman" w:cs="Times New Roman"/>
+        </w:rPr>
+        <w:t>drqs_checked[</w:t>
       </w:r>
       <w:r>
         <w:rPr>
@@ -4943,14 +4265,12 @@
         </w:rPr>
         <w:t>“</w:t>
       </w:r>
-      <w:proofErr w:type="spellStart"/>
       <w:r>
         <w:rPr>
           <w:rFonts w:ascii="Times New Roman" w:hAnsi="Times New Roman" w:cs="Times New Roman"/>
         </w:rPr>
         <w:t>all_letters</w:t>
       </w:r>
-      <w:proofErr w:type="spellEnd"/>
       <w:r>
         <w:rPr>
           <w:rFonts w:ascii="Times New Roman" w:hAnsi="Times New Roman" w:cs="Times New Roman"/>
@@ -5013,16 +4333,8 @@
         <w:rPr>
           <w:rFonts w:ascii="Times New Roman" w:hAnsi="Times New Roman" w:cs="Times New Roman"/>
         </w:rPr>
-        <w:t xml:space="preserve">% </w:t>
-      </w:r>
-      <w:proofErr w:type="spellStart"/>
-      <w:r>
-        <w:rPr>
-          <w:rFonts w:ascii="Times New Roman" w:hAnsi="Times New Roman" w:cs="Times New Roman"/>
-        </w:rPr>
-        <w:t>endif</w:t>
-      </w:r>
-      <w:proofErr w:type="spellEnd"/>
+        <w:t>% endif</w:t>
+      </w:r>
       <w:r>
         <w:rPr>
           <w:rFonts w:ascii="Times New Roman" w:hAnsi="Times New Roman" w:cs="Times New Roman"/>
@@ -5061,32 +4373,17 @@
         </w:rPr>
         <w:t xml:space="preserve"> </w:t>
       </w:r>
-      <w:proofErr w:type="spellStart"/>
-      <w:r>
-        <w:rPr>
-          <w:rFonts w:ascii="Times New Roman" w:hAnsi="Times New Roman" w:cs="Times New Roman"/>
-        </w:rPr>
-        <w:t>drqs_checked</w:t>
-      </w:r>
-      <w:proofErr w:type="spellEnd"/>
-      <w:r>
-        <w:rPr>
-          <w:rFonts w:ascii="Times New Roman" w:hAnsi="Times New Roman" w:cs="Times New Roman"/>
-        </w:rPr>
-        <w:t>[</w:t>
-      </w:r>
-      <w:r>
-        <w:rPr>
-          <w:rFonts w:ascii="Times New Roman" w:hAnsi="Times New Roman" w:cs="Times New Roman"/>
-        </w:rPr>
-        <w:t>“</w:t>
-      </w:r>
-      <w:proofErr w:type="spellStart"/>
-      <w:r>
-        <w:rPr>
-          <w:rFonts w:ascii="Times New Roman" w:hAnsi="Times New Roman" w:cs="Times New Roman"/>
-        </w:rPr>
-        <w:t>docs_concerning_</w:t>
+      <w:r>
+        <w:rPr>
+          <w:rFonts w:ascii="Times New Roman" w:hAnsi="Times New Roman" w:cs="Times New Roman"/>
+        </w:rPr>
+        <w:t>drqs_checked[</w:t>
+      </w:r>
+      <w:r>
+        <w:rPr>
+          <w:rFonts w:ascii="Times New Roman" w:hAnsi="Times New Roman" w:cs="Times New Roman"/>
+        </w:rPr>
+        <w:t>“docs_concerning_</w:t>
       </w:r>
       <w:r>
         <w:rPr>
@@ -5094,7 +4391,6 @@
         </w:rPr>
         <w:t>debt</w:t>
       </w:r>
-      <w:proofErr w:type="spellEnd"/>
       <w:r>
         <w:rPr>
           <w:rFonts w:ascii="Times New Roman" w:hAnsi="Times New Roman" w:cs="Times New Roman"/>
@@ -5182,16 +4478,8 @@
         <w:rPr>
           <w:rFonts w:ascii="Times New Roman" w:hAnsi="Times New Roman" w:cs="Times New Roman"/>
         </w:rPr>
-        <w:t xml:space="preserve">% </w:t>
-      </w:r>
-      <w:proofErr w:type="spellStart"/>
-      <w:r>
-        <w:rPr>
-          <w:rFonts w:ascii="Times New Roman" w:hAnsi="Times New Roman" w:cs="Times New Roman"/>
-        </w:rPr>
-        <w:t>endif</w:t>
-      </w:r>
-      <w:proofErr w:type="spellEnd"/>
+        <w:t>% endif</w:t>
+      </w:r>
       <w:r>
         <w:rPr>
           <w:rFonts w:ascii="Times New Roman" w:hAnsi="Times New Roman" w:cs="Times New Roman"/>
@@ -5230,19 +4518,11 @@
         </w:rPr>
         <w:t xml:space="preserve"> </w:t>
       </w:r>
-      <w:proofErr w:type="spellStart"/>
-      <w:r>
-        <w:rPr>
-          <w:rFonts w:ascii="Times New Roman" w:hAnsi="Times New Roman" w:cs="Times New Roman"/>
-        </w:rPr>
-        <w:t>drqs_checked</w:t>
-      </w:r>
-      <w:proofErr w:type="spellEnd"/>
-      <w:r>
-        <w:rPr>
-          <w:rFonts w:ascii="Times New Roman" w:hAnsi="Times New Roman" w:cs="Times New Roman"/>
-        </w:rPr>
-        <w:t>[</w:t>
+      <w:r>
+        <w:rPr>
+          <w:rFonts w:ascii="Times New Roman" w:hAnsi="Times New Roman" w:cs="Times New Roman"/>
+        </w:rPr>
+        <w:t>drqs_checked[</w:t>
       </w:r>
       <w:r>
         <w:rPr>
@@ -5250,14 +4530,12 @@
         </w:rPr>
         <w:t>“</w:t>
       </w:r>
-      <w:proofErr w:type="spellStart"/>
       <w:r>
         <w:rPr>
           <w:rFonts w:ascii="Times New Roman" w:hAnsi="Times New Roman" w:cs="Times New Roman"/>
         </w:rPr>
         <w:t>assignment_documents</w:t>
       </w:r>
-      <w:proofErr w:type="spellEnd"/>
       <w:r>
         <w:rPr>
           <w:rFonts w:ascii="Times New Roman" w:hAnsi="Times New Roman" w:cs="Times New Roman"/>
@@ -5344,16 +4622,8 @@
         <w:rPr>
           <w:rFonts w:ascii="Times New Roman" w:hAnsi="Times New Roman" w:cs="Times New Roman"/>
         </w:rPr>
-        <w:t xml:space="preserve">% </w:t>
-      </w:r>
-      <w:proofErr w:type="spellStart"/>
-      <w:r>
-        <w:rPr>
-          <w:rFonts w:ascii="Times New Roman" w:hAnsi="Times New Roman" w:cs="Times New Roman"/>
-        </w:rPr>
-        <w:t>endif</w:t>
-      </w:r>
-      <w:proofErr w:type="spellEnd"/>
+        <w:t>% endif</w:t>
+      </w:r>
       <w:r>
         <w:rPr>
           <w:rFonts w:ascii="Times New Roman" w:hAnsi="Times New Roman" w:cs="Times New Roman"/>
@@ -5392,19 +4662,11 @@
         </w:rPr>
         <w:t xml:space="preserve"> </w:t>
       </w:r>
-      <w:proofErr w:type="spellStart"/>
-      <w:r>
-        <w:rPr>
-          <w:rFonts w:ascii="Times New Roman" w:hAnsi="Times New Roman" w:cs="Times New Roman"/>
-        </w:rPr>
-        <w:t>drqs_checked</w:t>
-      </w:r>
-      <w:proofErr w:type="spellEnd"/>
-      <w:r>
-        <w:rPr>
-          <w:rFonts w:ascii="Times New Roman" w:hAnsi="Times New Roman" w:cs="Times New Roman"/>
-        </w:rPr>
-        <w:t>[</w:t>
+      <w:r>
+        <w:rPr>
+          <w:rFonts w:ascii="Times New Roman" w:hAnsi="Times New Roman" w:cs="Times New Roman"/>
+        </w:rPr>
+        <w:t>drqs_checked[</w:t>
       </w:r>
       <w:r>
         <w:rPr>
@@ -5412,14 +4674,12 @@
         </w:rPr>
         <w:t>“</w:t>
       </w:r>
-      <w:proofErr w:type="spellStart"/>
       <w:r>
         <w:rPr>
           <w:rFonts w:ascii="Times New Roman" w:hAnsi="Times New Roman" w:cs="Times New Roman"/>
         </w:rPr>
         <w:t>ownership_documents</w:t>
       </w:r>
-      <w:proofErr w:type="spellEnd"/>
       <w:r>
         <w:rPr>
           <w:rFonts w:ascii="Times New Roman" w:hAnsi="Times New Roman" w:cs="Times New Roman"/>
@@ -5518,16 +4778,8 @@
         <w:rPr>
           <w:rFonts w:ascii="Times New Roman" w:hAnsi="Times New Roman" w:cs="Times New Roman"/>
         </w:rPr>
-        <w:t xml:space="preserve">% </w:t>
-      </w:r>
-      <w:proofErr w:type="spellStart"/>
-      <w:r>
-        <w:rPr>
-          <w:rFonts w:ascii="Times New Roman" w:hAnsi="Times New Roman" w:cs="Times New Roman"/>
-        </w:rPr>
-        <w:t>endif</w:t>
-      </w:r>
-      <w:proofErr w:type="spellEnd"/>
+        <w:t>% endif</w:t>
+      </w:r>
       <w:r>
         <w:rPr>
           <w:rFonts w:ascii="Times New Roman" w:hAnsi="Times New Roman" w:cs="Times New Roman"/>
@@ -5598,19 +4850,11 @@
         </w:rPr>
         <w:t xml:space="preserve"> </w:t>
       </w:r>
-      <w:proofErr w:type="spellStart"/>
-      <w:r>
-        <w:rPr>
-          <w:rFonts w:ascii="Times New Roman" w:hAnsi="Times New Roman" w:cs="Times New Roman"/>
-        </w:rPr>
-        <w:t>drqs_checked</w:t>
-      </w:r>
-      <w:proofErr w:type="spellEnd"/>
-      <w:r>
-        <w:rPr>
-          <w:rFonts w:ascii="Times New Roman" w:hAnsi="Times New Roman" w:cs="Times New Roman"/>
-        </w:rPr>
-        <w:t>[</w:t>
+      <w:r>
+        <w:rPr>
+          <w:rFonts w:ascii="Times New Roman" w:hAnsi="Times New Roman" w:cs="Times New Roman"/>
+        </w:rPr>
+        <w:t>drqs_checked[</w:t>
       </w:r>
       <w:r>
         <w:rPr>
@@ -5618,14 +4862,12 @@
         </w:rPr>
         <w:t>“</w:t>
       </w:r>
-      <w:proofErr w:type="spellStart"/>
       <w:r>
         <w:rPr>
           <w:rFonts w:ascii="Times New Roman" w:hAnsi="Times New Roman" w:cs="Times New Roman"/>
         </w:rPr>
         <w:t>collection_efforts</w:t>
       </w:r>
-      <w:proofErr w:type="spellEnd"/>
       <w:r>
         <w:rPr>
           <w:rFonts w:ascii="Times New Roman" w:hAnsi="Times New Roman" w:cs="Times New Roman"/>
@@ -5700,16 +4942,8 @@
         <w:rPr>
           <w:rFonts w:ascii="Times New Roman" w:hAnsi="Times New Roman" w:cs="Times New Roman"/>
         </w:rPr>
-        <w:t xml:space="preserve">% </w:t>
-      </w:r>
-      <w:proofErr w:type="spellStart"/>
-      <w:r>
-        <w:rPr>
-          <w:rFonts w:ascii="Times New Roman" w:hAnsi="Times New Roman" w:cs="Times New Roman"/>
-        </w:rPr>
-        <w:t>endif</w:t>
-      </w:r>
-      <w:proofErr w:type="spellEnd"/>
+        <w:t>% endif</w:t>
+      </w:r>
       <w:r>
         <w:rPr>
           <w:rFonts w:ascii="Times New Roman" w:hAnsi="Times New Roman" w:cs="Times New Roman"/>
@@ -5748,19 +4982,11 @@
         </w:rPr>
         <w:t xml:space="preserve"> </w:t>
       </w:r>
-      <w:proofErr w:type="spellStart"/>
-      <w:r>
-        <w:rPr>
-          <w:rFonts w:ascii="Times New Roman" w:hAnsi="Times New Roman" w:cs="Times New Roman"/>
-        </w:rPr>
-        <w:t>drqs_checked</w:t>
-      </w:r>
-      <w:proofErr w:type="spellEnd"/>
-      <w:r>
-        <w:rPr>
-          <w:rFonts w:ascii="Times New Roman" w:hAnsi="Times New Roman" w:cs="Times New Roman"/>
-        </w:rPr>
-        <w:t>[</w:t>
+      <w:r>
+        <w:rPr>
+          <w:rFonts w:ascii="Times New Roman" w:hAnsi="Times New Roman" w:cs="Times New Roman"/>
+        </w:rPr>
+        <w:t>drqs_checked[</w:t>
       </w:r>
       <w:r>
         <w:rPr>
@@ -5768,14 +4994,12 @@
         </w:rPr>
         <w:t>“</w:t>
       </w:r>
-      <w:proofErr w:type="spellStart"/>
       <w:r>
         <w:rPr>
           <w:rFonts w:ascii="Times New Roman" w:hAnsi="Times New Roman" w:cs="Times New Roman"/>
         </w:rPr>
         <w:t>all_manuals</w:t>
       </w:r>
-      <w:proofErr w:type="spellEnd"/>
       <w:r>
         <w:rPr>
           <w:rFonts w:ascii="Times New Roman" w:hAnsi="Times New Roman" w:cs="Times New Roman"/>
@@ -5902,19 +5126,11 @@
         </w:rPr>
         <w:t xml:space="preserve"> </w:t>
       </w:r>
-      <w:proofErr w:type="spellStart"/>
-      <w:r>
-        <w:rPr>
-          <w:rFonts w:ascii="Times New Roman" w:hAnsi="Times New Roman" w:cs="Times New Roman"/>
-        </w:rPr>
-        <w:t>drqs_checked</w:t>
-      </w:r>
-      <w:proofErr w:type="spellEnd"/>
-      <w:r>
-        <w:rPr>
-          <w:rFonts w:ascii="Times New Roman" w:hAnsi="Times New Roman" w:cs="Times New Roman"/>
-        </w:rPr>
-        <w:t>[</w:t>
+      <w:r>
+        <w:rPr>
+          <w:rFonts w:ascii="Times New Roman" w:hAnsi="Times New Roman" w:cs="Times New Roman"/>
+        </w:rPr>
+        <w:t>drqs_checked[</w:t>
       </w:r>
       <w:r>
         <w:rPr>
@@ -5922,14 +5138,12 @@
         </w:rPr>
         <w:t>“</w:t>
       </w:r>
-      <w:proofErr w:type="spellStart"/>
       <w:r>
         <w:rPr>
           <w:rFonts w:ascii="Times New Roman" w:hAnsi="Times New Roman" w:cs="Times New Roman"/>
         </w:rPr>
         <w:t>phone_contacts</w:t>
       </w:r>
-      <w:proofErr w:type="spellEnd"/>
       <w:r>
         <w:rPr>
           <w:rFonts w:ascii="Times New Roman" w:hAnsi="Times New Roman" w:cs="Times New Roman"/>
@@ -6187,19 +5401,11 @@
         </w:rPr>
         <w:t xml:space="preserve"> </w:t>
       </w:r>
-      <w:proofErr w:type="spellStart"/>
-      <w:r>
-        <w:rPr>
-          <w:rFonts w:ascii="Times New Roman" w:hAnsi="Times New Roman" w:cs="Times New Roman"/>
-        </w:rPr>
-        <w:t>drqs_checked</w:t>
-      </w:r>
-      <w:proofErr w:type="spellEnd"/>
-      <w:r>
-        <w:rPr>
-          <w:rFonts w:ascii="Times New Roman" w:hAnsi="Times New Roman" w:cs="Times New Roman"/>
-        </w:rPr>
-        <w:t>[</w:t>
+      <w:r>
+        <w:rPr>
+          <w:rFonts w:ascii="Times New Roman" w:hAnsi="Times New Roman" w:cs="Times New Roman"/>
+        </w:rPr>
+        <w:t>drqs_checked[</w:t>
       </w:r>
       <w:r>
         <w:rPr>
@@ -6207,14 +5413,12 @@
         </w:rPr>
         <w:t>“</w:t>
       </w:r>
-      <w:proofErr w:type="spellStart"/>
       <w:r>
         <w:rPr>
           <w:rFonts w:ascii="Times New Roman" w:hAnsi="Times New Roman" w:cs="Times New Roman"/>
         </w:rPr>
         <w:t>expert_documents</w:t>
       </w:r>
-      <w:proofErr w:type="spellEnd"/>
       <w:r>
         <w:rPr>
           <w:rFonts w:ascii="Times New Roman" w:hAnsi="Times New Roman" w:cs="Times New Roman"/>
@@ -6387,28 +5591,12 @@
         </w:rPr>
         <w:t xml:space="preserve"> </w:t>
       </w:r>
-      <w:proofErr w:type="spellStart"/>
-      <w:r>
-        <w:rPr>
-          <w:rFonts w:ascii="Times New Roman" w:hAnsi="Times New Roman" w:cs="Times New Roman"/>
-        </w:rPr>
-        <w:t>drqs_</w:t>
-      </w:r>
-      <w:proofErr w:type="gramStart"/>
-      <w:r>
-        <w:rPr>
-          <w:rFonts w:ascii="Times New Roman" w:hAnsi="Times New Roman" w:cs="Times New Roman"/>
-        </w:rPr>
-        <w:t>checked</w:t>
-      </w:r>
-      <w:proofErr w:type="spellEnd"/>
-      <w:r>
-        <w:rPr>
-          <w:rFonts w:ascii="Times New Roman" w:hAnsi="Times New Roman" w:cs="Times New Roman"/>
-        </w:rPr>
-        <w:t>[</w:t>
-      </w:r>
-      <w:proofErr w:type="gramEnd"/>
+      <w:r>
+        <w:rPr>
+          <w:rFonts w:ascii="Times New Roman" w:hAnsi="Times New Roman" w:cs="Times New Roman"/>
+        </w:rPr>
+        <w:t>drqs_checked[</w:t>
+      </w:r>
       <w:r>
         <w:rPr>
           <w:rFonts w:ascii="Times New Roman" w:hAnsi="Times New Roman" w:cs="Times New Roman"/>
@@ -6419,16 +5607,16 @@
         <w:rPr>
           <w:rFonts w:ascii="Times New Roman" w:hAnsi="Times New Roman" w:cs="Times New Roman"/>
         </w:rPr>
-        <w:t xml:space="preserve">concerning </w:t>
-      </w:r>
-      <w:proofErr w:type="spellStart"/>
+        <w:t>concerning_</w:t>
+      </w:r>
+      <w:bookmarkStart w:id="2" w:name="_GoBack"/>
+      <w:bookmarkEnd w:id="2"/>
       <w:r>
         <w:rPr>
           <w:rFonts w:ascii="Times New Roman" w:hAnsi="Times New Roman" w:cs="Times New Roman"/>
         </w:rPr>
         <w:t>specific_document</w:t>
       </w:r>
-      <w:proofErr w:type="spellEnd"/>
       <w:r>
         <w:rPr>
           <w:rFonts w:ascii="Times New Roman" w:hAnsi="Times New Roman" w:cs="Times New Roman"/>
@@ -6471,35 +5659,7 @@
         <w:rPr>
           <w:rFonts w:ascii="Times New Roman" w:hAnsi="Times New Roman" w:cs="Times New Roman"/>
         </w:rPr>
-        <w:t xml:space="preserve"> </w:t>
-      </w:r>
-      <w:proofErr w:type="gramStart"/>
-      <w:r>
-        <w:rPr>
-          <w:rFonts w:ascii="Times New Roman" w:hAnsi="Times New Roman" w:cs="Times New Roman"/>
-        </w:rPr>
-        <w:t xml:space="preserve">{{ </w:t>
-      </w:r>
-      <w:proofErr w:type="spellStart"/>
-      <w:r>
-        <w:rPr>
-          <w:rFonts w:ascii="Times New Roman" w:hAnsi="Times New Roman" w:cs="Times New Roman"/>
-        </w:rPr>
-        <w:t>specific</w:t>
-      </w:r>
-      <w:proofErr w:type="gramEnd"/>
-      <w:r>
-        <w:rPr>
-          <w:rFonts w:ascii="Times New Roman" w:hAnsi="Times New Roman" w:cs="Times New Roman"/>
-        </w:rPr>
-        <w:t>_document</w:t>
-      </w:r>
-      <w:proofErr w:type="spellEnd"/>
-      <w:r>
-        <w:rPr>
-          <w:rFonts w:ascii="Times New Roman" w:hAnsi="Times New Roman" w:cs="Times New Roman"/>
-        </w:rPr>
-        <w:t xml:space="preserve"> }}</w:t>
+        <w:t xml:space="preserve"> {{ specific_document }}</w:t>
       </w:r>
     </w:p>
     <w:p>
@@ -6525,16 +5685,8 @@
         <w:rPr>
           <w:rFonts w:ascii="Times New Roman" w:hAnsi="Times New Roman" w:cs="Times New Roman"/>
         </w:rPr>
-        <w:t xml:space="preserve">% </w:t>
-      </w:r>
-      <w:proofErr w:type="spellStart"/>
-      <w:r>
-        <w:rPr>
-          <w:rFonts w:ascii="Times New Roman" w:hAnsi="Times New Roman" w:cs="Times New Roman"/>
-        </w:rPr>
-        <w:t>endif</w:t>
-      </w:r>
-      <w:proofErr w:type="spellEnd"/>
+        <w:t>% endif</w:t>
+      </w:r>
       <w:r>
         <w:rPr>
           <w:rFonts w:ascii="Times New Roman" w:hAnsi="Times New Roman" w:cs="Times New Roman"/>
@@ -6573,19 +5725,11 @@
         </w:rPr>
         <w:t xml:space="preserve"> </w:t>
       </w:r>
-      <w:proofErr w:type="spellStart"/>
-      <w:r>
-        <w:rPr>
-          <w:rFonts w:ascii="Times New Roman" w:hAnsi="Times New Roman" w:cs="Times New Roman"/>
-        </w:rPr>
-        <w:t>drqs_checked</w:t>
-      </w:r>
-      <w:proofErr w:type="spellEnd"/>
-      <w:r>
-        <w:rPr>
-          <w:rFonts w:ascii="Times New Roman" w:hAnsi="Times New Roman" w:cs="Times New Roman"/>
-        </w:rPr>
-        <w:t>[</w:t>
+      <w:r>
+        <w:rPr>
+          <w:rFonts w:ascii="Times New Roman" w:hAnsi="Times New Roman" w:cs="Times New Roman"/>
+        </w:rPr>
+        <w:t>drqs_checked[</w:t>
       </w:r>
       <w:r>
         <w:rPr>
@@ -6593,21 +5737,18 @@
         </w:rPr>
         <w:t>“</w:t>
       </w:r>
-      <w:proofErr w:type="spellStart"/>
       <w:r>
         <w:rPr>
           <w:rFonts w:ascii="Times New Roman" w:hAnsi="Times New Roman" w:cs="Times New Roman"/>
         </w:rPr>
         <w:t>copy_of_specific_document</w:t>
       </w:r>
-      <w:proofErr w:type="spellEnd"/>
       <w:r>
         <w:rPr>
           <w:rFonts w:ascii="Times New Roman" w:hAnsi="Times New Roman" w:cs="Times New Roman"/>
         </w:rPr>
         <w:t>”</w:t>
       </w:r>
-      <w:bookmarkStart w:id="2" w:name="_GoBack"/>
       <w:r>
         <w:rPr>
           <w:rFonts w:ascii="Times New Roman" w:hAnsi="Times New Roman" w:cs="Times New Roman"/>
@@ -6618,14 +5759,7 @@
         <w:rPr>
           <w:rFonts w:ascii="Times New Roman" w:hAnsi="Times New Roman" w:cs="Times New Roman"/>
         </w:rPr>
-        <w:t xml:space="preserve"> </w:t>
-      </w:r>
-      <w:bookmarkEnd w:id="2"/>
-      <w:r>
-        <w:rPr>
-          <w:rFonts w:ascii="Times New Roman" w:hAnsi="Times New Roman" w:cs="Times New Roman"/>
-        </w:rPr>
-        <w:t>%}</w:t>
+        <w:t xml:space="preserve"> %}</w:t>
       </w:r>
       <w:r>
         <w:rPr>
@@ -6657,35 +5791,7 @@
         <w:rPr>
           <w:rFonts w:ascii="Times New Roman" w:hAnsi="Times New Roman" w:cs="Times New Roman"/>
         </w:rPr>
-        <w:t xml:space="preserve"> </w:t>
-      </w:r>
-      <w:proofErr w:type="gramStart"/>
-      <w:r>
-        <w:rPr>
-          <w:rFonts w:ascii="Times New Roman" w:hAnsi="Times New Roman" w:cs="Times New Roman"/>
-        </w:rPr>
-        <w:t xml:space="preserve">{{ </w:t>
-      </w:r>
-      <w:proofErr w:type="spellStart"/>
-      <w:r>
-        <w:rPr>
-          <w:rFonts w:ascii="Times New Roman" w:hAnsi="Times New Roman" w:cs="Times New Roman"/>
-        </w:rPr>
-        <w:t>document</w:t>
-      </w:r>
-      <w:proofErr w:type="gramEnd"/>
-      <w:r>
-        <w:rPr>
-          <w:rFonts w:ascii="Times New Roman" w:hAnsi="Times New Roman" w:cs="Times New Roman"/>
-        </w:rPr>
-        <w:t>_we_want_copy_of</w:t>
-      </w:r>
-      <w:proofErr w:type="spellEnd"/>
-      <w:r>
-        <w:rPr>
-          <w:rFonts w:ascii="Times New Roman" w:hAnsi="Times New Roman" w:cs="Times New Roman"/>
-        </w:rPr>
-        <w:t xml:space="preserve"> }}</w:t>
+        <w:t xml:space="preserve"> {{ document_we_want_copy_of }}</w:t>
       </w:r>
     </w:p>
     <w:p>
@@ -6705,21 +5811,7 @@
         <w:rPr>
           <w:rFonts w:ascii="Times New Roman" w:hAnsi="Times New Roman" w:cs="Times New Roman"/>
         </w:rPr>
-        <w:t xml:space="preserve">{% </w:t>
-      </w:r>
-      <w:proofErr w:type="spellStart"/>
-      <w:r>
-        <w:rPr>
-          <w:rFonts w:ascii="Times New Roman" w:hAnsi="Times New Roman" w:cs="Times New Roman"/>
-        </w:rPr>
-        <w:t>endif</w:t>
-      </w:r>
-      <w:proofErr w:type="spellEnd"/>
-      <w:r>
-        <w:rPr>
-          <w:rFonts w:ascii="Times New Roman" w:hAnsi="Times New Roman" w:cs="Times New Roman"/>
-        </w:rPr>
-        <w:t xml:space="preserve"> %}</w:t>
+        <w:t>{% endif %}</w:t>
       </w:r>
     </w:p>
     <w:p>
@@ -6747,21 +5839,7 @@
           <w:rFonts w:ascii="Times New Roman" w:hAnsi="Times New Roman" w:cs="Times New Roman"/>
         </w:rPr>
         <w:lastRenderedPageBreak/>
-        <w:t xml:space="preserve">Date: </w:t>
-      </w:r>
-      <w:proofErr w:type="gramStart"/>
-      <w:r>
-        <w:rPr>
-          <w:rFonts w:ascii="Times New Roman" w:hAnsi="Times New Roman" w:cs="Times New Roman"/>
-        </w:rPr>
-        <w:t>{{ today</w:t>
-      </w:r>
-      <w:proofErr w:type="gramEnd"/>
-      <w:r>
-        <w:rPr>
-          <w:rFonts w:ascii="Times New Roman" w:hAnsi="Times New Roman" w:cs="Times New Roman"/>
-        </w:rPr>
-        <w:t xml:space="preserve">() }} </w:t>
+        <w:t xml:space="preserve">Date: {{ today() }} </w:t>
       </w:r>
     </w:p>
     <w:p>
@@ -6805,37 +5883,42 @@
         </w:rPr>
         <w:t xml:space="preserve">Plaintiff </w:t>
       </w:r>
-      <w:proofErr w:type="gramStart"/>
       <w:r>
         <w:rPr>
           <w:rFonts w:ascii="Times New Roman" w:hAnsi="Times New Roman" w:cs="Times New Roman"/>
           <w:highlight w:val="yellow"/>
         </w:rPr>
-        <w:t xml:space="preserve">{{ </w:t>
-      </w:r>
-      <w:proofErr w:type="spellStart"/>
-      <w:r>
+        <w:t>{{ client.name.full() }}</w:t>
+      </w:r>
+    </w:p>
+    <w:p>
+      <w:pPr>
+        <w:ind w:left="5040"/>
         <w:rPr>
           <w:rFonts w:ascii="Times New Roman" w:hAnsi="Times New Roman" w:cs="Times New Roman"/>
           <w:highlight w:val="yellow"/>
         </w:rPr>
-        <w:t>client.name</w:t>
-      </w:r>
-      <w:proofErr w:type="gramEnd"/>
+      </w:pPr>
+    </w:p>
+    <w:p>
+      <w:pPr>
+        <w:ind w:left="5040"/>
+        <w:rPr>
+          <w:rFonts w:ascii="Times New Roman" w:hAnsi="Times New Roman" w:cs="Times New Roman"/>
+        </w:rPr>
+      </w:pPr>
       <w:r>
         <w:rPr>
           <w:rFonts w:ascii="Times New Roman" w:hAnsi="Times New Roman" w:cs="Times New Roman"/>
           <w:highlight w:val="yellow"/>
         </w:rPr>
-        <w:t>.full</w:t>
-      </w:r>
-      <w:proofErr w:type="spellEnd"/>
-      <w:r>
-        <w:rPr>
-          <w:rFonts w:ascii="Times New Roman" w:hAnsi="Times New Roman" w:cs="Times New Roman"/>
-          <w:highlight w:val="yellow"/>
-        </w:rPr>
-        <w:t>() }}</w:t>
+        <w:t>By {{ client.pronoun_possessive(‘attorney’) }},</w:t>
+      </w:r>
+      <w:r>
+        <w:rPr>
+          <w:rFonts w:ascii="Times New Roman" w:hAnsi="Times New Roman" w:cs="Times New Roman"/>
+        </w:rPr>
+        <w:t xml:space="preserve"> </w:t>
       </w:r>
     </w:p>
     <w:p>
@@ -6843,9 +5926,65 @@
         <w:ind w:left="5040"/>
         <w:rPr>
           <w:rFonts w:ascii="Times New Roman" w:hAnsi="Times New Roman" w:cs="Times New Roman"/>
-          <w:highlight w:val="yellow"/>
-        </w:rPr>
-      </w:pPr>
+        </w:rPr>
+      </w:pPr>
+    </w:p>
+    <w:p>
+      <w:pPr>
+        <w:rPr>
+          <w:rFonts w:ascii="Times New Roman" w:hAnsi="Times New Roman" w:cs="Times New Roman"/>
+          <w:u w:val="single"/>
+        </w:rPr>
+      </w:pPr>
+      <w:r>
+        <w:rPr>
+          <w:rFonts w:ascii="Times New Roman" w:hAnsi="Times New Roman" w:cs="Times New Roman"/>
+        </w:rPr>
+        <w:tab/>
+      </w:r>
+      <w:r>
+        <w:rPr>
+          <w:rFonts w:ascii="Times New Roman" w:hAnsi="Times New Roman" w:cs="Times New Roman"/>
+        </w:rPr>
+        <w:tab/>
+      </w:r>
+      <w:r>
+        <w:rPr>
+          <w:rFonts w:ascii="Times New Roman" w:hAnsi="Times New Roman" w:cs="Times New Roman"/>
+        </w:rPr>
+        <w:tab/>
+      </w:r>
+      <w:r>
+        <w:rPr>
+          <w:rFonts w:ascii="Times New Roman" w:hAnsi="Times New Roman" w:cs="Times New Roman"/>
+        </w:rPr>
+        <w:tab/>
+      </w:r>
+      <w:r>
+        <w:rPr>
+          <w:rFonts w:ascii="Times New Roman" w:hAnsi="Times New Roman" w:cs="Times New Roman"/>
+        </w:rPr>
+        <w:tab/>
+      </w:r>
+      <w:r>
+        <w:rPr>
+          <w:rFonts w:ascii="Times New Roman" w:hAnsi="Times New Roman" w:cs="Times New Roman"/>
+        </w:rPr>
+        <w:tab/>
+      </w:r>
+      <w:r>
+        <w:rPr>
+          <w:rFonts w:ascii="Times New Roman" w:hAnsi="Times New Roman" w:cs="Times New Roman"/>
+        </w:rPr>
+        <w:tab/>
+      </w:r>
+      <w:r>
+        <w:rPr>
+          <w:rFonts w:ascii="Times New Roman" w:hAnsi="Times New Roman" w:cs="Times New Roman"/>
+          <w:u w:val="single"/>
+        </w:rPr>
+        <w:t>______________</w:t>
+      </w:r>
     </w:p>
     <w:p>
       <w:pPr>
@@ -6857,162 +5996,8 @@
       <w:r>
         <w:rPr>
           <w:rFonts w:ascii="Times New Roman" w:hAnsi="Times New Roman" w:cs="Times New Roman"/>
-          <w:highlight w:val="yellow"/>
-        </w:rPr>
-        <w:t xml:space="preserve">By </w:t>
-      </w:r>
-      <w:proofErr w:type="gramStart"/>
-      <w:r>
-        <w:rPr>
-          <w:rFonts w:ascii="Times New Roman" w:hAnsi="Times New Roman" w:cs="Times New Roman"/>
-          <w:highlight w:val="yellow"/>
-        </w:rPr>
-        <w:t xml:space="preserve">{{ </w:t>
-      </w:r>
-      <w:proofErr w:type="spellStart"/>
-      <w:r>
-        <w:rPr>
-          <w:rFonts w:ascii="Times New Roman" w:hAnsi="Times New Roman" w:cs="Times New Roman"/>
-          <w:highlight w:val="yellow"/>
-        </w:rPr>
-        <w:t>client</w:t>
-      </w:r>
-      <w:proofErr w:type="gramEnd"/>
-      <w:r>
-        <w:rPr>
-          <w:rFonts w:ascii="Times New Roman" w:hAnsi="Times New Roman" w:cs="Times New Roman"/>
-          <w:highlight w:val="yellow"/>
-        </w:rPr>
-        <w:t>.pronoun_possessive</w:t>
-      </w:r>
-      <w:proofErr w:type="spellEnd"/>
-      <w:r>
-        <w:rPr>
-          <w:rFonts w:ascii="Times New Roman" w:hAnsi="Times New Roman" w:cs="Times New Roman"/>
-          <w:highlight w:val="yellow"/>
-        </w:rPr>
-        <w:t>(‘attorney’) }},</w:t>
-      </w:r>
-      <w:r>
-        <w:rPr>
-          <w:rFonts w:ascii="Times New Roman" w:hAnsi="Times New Roman" w:cs="Times New Roman"/>
-        </w:rPr>
-        <w:t xml:space="preserve"> </w:t>
-      </w:r>
-    </w:p>
-    <w:p>
-      <w:pPr>
-        <w:ind w:left="5040"/>
-        <w:rPr>
-          <w:rFonts w:ascii="Times New Roman" w:hAnsi="Times New Roman" w:cs="Times New Roman"/>
-        </w:rPr>
-      </w:pPr>
-    </w:p>
-    <w:p>
-      <w:pPr>
-        <w:rPr>
-          <w:rFonts w:ascii="Times New Roman" w:hAnsi="Times New Roman" w:cs="Times New Roman"/>
-          <w:u w:val="single"/>
-        </w:rPr>
-      </w:pPr>
-      <w:r>
-        <w:rPr>
-          <w:rFonts w:ascii="Times New Roman" w:hAnsi="Times New Roman" w:cs="Times New Roman"/>
-        </w:rPr>
-        <w:tab/>
-      </w:r>
-      <w:r>
-        <w:rPr>
-          <w:rFonts w:ascii="Times New Roman" w:hAnsi="Times New Roman" w:cs="Times New Roman"/>
-        </w:rPr>
-        <w:tab/>
-      </w:r>
-      <w:r>
-        <w:rPr>
-          <w:rFonts w:ascii="Times New Roman" w:hAnsi="Times New Roman" w:cs="Times New Roman"/>
-        </w:rPr>
-        <w:tab/>
-      </w:r>
-      <w:r>
-        <w:rPr>
-          <w:rFonts w:ascii="Times New Roman" w:hAnsi="Times New Roman" w:cs="Times New Roman"/>
-        </w:rPr>
-        <w:tab/>
-      </w:r>
-      <w:r>
-        <w:rPr>
-          <w:rFonts w:ascii="Times New Roman" w:hAnsi="Times New Roman" w:cs="Times New Roman"/>
-        </w:rPr>
-        <w:tab/>
-      </w:r>
-      <w:r>
-        <w:rPr>
-          <w:rFonts w:ascii="Times New Roman" w:hAnsi="Times New Roman" w:cs="Times New Roman"/>
-        </w:rPr>
-        <w:tab/>
-      </w:r>
-      <w:r>
-        <w:rPr>
-          <w:rFonts w:ascii="Times New Roman" w:hAnsi="Times New Roman" w:cs="Times New Roman"/>
-        </w:rPr>
-        <w:tab/>
-      </w:r>
-      <w:r>
-        <w:rPr>
-          <w:rFonts w:ascii="Times New Roman" w:hAnsi="Times New Roman" w:cs="Times New Roman"/>
-          <w:u w:val="single"/>
-        </w:rPr>
-        <w:t>______________</w:t>
-      </w:r>
-    </w:p>
-    <w:p>
-      <w:pPr>
-        <w:ind w:left="5040"/>
-        <w:rPr>
-          <w:rFonts w:ascii="Times New Roman" w:hAnsi="Times New Roman" w:cs="Times New Roman"/>
-        </w:rPr>
-      </w:pPr>
-      <w:proofErr w:type="gramStart"/>
-      <w:r>
-        <w:rPr>
-          <w:rFonts w:ascii="Times New Roman" w:hAnsi="Times New Roman" w:cs="Times New Roman"/>
-        </w:rPr>
-        <w:t xml:space="preserve">{{ </w:t>
-      </w:r>
-      <w:proofErr w:type="spellStart"/>
-      <w:r>
-        <w:rPr>
-          <w:rFonts w:ascii="Times New Roman" w:hAnsi="Times New Roman" w:cs="Times New Roman"/>
-        </w:rPr>
-        <w:t>advocate.name</w:t>
-      </w:r>
-      <w:proofErr w:type="gramEnd"/>
-      <w:r>
-        <w:rPr>
-          <w:rFonts w:ascii="Times New Roman" w:hAnsi="Times New Roman" w:cs="Times New Roman"/>
-        </w:rPr>
-        <w:t>.full</w:t>
-      </w:r>
-      <w:proofErr w:type="spellEnd"/>
-      <w:r>
-        <w:rPr>
-          <w:rFonts w:ascii="Times New Roman" w:hAnsi="Times New Roman" w:cs="Times New Roman"/>
-        </w:rPr>
-        <w:t xml:space="preserve">() }} (BBO {{ </w:t>
-      </w:r>
-      <w:proofErr w:type="spellStart"/>
-      <w:r>
-        <w:rPr>
-          <w:rFonts w:ascii="Times New Roman" w:hAnsi="Times New Roman" w:cs="Times New Roman"/>
-        </w:rPr>
-        <w:t>advocate.bbo</w:t>
-      </w:r>
-      <w:proofErr w:type="spellEnd"/>
-      <w:r>
-        <w:rPr>
-          <w:rFonts w:ascii="Times New Roman" w:hAnsi="Times New Roman" w:cs="Times New Roman"/>
-        </w:rPr>
-        <w:t>}})</w:t>
+        </w:rPr>
+        <w:t>{{ advocate.name.full() }} (BBO {{ advocate.bbo}})</w:t>
       </w:r>
     </w:p>
     <w:p>
@@ -7067,28 +6052,12 @@
           <w:rFonts w:ascii="Times New Roman" w:hAnsi="Times New Roman" w:cs="Times New Roman"/>
         </w:rPr>
       </w:pPr>
-      <w:proofErr w:type="gramStart"/>
-      <w:r>
-        <w:rPr>
-          <w:rFonts w:ascii="Times New Roman" w:hAnsi="Times New Roman" w:cs="Times New Roman"/>
-        </w:rPr>
-        <w:t xml:space="preserve">{{ </w:t>
-      </w:r>
-      <w:proofErr w:type="spellStart"/>
-      <w:r>
-        <w:rPr>
-          <w:rFonts w:ascii="Times New Roman" w:hAnsi="Times New Roman" w:cs="Times New Roman"/>
-        </w:rPr>
-        <w:t>advocate</w:t>
-      </w:r>
-      <w:proofErr w:type="gramEnd"/>
-      <w:r>
-        <w:rPr>
-          <w:rFonts w:ascii="Times New Roman" w:hAnsi="Times New Roman" w:cs="Times New Roman"/>
-        </w:rPr>
-        <w:t>.phone_number</w:t>
-      </w:r>
-      <w:proofErr w:type="spellEnd"/>
+      <w:r>
+        <w:rPr>
+          <w:rFonts w:ascii="Times New Roman" w:hAnsi="Times New Roman" w:cs="Times New Roman"/>
+        </w:rPr>
+        <w:t>{{ advocate.phone_number</w:t>
+      </w:r>
       <w:r>
         <w:rPr>
           <w:rFonts w:ascii="Times New Roman" w:hAnsi="Times New Roman" w:cs="Times New Roman"/>
@@ -7132,25 +6101,7 @@
           <w:b/>
           <w:bCs/>
         </w:rPr>
-        <w:t xml:space="preserve">{% </w:t>
-      </w:r>
-      <w:proofErr w:type="spellStart"/>
-      <w:r>
-        <w:rPr>
-          <w:rFonts w:ascii="Baskerville" w:hAnsi="Baskerville"/>
-          <w:b/>
-          <w:bCs/>
-        </w:rPr>
-        <w:t>endfor</w:t>
-      </w:r>
-      <w:proofErr w:type="spellEnd"/>
-      <w:r>
-        <w:rPr>
-          <w:rFonts w:ascii="Baskerville" w:hAnsi="Baskerville"/>
-          <w:b/>
-          <w:bCs/>
-        </w:rPr>
-        <w:t xml:space="preserve"> %}</w:t>
+        <w:t>{% endfor %}</w:t>
       </w:r>
     </w:p>
     <w:sectPr>
@@ -9697,7 +8648,7 @@
 </file>
 
 <file path=customXml/itemProps1.xml><?xml version="1.0" encoding="utf-8"?>
-<ds:datastoreItem xmlns:ds="http://schemas.openxmlformats.org/officeDocument/2006/customXml" ds:itemID="{A6D3D38B-0CAD-404C-8CAC-73FF120F32BC}">
+<ds:datastoreItem xmlns:ds="http://schemas.openxmlformats.org/officeDocument/2006/customXml" ds:itemID="{5ED131B9-FF31-478B-9CCF-1B5035E06175}">
   <ds:schemaRefs>
     <ds:schemaRef ds:uri="http://schemas.openxmlformats.org/officeDocument/2006/bibliography"/>
   </ds:schemaRefs>

</xml_diff>